<commit_message>
Updated sources of impurities table
</commit_message>
<xml_diff>
--- a/Painting of metal products.docx
+++ b/Painting of metal products.docx
@@ -225,6 +225,12 @@
                 <w:lang w:val="en-US"/>
               </w:rPr>
             </w:pPr>
+            <w:r>
+              <w:rPr>
+                <w:lang w:val="en-US"/>
+              </w:rPr>
+              <w:t>Impurity</w:t>
+            </w:r>
           </w:p>
         </w:tc>
         <w:tc>
@@ -237,6 +243,12 @@
                 <w:lang w:val="en-US"/>
               </w:rPr>
             </w:pPr>
+            <w:r>
+              <w:rPr>
+                <w:lang w:val="en-US"/>
+              </w:rPr>
+              <w:t>Source of impurity</w:t>
+            </w:r>
           </w:p>
         </w:tc>
         <w:tc>
@@ -249,6 +261,12 @@
                 <w:lang w:val="en-US"/>
               </w:rPr>
             </w:pPr>
+            <w:r>
+              <w:rPr>
+                <w:lang w:val="en-US"/>
+              </w:rPr>
+              <w:t>How to remove</w:t>
+            </w:r>
           </w:p>
         </w:tc>
       </w:tr>
@@ -263,6 +281,12 @@
                 <w:lang w:val="en-US"/>
               </w:rPr>
             </w:pPr>
+            <w:r>
+              <w:rPr>
+                <w:lang w:val="en-US"/>
+              </w:rPr>
+              <w:t>Safety oil and grease</w:t>
+            </w:r>
           </w:p>
         </w:tc>
         <w:tc>
@@ -275,6 +299,12 @@
                 <w:lang w:val="en-US"/>
               </w:rPr>
             </w:pPr>
+            <w:r>
+              <w:rPr>
+                <w:lang w:val="en-US"/>
+              </w:rPr>
+              <w:t>Added during manufacturing to prevent rusting</w:t>
+            </w:r>
           </w:p>
         </w:tc>
         <w:tc>
@@ -287,6 +317,12 @@
                 <w:lang w:val="en-US"/>
               </w:rPr>
             </w:pPr>
+            <w:r>
+              <w:rPr>
+                <w:lang w:val="en-US"/>
+              </w:rPr>
+              <w:t>Mineral oils removable by water or solvent based washing procedures. Vegetable and animal greases hard to remove</w:t>
+            </w:r>
           </w:p>
         </w:tc>
       </w:tr>
@@ -301,6 +337,12 @@
                 <w:lang w:val="en-US"/>
               </w:rPr>
             </w:pPr>
+            <w:r>
+              <w:rPr>
+                <w:lang w:val="en-US"/>
+              </w:rPr>
+              <w:t>Salts</w:t>
+            </w:r>
           </w:p>
         </w:tc>
         <w:tc>
@@ -313,6 +355,12 @@
                 <w:lang w:val="en-US"/>
               </w:rPr>
             </w:pPr>
+            <w:r>
+              <w:rPr>
+                <w:lang w:val="en-US"/>
+              </w:rPr>
+              <w:t>Transportation or from human hand sweat</w:t>
+            </w:r>
           </w:p>
         </w:tc>
         <w:tc>
@@ -325,6 +373,12 @@
                 <w:lang w:val="en-US"/>
               </w:rPr>
             </w:pPr>
+            <w:r>
+              <w:rPr>
+                <w:lang w:val="en-US"/>
+              </w:rPr>
+              <w:t>Removable by water-based washing procedures</w:t>
+            </w:r>
           </w:p>
         </w:tc>
       </w:tr>
@@ -339,6 +393,12 @@
                 <w:lang w:val="en-US"/>
               </w:rPr>
             </w:pPr>
+            <w:r>
+              <w:rPr>
+                <w:lang w:val="en-US"/>
+              </w:rPr>
+              <w:t>Carbon dust and soot</w:t>
+            </w:r>
           </w:p>
         </w:tc>
         <w:tc>
@@ -351,6 +411,12 @@
                 <w:lang w:val="en-US"/>
               </w:rPr>
             </w:pPr>
+            <w:r>
+              <w:rPr>
+                <w:lang w:val="en-US"/>
+              </w:rPr>
+              <w:t>Cold rolling</w:t>
+            </w:r>
           </w:p>
         </w:tc>
         <w:tc>
@@ -363,6 +429,12 @@
                 <w:lang w:val="en-US"/>
               </w:rPr>
             </w:pPr>
+            <w:r>
+              <w:rPr>
+                <w:lang w:val="en-US"/>
+              </w:rPr>
+              <w:t>Removable by alkali or solvent based washing procedures</w:t>
+            </w:r>
           </w:p>
         </w:tc>
       </w:tr>
@@ -377,6 +449,12 @@
                 <w:lang w:val="en-US"/>
               </w:rPr>
             </w:pPr>
+            <w:r>
+              <w:rPr>
+                <w:lang w:val="en-US"/>
+              </w:rPr>
+              <w:t>Cutting fluid</w:t>
+            </w:r>
           </w:p>
         </w:tc>
         <w:tc>
@@ -389,6 +467,20 @@
                 <w:lang w:val="en-US"/>
               </w:rPr>
             </w:pPr>
+            <w:r>
+              <w:rPr>
+                <w:lang w:val="en-US"/>
+              </w:rPr>
+              <w:t xml:space="preserve">Sawing, milling, </w:t>
+            </w:r>
+            <w:proofErr w:type="spellStart"/>
+            <w:r>
+              <w:rPr>
+                <w:lang w:val="en-US"/>
+              </w:rPr>
+              <w:t>etc</w:t>
+            </w:r>
+            <w:proofErr w:type="spellEnd"/>
           </w:p>
         </w:tc>
         <w:tc>
@@ -401,16 +493,204 @@
                 <w:lang w:val="en-US"/>
               </w:rPr>
             </w:pPr>
+            <w:r>
+              <w:rPr>
+                <w:lang w:val="en-US"/>
+              </w:rPr>
+              <w:t>Removable by water-based washing procedures</w:t>
+            </w:r>
+          </w:p>
+        </w:tc>
+      </w:tr>
+      <w:tr>
+        <w:tc>
+          <w:tcPr>
+            <w:tcW w:w="3005" w:type="dxa"/>
+          </w:tcPr>
+          <w:p>
+            <w:pPr>
+              <w:rPr>
+                <w:lang w:val="en-US"/>
+              </w:rPr>
+            </w:pPr>
+            <w:r>
+              <w:rPr>
+                <w:lang w:val="en-US"/>
+              </w:rPr>
+              <w:t>Pulling lubes and soaps</w:t>
+            </w:r>
+          </w:p>
+        </w:tc>
+        <w:tc>
+          <w:tcPr>
+            <w:tcW w:w="3005" w:type="dxa"/>
+          </w:tcPr>
+          <w:p>
+            <w:pPr>
+              <w:rPr>
+                <w:lang w:val="en-US"/>
+              </w:rPr>
+            </w:pPr>
+            <w:r>
+              <w:rPr>
+                <w:lang w:val="en-US"/>
+              </w:rPr>
+              <w:t>Manufacturing of wire and tube products</w:t>
+            </w:r>
+          </w:p>
+        </w:tc>
+        <w:tc>
+          <w:tcPr>
+            <w:tcW w:w="3006" w:type="dxa"/>
+          </w:tcPr>
+          <w:p>
+            <w:pPr>
+              <w:rPr>
+                <w:lang w:val="en-US"/>
+              </w:rPr>
+            </w:pPr>
+            <w:r>
+              <w:rPr>
+                <w:lang w:val="en-US"/>
+              </w:rPr>
+              <w:t>Removable by water-based washing procedures</w:t>
+            </w:r>
+          </w:p>
+        </w:tc>
+      </w:tr>
+      <w:tr>
+        <w:tc>
+          <w:tcPr>
+            <w:tcW w:w="3005" w:type="dxa"/>
+          </w:tcPr>
+          <w:p>
+            <w:pPr>
+              <w:rPr>
+                <w:lang w:val="en-US"/>
+              </w:rPr>
+            </w:pPr>
+            <w:r>
+              <w:rPr>
+                <w:lang w:val="en-US"/>
+              </w:rPr>
+              <w:t>Metal chips</w:t>
+            </w:r>
+          </w:p>
+        </w:tc>
+        <w:tc>
+          <w:tcPr>
+            <w:tcW w:w="3005" w:type="dxa"/>
+          </w:tcPr>
+          <w:p>
+            <w:pPr>
+              <w:rPr>
+                <w:lang w:val="en-US"/>
+              </w:rPr>
+            </w:pPr>
+            <w:r>
+              <w:rPr>
+                <w:lang w:val="en-US"/>
+              </w:rPr>
+              <w:t>Metalworking processes</w:t>
+            </w:r>
+          </w:p>
+        </w:tc>
+        <w:tc>
+          <w:tcPr>
+            <w:tcW w:w="3006" w:type="dxa"/>
+          </w:tcPr>
+          <w:p>
+            <w:pPr>
+              <w:rPr>
+                <w:lang w:val="en-US"/>
+              </w:rPr>
+            </w:pPr>
+            <w:r>
+              <w:rPr>
+                <w:lang w:val="en-US"/>
+              </w:rPr>
+              <w:t>Mechanical washing</w:t>
+            </w:r>
+          </w:p>
+        </w:tc>
+      </w:tr>
+      <w:tr>
+        <w:tc>
+          <w:tcPr>
+            <w:tcW w:w="3005" w:type="dxa"/>
+          </w:tcPr>
+          <w:p>
+            <w:pPr>
+              <w:rPr>
+                <w:lang w:val="en-US"/>
+              </w:rPr>
+            </w:pPr>
+            <w:r>
+              <w:rPr>
+                <w:lang w:val="en-US"/>
+              </w:rPr>
+              <w:t>Rust and surface rust</w:t>
+            </w:r>
+          </w:p>
+        </w:tc>
+        <w:tc>
+          <w:tcPr>
+            <w:tcW w:w="3005" w:type="dxa"/>
+          </w:tcPr>
+          <w:p>
+            <w:pPr>
+              <w:rPr>
+                <w:lang w:val="en-US"/>
+              </w:rPr>
+            </w:pPr>
+            <w:r>
+              <w:rPr>
+                <w:lang w:val="en-US"/>
+              </w:rPr>
+              <w:t>Storing in humid conditions, “old” material</w:t>
+            </w:r>
+          </w:p>
+        </w:tc>
+        <w:tc>
+          <w:tcPr>
+            <w:tcW w:w="3006" w:type="dxa"/>
+          </w:tcPr>
+          <w:p>
+            <w:pPr>
+              <w:rPr>
+                <w:lang w:val="en-US"/>
+              </w:rPr>
+            </w:pPr>
+            <w:r>
+              <w:rPr>
+                <w:lang w:val="en-US"/>
+              </w:rPr>
+              <w:t xml:space="preserve">Can’t be removed by washing. </w:t>
+            </w:r>
+            <w:r>
+              <w:rPr>
+                <w:lang w:val="en-US"/>
+              </w:rPr>
+              <w:t>Acid pickling required or mechanical processing. Surface rust removable by chemical procedures</w:t>
+            </w:r>
           </w:p>
         </w:tc>
       </w:tr>
     </w:tbl>
     <w:p>
       <w:pPr>
-        <w:rPr>
-          <w:lang w:val="en-US"/>
+        <w:jc w:val="center"/>
+        <w:rPr>
+          <w:lang w:val="en-GB"/>
         </w:rPr>
       </w:pPr>
+      <w:r>
+        <w:rPr>
+          <w:lang w:val="en-US"/>
+        </w:rPr>
+        <w:lastRenderedPageBreak/>
+        <w:t>Table 1: Impurities on metal surfaces</w:t>
+      </w:r>
     </w:p>
     <w:sectPr>
       <w:headerReference w:type="default" r:id="rId6"/>

</xml_diff>

<commit_message>
Added Sinner's circle and breakdown
</commit_message>
<xml_diff>
--- a/Painting of metal products.docx
+++ b/Painting of metal products.docx
@@ -681,7 +681,7 @@
       <w:pPr>
         <w:jc w:val="center"/>
         <w:rPr>
-          <w:lang w:val="en-GB"/>
+          <w:lang w:val="en-US"/>
         </w:rPr>
       </w:pPr>
       <w:r>
@@ -692,8 +692,353 @@
         <w:t>Table 1: Impurities on metal surfaces</w:t>
       </w:r>
     </w:p>
+    <w:p>
+      <w:pPr>
+        <w:rPr>
+          <w:lang w:val="en-GB"/>
+        </w:rPr>
+      </w:pPr>
+      <w:r>
+        <w:rPr>
+          <w:lang w:val="en-GB"/>
+        </w:rPr>
+        <w:t xml:space="preserve">Results of chemical pretreatment are affected by four different factors. Them being used </w:t>
+      </w:r>
+      <w:r>
+        <w:rPr>
+          <w:lang w:val="en-GB"/>
+        </w:rPr>
+        <w:t>chemical</w:t>
+      </w:r>
+      <w:r>
+        <w:rPr>
+          <w:lang w:val="en-GB"/>
+        </w:rPr>
+        <w:t xml:space="preserve">, temperature, </w:t>
+      </w:r>
+      <w:r>
+        <w:rPr>
+          <w:lang w:val="en-GB"/>
+        </w:rPr>
+        <w:t>time,</w:t>
+      </w:r>
+      <w:r>
+        <w:rPr>
+          <w:lang w:val="en-GB"/>
+        </w:rPr>
+        <w:t xml:space="preserve"> and mechanical movement.</w:t>
+      </w:r>
+      <w:r>
+        <w:rPr>
+          <w:lang w:val="en-GB"/>
+        </w:rPr>
+        <w:t xml:space="preserve"> These four factors make up a cleaner’s circle, often known as a Sinner’s circle.</w:t>
+      </w:r>
+    </w:p>
+    <w:p>
+      <w:pPr>
+        <w:jc w:val="center"/>
+        <w:rPr>
+          <w:lang w:val="en-GB"/>
+        </w:rPr>
+      </w:pPr>
+      <w:r>
+        <w:rPr>
+          <w:lang w:val="en-GB"/>
+        </w:rPr>
+        <w:drawing>
+          <wp:inline distT="0" distB="0" distL="0" distR="0" wp14:anchorId="5E2DC8F4" wp14:editId="1D831B2C">
+            <wp:extent cx="3915321" cy="3620005"/>
+            <wp:effectExtent l="0" t="0" r="9525" b="0"/>
+            <wp:docPr id="898551559" name="Kuva 1" descr="Kuva, joka sisältää kohteen ympyrä, keltainen, symboli, viiva&#10;&#10;Kuvaus luotu automaattisesti"/>
+            <wp:cNvGraphicFramePr>
+              <a:graphicFrameLocks xmlns:a="http://schemas.openxmlformats.org/drawingml/2006/main" noChangeAspect="1"/>
+            </wp:cNvGraphicFramePr>
+            <a:graphic xmlns:a="http://schemas.openxmlformats.org/drawingml/2006/main">
+              <a:graphicData uri="http://schemas.openxmlformats.org/drawingml/2006/picture">
+                <pic:pic xmlns:pic="http://schemas.openxmlformats.org/drawingml/2006/picture">
+                  <pic:nvPicPr>
+                    <pic:cNvPr id="898551559" name="Kuva 1" descr="Kuva, joka sisältää kohteen ympyrä, keltainen, symboli, viiva&#10;&#10;Kuvaus luotu automaattisesti"/>
+                    <pic:cNvPicPr/>
+                  </pic:nvPicPr>
+                  <pic:blipFill>
+                    <a:blip r:embed="rId7"/>
+                    <a:stretch>
+                      <a:fillRect/>
+                    </a:stretch>
+                  </pic:blipFill>
+                  <pic:spPr>
+                    <a:xfrm>
+                      <a:off x="0" y="0"/>
+                      <a:ext cx="3915321" cy="3620005"/>
+                    </a:xfrm>
+                    <a:prstGeom prst="rect">
+                      <a:avLst/>
+                    </a:prstGeom>
+                  </pic:spPr>
+                </pic:pic>
+              </a:graphicData>
+            </a:graphic>
+          </wp:inline>
+        </w:drawing>
+      </w:r>
+    </w:p>
+    <w:p>
+      <w:pPr>
+        <w:jc w:val="center"/>
+        <w:rPr>
+          <w:lang w:val="en-GB"/>
+        </w:rPr>
+      </w:pPr>
+      <w:r>
+        <w:rPr>
+          <w:lang w:val="en-GB"/>
+        </w:rPr>
+        <w:t>Figure 1: Sinner’s circle</w:t>
+      </w:r>
+    </w:p>
+    <w:p>
+      <w:pPr>
+        <w:rPr>
+          <w:lang w:val="en-GB"/>
+        </w:rPr>
+      </w:pPr>
+      <w:r>
+        <w:rPr>
+          <w:lang w:val="en-GB"/>
+        </w:rPr>
+        <w:t>Breaking down the Sinner’s circle:</w:t>
+      </w:r>
+    </w:p>
+    <w:p>
+      <w:pPr>
+        <w:pStyle w:val="Luettelokappale"/>
+        <w:numPr>
+          <w:ilvl w:val="0"/>
+          <w:numId w:val="1"/>
+        </w:numPr>
+        <w:rPr>
+          <w:lang w:val="en-GB"/>
+        </w:rPr>
+      </w:pPr>
+      <w:r>
+        <w:rPr>
+          <w:lang w:val="en-GB"/>
+        </w:rPr>
+        <w:t>Chemical</w:t>
+      </w:r>
+      <w:r>
+        <w:rPr>
+          <w:lang w:val="en-GB"/>
+        </w:rPr>
+        <w:t>:</w:t>
+      </w:r>
+      <w:r>
+        <w:rPr>
+          <w:lang w:val="en-GB"/>
+        </w:rPr>
+        <w:t xml:space="preserve"> Chemicals used in cleaning need to be capable of removing the desired impurity from the material. </w:t>
+      </w:r>
+      <w:r>
+        <w:rPr>
+          <w:lang w:val="en-GB"/>
+        </w:rPr>
+        <w:t xml:space="preserve">It’s also important since other three factors can’t be increased indefinitely. The concentration of the chemical can be increased to increase </w:t>
+      </w:r>
+      <w:r>
+        <w:rPr>
+          <w:lang w:val="en-GB"/>
+        </w:rPr>
+        <w:t>its</w:t>
+      </w:r>
+      <w:r>
+        <w:rPr>
+          <w:lang w:val="en-GB"/>
+        </w:rPr>
+        <w:t xml:space="preserve"> effectiveness </w:t>
+      </w:r>
+      <w:r>
+        <w:rPr>
+          <w:lang w:val="en-GB"/>
+        </w:rPr>
+        <w:t>and</w:t>
+      </w:r>
+      <w:r>
+        <w:rPr>
+          <w:lang w:val="en-GB"/>
+        </w:rPr>
+        <w:t xml:space="preserve"> it needs to be kept clean. Chemicals lose their effectiveness when used for cleaning and the removed impurities need to be removed from chemical if it is to be reused.</w:t>
+      </w:r>
+      <w:r>
+        <w:rPr>
+          <w:lang w:val="en-GB"/>
+        </w:rPr>
+        <w:t xml:space="preserve"> Often that isn’t financially feasible, and the cleaning chemical can be said the be one time use only.</w:t>
+      </w:r>
+    </w:p>
+    <w:p>
+      <w:pPr>
+        <w:pStyle w:val="Luettelokappale"/>
+        <w:numPr>
+          <w:ilvl w:val="0"/>
+          <w:numId w:val="1"/>
+        </w:numPr>
+        <w:rPr>
+          <w:lang w:val="en-GB"/>
+        </w:rPr>
+      </w:pPr>
+      <w:r>
+        <w:rPr>
+          <w:lang w:val="en-GB"/>
+        </w:rPr>
+        <w:t xml:space="preserve">Mechanical movement: </w:t>
+      </w:r>
+      <w:r>
+        <w:rPr>
+          <w:lang w:val="en-GB"/>
+        </w:rPr>
+        <w:t xml:space="preserve">Mechanical movement improves the results of washing and often it is mandatory for a </w:t>
+      </w:r>
+      <w:r>
+        <w:rPr>
+          <w:lang w:val="en-GB"/>
+        </w:rPr>
+        <w:t>good result</w:t>
+      </w:r>
+      <w:r>
+        <w:rPr>
+          <w:lang w:val="en-GB"/>
+        </w:rPr>
+        <w:t>.</w:t>
+      </w:r>
+      <w:r>
+        <w:rPr>
+          <w:lang w:val="en-GB"/>
+        </w:rPr>
+        <w:t xml:space="preserve"> </w:t>
+      </w:r>
+      <w:r>
+        <w:rPr>
+          <w:lang w:val="en-GB"/>
+        </w:rPr>
+        <w:t xml:space="preserve">Movement can be produced by a few different methods. In spray washing processes the movement is produced by the spraying itself. In immersion washing the movement can be produced by pumping, where the solution bath is mixed by pumping the solution out and back into the bath. Alternative method is to use a mixer that uses blades to mix the solution. Ultrasonic sound can be used to drastically increase the results of the washing. Ultrasonic can also remove impurities that can’t be removed normally by washing procedures. </w:t>
+      </w:r>
+      <w:r>
+        <w:rPr>
+          <w:lang w:val="en-GB"/>
+        </w:rPr>
+        <w:t>Blowing air into solution is a simple way to create movement that improves results. Downside being it creates fumes which means that it isn’t preferrable when using chemicals that have solvents. It creates fumes even when the solution is fully water based and lowers the temperature of the solution bath which decreases the results of wash. It’s better used for rinsing the parts than in active cleaning. Used air in also needs to clean and free of oils.</w:t>
+      </w:r>
+      <w:r>
+        <w:rPr>
+          <w:lang w:val="en-GB"/>
+        </w:rPr>
+        <w:t xml:space="preserve"> Movement can also be simply introduced by moving the work piece in </w:t>
+      </w:r>
+      <w:r>
+        <w:rPr>
+          <w:lang w:val="en-GB"/>
+        </w:rPr>
+        <w:lastRenderedPageBreak/>
+        <w:t>solution.</w:t>
+      </w:r>
+      <w:r>
+        <w:rPr>
+          <w:lang w:val="en-GB"/>
+        </w:rPr>
+        <w:t xml:space="preserve"> Movement is also important in rinsing where the remaining solution is removed from work piece.</w:t>
+      </w:r>
+    </w:p>
+    <w:p>
+      <w:pPr>
+        <w:pStyle w:val="Luettelokappale"/>
+        <w:numPr>
+          <w:ilvl w:val="0"/>
+          <w:numId w:val="1"/>
+        </w:numPr>
+        <w:rPr>
+          <w:lang w:val="en-GB"/>
+        </w:rPr>
+      </w:pPr>
+      <w:r>
+        <w:rPr>
+          <w:lang w:val="en-GB"/>
+        </w:rPr>
+        <w:t>Time: Time is an important part for the results of washing. By increasing the time work piece spends in solution bath the better results can be expected. But too long time can damage washed work piece and can create deposits that are hard to remove. Long time will also increase the cost of pretreatment.</w:t>
+      </w:r>
+    </w:p>
+    <w:p>
+      <w:pPr>
+        <w:pStyle w:val="Luettelokappale"/>
+        <w:numPr>
+          <w:ilvl w:val="0"/>
+          <w:numId w:val="1"/>
+        </w:numPr>
+        <w:rPr>
+          <w:lang w:val="en-GB"/>
+        </w:rPr>
+      </w:pPr>
+      <w:r>
+        <w:rPr>
+          <w:lang w:val="en-GB"/>
+        </w:rPr>
+        <w:t xml:space="preserve">Temperature: Increased temperature improves washing results. Different chemicals have different operating temperatures so temperatures should match the used chemicals. Too high temperature increases water evaporation, chemical </w:t>
+      </w:r>
+      <w:r>
+        <w:rPr>
+          <w:lang w:val="en-GB"/>
+        </w:rPr>
+        <w:t>fumes,</w:t>
+      </w:r>
+      <w:r>
+        <w:rPr>
+          <w:lang w:val="en-GB"/>
+        </w:rPr>
+        <w:t xml:space="preserve"> </w:t>
+      </w:r>
+      <w:r>
+        <w:rPr>
+          <w:lang w:val="en-GB"/>
+        </w:rPr>
+        <w:t>and</w:t>
+      </w:r>
+      <w:r>
+        <w:rPr>
+          <w:lang w:val="en-GB"/>
+        </w:rPr>
+        <w:t xml:space="preserve"> energy costs.</w:t>
+      </w:r>
+    </w:p>
+    <w:p>
+      <w:pPr>
+        <w:pStyle w:val="Otsikko2"/>
+        <w:rPr>
+          <w:lang w:val="en-GB"/>
+        </w:rPr>
+      </w:pPr>
+      <w:r>
+        <w:rPr>
+          <w:lang w:val="en-GB"/>
+        </w:rPr>
+        <w:t>Choosing the correct pretreatment method</w:t>
+      </w:r>
+    </w:p>
+    <w:p>
+      <w:pPr>
+        <w:rPr>
+          <w:lang w:val="en-GB"/>
+        </w:rPr>
+      </w:pPr>
+    </w:p>
+    <w:p>
+      <w:pPr>
+        <w:rPr>
+          <w:lang w:val="en-GB"/>
+        </w:rPr>
+      </w:pPr>
+    </w:p>
     <w:sectPr>
-      <w:headerReference w:type="default" r:id="rId6"/>
+      <w:headerReference w:type="default" r:id="rId8"/>
       <w:pgSz w:w="11906" w:h="16838"/>
       <w:pgMar w:top="1440" w:right="1440" w:bottom="1440" w:left="1440" w:header="708" w:footer="708" w:gutter="0"/>
       <w:cols w:space="708"/>
@@ -770,6 +1115,103 @@
     </w:r>
   </w:p>
 </w:hdr>
+</file>
+
+<file path=word/numbering.xml><?xml version="1.0" encoding="utf-8"?>
+<w:numbering xmlns:wpc="http://schemas.microsoft.com/office/word/2010/wordprocessingCanvas" xmlns:cx="http://schemas.microsoft.com/office/drawing/2014/chartex" xmlns:cx1="http://schemas.microsoft.com/office/drawing/2015/9/8/chartex" xmlns:cx2="http://schemas.microsoft.com/office/drawing/2015/10/21/chartex" xmlns:cx3="http://schemas.microsoft.com/office/drawing/2016/5/9/chartex" xmlns:cx4="http://schemas.microsoft.com/office/drawing/2016/5/10/chartex" xmlns:cx5="http://schemas.microsoft.com/office/drawing/2016/5/11/chartex" xmlns:cx6="http://schemas.microsoft.com/office/drawing/2016/5/12/chartex" xmlns:cx7="http://schemas.microsoft.com/office/drawing/2016/5/13/chartex" xmlns:cx8="http://schemas.microsoft.com/office/drawing/2016/5/14/chartex" xmlns:mc="http://schemas.openxmlformats.org/markup-compatibility/2006" xmlns:aink="http://schemas.microsoft.com/office/drawing/2016/ink" xmlns:am3d="http://schemas.microsoft.com/office/drawing/2017/model3d" xmlns:o="urn:schemas-microsoft-com:office:office" xmlns:oel="http://schemas.microsoft.com/office/2019/extlst" xmlns:r="http://schemas.openxmlformats.org/officeDocument/2006/relationships" xmlns:m="http://schemas.openxmlformats.org/officeDocument/2006/math" xmlns:v="urn:schemas-microsoft-com:vml" xmlns:wp14="http://schemas.microsoft.com/office/word/2010/wordprocessingDrawing" xmlns:wp="http://schemas.openxmlformats.org/drawingml/2006/wordprocessingDrawing" xmlns:w10="urn:schemas-microsoft-com:office:word" xmlns:w="http://schemas.openxmlformats.org/wordprocessingml/2006/main" xmlns:w14="http://schemas.microsoft.com/office/word/2010/wordml" xmlns:w15="http://schemas.microsoft.com/office/word/2012/wordml" xmlns:w16cex="http://schemas.microsoft.com/office/word/2018/wordml/cex" xmlns:w16cid="http://schemas.microsoft.com/office/word/2016/wordml/cid" xmlns:w16="http://schemas.microsoft.com/office/word/2018/wordml" xmlns:w16sdtdh="http://schemas.microsoft.com/office/word/2020/wordml/sdtdatahash" xmlns:w16se="http://schemas.microsoft.com/office/word/2015/wordml/symex" xmlns:wpg="http://schemas.microsoft.com/office/word/2010/wordprocessingGroup" xmlns:wpi="http://schemas.microsoft.com/office/word/2010/wordprocessingInk" xmlns:wne="http://schemas.microsoft.com/office/word/2006/wordml" xmlns:wps="http://schemas.microsoft.com/office/word/2010/wordprocessingShape" mc:Ignorable="w14 w15 w16se w16cid w16 w16cex w16sdtdh wp14">
+  <w:abstractNum w:abstractNumId="0" w15:restartNumberingAfterBreak="0">
+    <w:nsid w:val="36174B0E"/>
+    <w:multiLevelType w:val="hybridMultilevel"/>
+    <w:tmpl w:val="9FF4D93A"/>
+    <w:lvl w:ilvl="0" w:tplc="2000000F">
+      <w:start w:val="1"/>
+      <w:numFmt w:val="decimal"/>
+      <w:lvlText w:val="%1."/>
+      <w:lvlJc w:val="left"/>
+      <w:pPr>
+        <w:ind w:left="720" w:hanging="360"/>
+      </w:pPr>
+      <w:rPr>
+        <w:rFonts w:hint="default"/>
+      </w:rPr>
+    </w:lvl>
+    <w:lvl w:ilvl="1" w:tplc="20000019" w:tentative="1">
+      <w:start w:val="1"/>
+      <w:numFmt w:val="lowerLetter"/>
+      <w:lvlText w:val="%2."/>
+      <w:lvlJc w:val="left"/>
+      <w:pPr>
+        <w:ind w:left="1440" w:hanging="360"/>
+      </w:pPr>
+    </w:lvl>
+    <w:lvl w:ilvl="2" w:tplc="2000001B" w:tentative="1">
+      <w:start w:val="1"/>
+      <w:numFmt w:val="lowerRoman"/>
+      <w:lvlText w:val="%3."/>
+      <w:lvlJc w:val="right"/>
+      <w:pPr>
+        <w:ind w:left="2160" w:hanging="180"/>
+      </w:pPr>
+    </w:lvl>
+    <w:lvl w:ilvl="3" w:tplc="2000000F" w:tentative="1">
+      <w:start w:val="1"/>
+      <w:numFmt w:val="decimal"/>
+      <w:lvlText w:val="%4."/>
+      <w:lvlJc w:val="left"/>
+      <w:pPr>
+        <w:ind w:left="2880" w:hanging="360"/>
+      </w:pPr>
+    </w:lvl>
+    <w:lvl w:ilvl="4" w:tplc="20000019" w:tentative="1">
+      <w:start w:val="1"/>
+      <w:numFmt w:val="lowerLetter"/>
+      <w:lvlText w:val="%5."/>
+      <w:lvlJc w:val="left"/>
+      <w:pPr>
+        <w:ind w:left="3600" w:hanging="360"/>
+      </w:pPr>
+    </w:lvl>
+    <w:lvl w:ilvl="5" w:tplc="2000001B" w:tentative="1">
+      <w:start w:val="1"/>
+      <w:numFmt w:val="lowerRoman"/>
+      <w:lvlText w:val="%6."/>
+      <w:lvlJc w:val="right"/>
+      <w:pPr>
+        <w:ind w:left="4320" w:hanging="180"/>
+      </w:pPr>
+    </w:lvl>
+    <w:lvl w:ilvl="6" w:tplc="2000000F" w:tentative="1">
+      <w:start w:val="1"/>
+      <w:numFmt w:val="decimal"/>
+      <w:lvlText w:val="%7."/>
+      <w:lvlJc w:val="left"/>
+      <w:pPr>
+        <w:ind w:left="5040" w:hanging="360"/>
+      </w:pPr>
+    </w:lvl>
+    <w:lvl w:ilvl="7" w:tplc="20000019" w:tentative="1">
+      <w:start w:val="1"/>
+      <w:numFmt w:val="lowerLetter"/>
+      <w:lvlText w:val="%8."/>
+      <w:lvlJc w:val="left"/>
+      <w:pPr>
+        <w:ind w:left="5760" w:hanging="360"/>
+      </w:pPr>
+    </w:lvl>
+    <w:lvl w:ilvl="8" w:tplc="2000001B" w:tentative="1">
+      <w:start w:val="1"/>
+      <w:numFmt w:val="lowerRoman"/>
+      <w:lvlText w:val="%9."/>
+      <w:lvlJc w:val="right"/>
+      <w:pPr>
+        <w:ind w:left="6480" w:hanging="180"/>
+      </w:pPr>
+    </w:lvl>
+  </w:abstractNum>
+  <w:num w:numId="1" w16cid:durableId="1340035779">
+    <w:abstractNumId w:val="0"/>
+  </w:num>
+</w:numbering>
 </file>
 
 <file path=word/styles.xml><?xml version="1.0" encoding="utf-8"?>
@@ -1332,6 +1774,17 @@
       </w:tblBorders>
     </w:tblPr>
   </w:style>
+  <w:style w:type="paragraph" w:styleId="Luettelokappale">
+    <w:name w:val="List Paragraph"/>
+    <w:basedOn w:val="Normaali"/>
+    <w:uiPriority w:val="34"/>
+    <w:qFormat/>
+    <w:rsid w:val="00E2144A"/>
+    <w:pPr>
+      <w:ind w:left="720"/>
+      <w:contextualSpacing/>
+    </w:pPr>
+  </w:style>
 </w:styles>
 </file>
 

</xml_diff>

<commit_message>
Choosing the correct chemical pretreatment method, factors for choosing chemical pretreatment
</commit_message>
<xml_diff>
--- a/Painting of metal products.docx
+++ b/Painting of metal products.docx
@@ -1020,7 +1020,1166 @@
         <w:rPr>
           <w:lang w:val="en-GB"/>
         </w:rPr>
-        <w:t>Choosing the correct pretreatment method</w:t>
+        <w:t>Choosing the correct</w:t>
+      </w:r>
+      <w:r>
+        <w:rPr>
+          <w:lang w:val="en-GB"/>
+        </w:rPr>
+        <w:t xml:space="preserve"> chemical</w:t>
+      </w:r>
+      <w:r>
+        <w:rPr>
+          <w:lang w:val="en-GB"/>
+        </w:rPr>
+        <w:t xml:space="preserve"> pretreatment method</w:t>
+      </w:r>
+    </w:p>
+    <w:p>
+      <w:pPr>
+        <w:rPr>
+          <w:lang w:val="en-GB"/>
+        </w:rPr>
+      </w:pPr>
+    </w:p>
+    <w:p>
+      <w:pPr>
+        <w:rPr>
+          <w:lang w:val="en-GB"/>
+        </w:rPr>
+      </w:pPr>
+      <w:r>
+        <w:rPr>
+          <w:lang w:val="en-GB"/>
+        </w:rPr>
+        <w:t xml:space="preserve">Choosing the correct pretreatment method depend on many factors. The most important factor is the used material. </w:t>
+      </w:r>
+      <w:r>
+        <w:rPr>
+          <w:lang w:val="en-GB"/>
+        </w:rPr>
+        <w:t>Usually,</w:t>
+      </w:r>
+      <w:r>
+        <w:rPr>
+          <w:lang w:val="en-GB"/>
+        </w:rPr>
+        <w:t xml:space="preserve"> material is </w:t>
+      </w:r>
+      <w:r>
+        <w:rPr>
+          <w:lang w:val="en-GB"/>
+        </w:rPr>
+        <w:t>steel,</w:t>
+      </w:r>
+      <w:r>
+        <w:rPr>
+          <w:lang w:val="en-GB"/>
+        </w:rPr>
+        <w:t xml:space="preserve"> but zinc coated steel and aluminium are also often pretreated. The chosen pretreatment agent needs to compatible with used material.</w:t>
+      </w:r>
+    </w:p>
+    <w:tbl>
+      <w:tblPr>
+        <w:tblStyle w:val="TaulukkoRuudukko"/>
+        <w:tblW w:w="0" w:type="auto"/>
+        <w:tblLook w:val="04A0" w:firstRow="1" w:lastRow="0" w:firstColumn="1" w:lastColumn="0" w:noHBand="0" w:noVBand="1"/>
+      </w:tblPr>
+      <w:tblGrid>
+        <w:gridCol w:w="1502"/>
+        <w:gridCol w:w="1516"/>
+        <w:gridCol w:w="1498"/>
+        <w:gridCol w:w="1500"/>
+        <w:gridCol w:w="1500"/>
+        <w:gridCol w:w="1500"/>
+      </w:tblGrid>
+      <w:tr>
+        <w:tc>
+          <w:tcPr>
+            <w:tcW w:w="1502" w:type="dxa"/>
+          </w:tcPr>
+          <w:p>
+            <w:pPr>
+              <w:rPr>
+                <w:lang w:val="en-GB"/>
+              </w:rPr>
+            </w:pPr>
+            <w:r>
+              <w:rPr>
+                <w:lang w:val="en-GB"/>
+              </w:rPr>
+              <w:t>Example Product</w:t>
+            </w:r>
+          </w:p>
+        </w:tc>
+        <w:tc>
+          <w:tcPr>
+            <w:tcW w:w="1502" w:type="dxa"/>
+          </w:tcPr>
+          <w:p>
+            <w:pPr>
+              <w:rPr>
+                <w:lang w:val="en-GB"/>
+              </w:rPr>
+            </w:pPr>
+            <w:r>
+              <w:rPr>
+                <w:lang w:val="en-GB"/>
+              </w:rPr>
+              <w:t>Environmental requirements</w:t>
+            </w:r>
+          </w:p>
+        </w:tc>
+        <w:tc>
+          <w:tcPr>
+            <w:tcW w:w="1503" w:type="dxa"/>
+          </w:tcPr>
+          <w:p>
+            <w:pPr>
+              <w:rPr>
+                <w:lang w:val="en-GB"/>
+              </w:rPr>
+            </w:pPr>
+            <w:r>
+              <w:rPr>
+                <w:lang w:val="en-GB"/>
+              </w:rPr>
+              <w:t>Washing + rinsing</w:t>
+            </w:r>
+          </w:p>
+        </w:tc>
+        <w:tc>
+          <w:tcPr>
+            <w:tcW w:w="1503" w:type="dxa"/>
+          </w:tcPr>
+          <w:p>
+            <w:pPr>
+              <w:rPr>
+                <w:lang w:val="en-GB"/>
+              </w:rPr>
+            </w:pPr>
+            <w:r>
+              <w:rPr>
+                <w:lang w:val="en-GB"/>
+              </w:rPr>
+              <w:t>Iron phosphate coating</w:t>
+            </w:r>
+          </w:p>
+        </w:tc>
+        <w:tc>
+          <w:tcPr>
+            <w:tcW w:w="1503" w:type="dxa"/>
+          </w:tcPr>
+          <w:p>
+            <w:pPr>
+              <w:rPr>
+                <w:lang w:val="en-GB"/>
+              </w:rPr>
+            </w:pPr>
+            <w:r>
+              <w:rPr>
+                <w:lang w:val="en-GB"/>
+              </w:rPr>
+              <w:t>Iron phosphate coating + passivation</w:t>
+            </w:r>
+          </w:p>
+        </w:tc>
+        <w:tc>
+          <w:tcPr>
+            <w:tcW w:w="1503" w:type="dxa"/>
+          </w:tcPr>
+          <w:p>
+            <w:pPr>
+              <w:rPr>
+                <w:lang w:val="en-GB"/>
+              </w:rPr>
+            </w:pPr>
+            <w:r>
+              <w:rPr>
+                <w:lang w:val="en-GB"/>
+              </w:rPr>
+              <w:t>Zinc phosphate coating + passivation</w:t>
+            </w:r>
+          </w:p>
+        </w:tc>
+      </w:tr>
+      <w:tr>
+        <w:tc>
+          <w:tcPr>
+            <w:tcW w:w="1502" w:type="dxa"/>
+          </w:tcPr>
+          <w:p>
+            <w:pPr>
+              <w:rPr>
+                <w:lang w:val="en-GB"/>
+              </w:rPr>
+            </w:pPr>
+            <w:r>
+              <w:rPr>
+                <w:lang w:val="en-GB"/>
+              </w:rPr>
+              <w:t>Single use products</w:t>
+            </w:r>
+            <w:r>
+              <w:rPr>
+                <w:lang w:val="en-GB"/>
+              </w:rPr>
+              <w:t xml:space="preserve"> and products</w:t>
+            </w:r>
+            <w:r>
+              <w:rPr>
+                <w:lang w:val="en-GB"/>
+              </w:rPr>
+              <w:t xml:space="preserve"> that don’t require rust prevention</w:t>
+            </w:r>
+          </w:p>
+        </w:tc>
+        <w:tc>
+          <w:tcPr>
+            <w:tcW w:w="1502" w:type="dxa"/>
+          </w:tcPr>
+          <w:p>
+            <w:pPr>
+              <w:rPr>
+                <w:lang w:val="en-GB"/>
+              </w:rPr>
+            </w:pPr>
+            <w:r>
+              <w:rPr>
+                <w:lang w:val="en-GB"/>
+              </w:rPr>
+              <w:t>Used inside, low requirements</w:t>
+            </w:r>
+          </w:p>
+        </w:tc>
+        <w:tc>
+          <w:tcPr>
+            <w:tcW w:w="1503" w:type="dxa"/>
+          </w:tcPr>
+          <w:p>
+            <w:pPr>
+              <w:jc w:val="center"/>
+              <w:rPr>
+                <w:lang w:val="en-GB"/>
+              </w:rPr>
+            </w:pPr>
+            <w:r>
+              <w:rPr>
+                <w:lang w:val="en-GB"/>
+              </w:rPr>
+              <w:t>X</w:t>
+            </w:r>
+          </w:p>
+        </w:tc>
+        <w:tc>
+          <w:tcPr>
+            <w:tcW w:w="1503" w:type="dxa"/>
+          </w:tcPr>
+          <w:p>
+            <w:pPr>
+              <w:jc w:val="center"/>
+              <w:rPr>
+                <w:lang w:val="en-GB"/>
+              </w:rPr>
+            </w:pPr>
+            <w:r>
+              <w:rPr>
+                <w:lang w:val="en-GB"/>
+              </w:rPr>
+              <w:t>X</w:t>
+            </w:r>
+          </w:p>
+        </w:tc>
+        <w:tc>
+          <w:tcPr>
+            <w:tcW w:w="1503" w:type="dxa"/>
+          </w:tcPr>
+          <w:p>
+            <w:pPr>
+              <w:rPr>
+                <w:lang w:val="en-GB"/>
+              </w:rPr>
+            </w:pPr>
+          </w:p>
+        </w:tc>
+        <w:tc>
+          <w:tcPr>
+            <w:tcW w:w="1503" w:type="dxa"/>
+          </w:tcPr>
+          <w:p>
+            <w:pPr>
+              <w:rPr>
+                <w:lang w:val="en-GB"/>
+              </w:rPr>
+            </w:pPr>
+          </w:p>
+        </w:tc>
+      </w:tr>
+      <w:tr>
+        <w:tc>
+          <w:tcPr>
+            <w:tcW w:w="1502" w:type="dxa"/>
+          </w:tcPr>
+          <w:p>
+            <w:pPr>
+              <w:rPr>
+                <w:lang w:val="en-GB"/>
+              </w:rPr>
+            </w:pPr>
+            <w:r>
+              <w:rPr>
+                <w:lang w:val="en-GB"/>
+              </w:rPr>
+              <w:t>Light fixtures, stands and similar</w:t>
+            </w:r>
+          </w:p>
+        </w:tc>
+        <w:tc>
+          <w:tcPr>
+            <w:tcW w:w="1502" w:type="dxa"/>
+          </w:tcPr>
+          <w:p>
+            <w:pPr>
+              <w:rPr>
+                <w:lang w:val="en-GB"/>
+              </w:rPr>
+            </w:pPr>
+            <w:r>
+              <w:rPr>
+                <w:lang w:val="en-GB"/>
+              </w:rPr>
+              <w:t>Used inside, medium requirements</w:t>
+            </w:r>
+          </w:p>
+        </w:tc>
+        <w:tc>
+          <w:tcPr>
+            <w:tcW w:w="1503" w:type="dxa"/>
+          </w:tcPr>
+          <w:p>
+            <w:pPr>
+              <w:rPr>
+                <w:lang w:val="en-GB"/>
+              </w:rPr>
+            </w:pPr>
+          </w:p>
+        </w:tc>
+        <w:tc>
+          <w:tcPr>
+            <w:tcW w:w="1503" w:type="dxa"/>
+          </w:tcPr>
+          <w:p>
+            <w:pPr>
+              <w:jc w:val="center"/>
+              <w:rPr>
+                <w:lang w:val="en-GB"/>
+              </w:rPr>
+            </w:pPr>
+            <w:r>
+              <w:rPr>
+                <w:lang w:val="en-GB"/>
+              </w:rPr>
+              <w:t>X</w:t>
+            </w:r>
+          </w:p>
+        </w:tc>
+        <w:tc>
+          <w:tcPr>
+            <w:tcW w:w="1503" w:type="dxa"/>
+          </w:tcPr>
+          <w:p>
+            <w:pPr>
+              <w:rPr>
+                <w:lang w:val="en-GB"/>
+              </w:rPr>
+            </w:pPr>
+          </w:p>
+        </w:tc>
+        <w:tc>
+          <w:tcPr>
+            <w:tcW w:w="1503" w:type="dxa"/>
+          </w:tcPr>
+          <w:p>
+            <w:pPr>
+              <w:rPr>
+                <w:lang w:val="en-GB"/>
+              </w:rPr>
+            </w:pPr>
+          </w:p>
+        </w:tc>
+      </w:tr>
+      <w:tr>
+        <w:tc>
+          <w:tcPr>
+            <w:tcW w:w="1502" w:type="dxa"/>
+          </w:tcPr>
+          <w:p>
+            <w:pPr>
+              <w:rPr>
+                <w:lang w:val="en-GB"/>
+              </w:rPr>
+            </w:pPr>
+            <w:r>
+              <w:rPr>
+                <w:lang w:val="en-GB"/>
+              </w:rPr>
+              <w:t>Work equipment</w:t>
+            </w:r>
+          </w:p>
+        </w:tc>
+        <w:tc>
+          <w:tcPr>
+            <w:tcW w:w="1502" w:type="dxa"/>
+          </w:tcPr>
+          <w:p>
+            <w:pPr>
+              <w:rPr>
+                <w:lang w:val="en-GB"/>
+              </w:rPr>
+            </w:pPr>
+            <w:r>
+              <w:rPr>
+                <w:lang w:val="en-GB"/>
+              </w:rPr>
+              <w:t>Used inside, low requirements</w:t>
+            </w:r>
+          </w:p>
+        </w:tc>
+        <w:tc>
+          <w:tcPr>
+            <w:tcW w:w="1503" w:type="dxa"/>
+          </w:tcPr>
+          <w:p>
+            <w:pPr>
+              <w:rPr>
+                <w:lang w:val="en-GB"/>
+              </w:rPr>
+            </w:pPr>
+          </w:p>
+        </w:tc>
+        <w:tc>
+          <w:tcPr>
+            <w:tcW w:w="1503" w:type="dxa"/>
+          </w:tcPr>
+          <w:p>
+            <w:pPr>
+              <w:jc w:val="center"/>
+              <w:rPr>
+                <w:lang w:val="en-GB"/>
+              </w:rPr>
+            </w:pPr>
+            <w:r>
+              <w:rPr>
+                <w:lang w:val="en-GB"/>
+              </w:rPr>
+              <w:t>X</w:t>
+            </w:r>
+          </w:p>
+        </w:tc>
+        <w:tc>
+          <w:tcPr>
+            <w:tcW w:w="1503" w:type="dxa"/>
+          </w:tcPr>
+          <w:p>
+            <w:pPr>
+              <w:rPr>
+                <w:lang w:val="en-GB"/>
+              </w:rPr>
+            </w:pPr>
+          </w:p>
+        </w:tc>
+        <w:tc>
+          <w:tcPr>
+            <w:tcW w:w="1503" w:type="dxa"/>
+          </w:tcPr>
+          <w:p>
+            <w:pPr>
+              <w:rPr>
+                <w:lang w:val="en-GB"/>
+              </w:rPr>
+            </w:pPr>
+          </w:p>
+        </w:tc>
+      </w:tr>
+      <w:tr>
+        <w:tc>
+          <w:tcPr>
+            <w:tcW w:w="1502" w:type="dxa"/>
+          </w:tcPr>
+          <w:p>
+            <w:pPr>
+              <w:rPr>
+                <w:lang w:val="en-GB"/>
+              </w:rPr>
+            </w:pPr>
+            <w:r>
+              <w:rPr>
+                <w:lang w:val="en-GB"/>
+              </w:rPr>
+              <w:t>Refrigerators, freezers, and home appliances</w:t>
+            </w:r>
+          </w:p>
+        </w:tc>
+        <w:tc>
+          <w:tcPr>
+            <w:tcW w:w="1502" w:type="dxa"/>
+          </w:tcPr>
+          <w:p>
+            <w:pPr>
+              <w:rPr>
+                <w:lang w:val="en-GB"/>
+              </w:rPr>
+            </w:pPr>
+            <w:r>
+              <w:rPr>
+                <w:lang w:val="en-GB"/>
+              </w:rPr>
+              <w:t>Used inside, high requirements</w:t>
+            </w:r>
+          </w:p>
+        </w:tc>
+        <w:tc>
+          <w:tcPr>
+            <w:tcW w:w="1503" w:type="dxa"/>
+          </w:tcPr>
+          <w:p>
+            <w:pPr>
+              <w:rPr>
+                <w:lang w:val="en-GB"/>
+              </w:rPr>
+            </w:pPr>
+          </w:p>
+        </w:tc>
+        <w:tc>
+          <w:tcPr>
+            <w:tcW w:w="1503" w:type="dxa"/>
+          </w:tcPr>
+          <w:p>
+            <w:pPr>
+              <w:rPr>
+                <w:lang w:val="en-GB"/>
+              </w:rPr>
+            </w:pPr>
+          </w:p>
+        </w:tc>
+        <w:tc>
+          <w:tcPr>
+            <w:tcW w:w="1503" w:type="dxa"/>
+          </w:tcPr>
+          <w:p>
+            <w:pPr>
+              <w:jc w:val="center"/>
+              <w:rPr>
+                <w:lang w:val="en-GB"/>
+              </w:rPr>
+            </w:pPr>
+            <w:r>
+              <w:rPr>
+                <w:lang w:val="en-GB"/>
+              </w:rPr>
+              <w:t>X</w:t>
+            </w:r>
+          </w:p>
+        </w:tc>
+        <w:tc>
+          <w:tcPr>
+            <w:tcW w:w="1503" w:type="dxa"/>
+          </w:tcPr>
+          <w:p>
+            <w:pPr>
+              <w:rPr>
+                <w:lang w:val="en-GB"/>
+              </w:rPr>
+            </w:pPr>
+          </w:p>
+        </w:tc>
+      </w:tr>
+      <w:tr>
+        <w:tc>
+          <w:tcPr>
+            <w:tcW w:w="1502" w:type="dxa"/>
+          </w:tcPr>
+          <w:p>
+            <w:pPr>
+              <w:rPr>
+                <w:lang w:val="en-GB"/>
+              </w:rPr>
+            </w:pPr>
+            <w:r>
+              <w:rPr>
+                <w:lang w:val="en-GB"/>
+              </w:rPr>
+              <w:t xml:space="preserve">Machines and products that need to </w:t>
+            </w:r>
+            <w:proofErr w:type="gramStart"/>
+            <w:r>
+              <w:rPr>
+                <w:lang w:val="en-GB"/>
+              </w:rPr>
+              <w:t>protected</w:t>
+            </w:r>
+            <w:proofErr w:type="gramEnd"/>
+          </w:p>
+        </w:tc>
+        <w:tc>
+          <w:tcPr>
+            <w:tcW w:w="1502" w:type="dxa"/>
+          </w:tcPr>
+          <w:p>
+            <w:pPr>
+              <w:rPr>
+                <w:lang w:val="en-GB"/>
+              </w:rPr>
+            </w:pPr>
+            <w:r>
+              <w:rPr>
+                <w:lang w:val="en-GB"/>
+              </w:rPr>
+              <w:t>Used outside, medium requirements</w:t>
+            </w:r>
+          </w:p>
+        </w:tc>
+        <w:tc>
+          <w:tcPr>
+            <w:tcW w:w="1503" w:type="dxa"/>
+          </w:tcPr>
+          <w:p>
+            <w:pPr>
+              <w:rPr>
+                <w:lang w:val="en-GB"/>
+              </w:rPr>
+            </w:pPr>
+          </w:p>
+        </w:tc>
+        <w:tc>
+          <w:tcPr>
+            <w:tcW w:w="1503" w:type="dxa"/>
+          </w:tcPr>
+          <w:p>
+            <w:pPr>
+              <w:rPr>
+                <w:lang w:val="en-GB"/>
+              </w:rPr>
+            </w:pPr>
+          </w:p>
+        </w:tc>
+        <w:tc>
+          <w:tcPr>
+            <w:tcW w:w="1503" w:type="dxa"/>
+          </w:tcPr>
+          <w:p>
+            <w:pPr>
+              <w:jc w:val="center"/>
+              <w:rPr>
+                <w:lang w:val="en-GB"/>
+              </w:rPr>
+            </w:pPr>
+            <w:r>
+              <w:rPr>
+                <w:lang w:val="en-GB"/>
+              </w:rPr>
+              <w:t>X</w:t>
+            </w:r>
+          </w:p>
+        </w:tc>
+        <w:tc>
+          <w:tcPr>
+            <w:tcW w:w="1503" w:type="dxa"/>
+          </w:tcPr>
+          <w:p>
+            <w:pPr>
+              <w:jc w:val="center"/>
+              <w:rPr>
+                <w:lang w:val="en-GB"/>
+              </w:rPr>
+            </w:pPr>
+            <w:r>
+              <w:rPr>
+                <w:lang w:val="en-GB"/>
+              </w:rPr>
+              <w:t>X</w:t>
+            </w:r>
+          </w:p>
+        </w:tc>
+      </w:tr>
+      <w:tr>
+        <w:tc>
+          <w:tcPr>
+            <w:tcW w:w="1502" w:type="dxa"/>
+          </w:tcPr>
+          <w:p>
+            <w:pPr>
+              <w:rPr>
+                <w:lang w:val="en-GB"/>
+              </w:rPr>
+            </w:pPr>
+            <w:r>
+              <w:rPr>
+                <w:lang w:val="en-GB"/>
+              </w:rPr>
+              <w:t>Products in wet rooms.</w:t>
+            </w:r>
+          </w:p>
+        </w:tc>
+        <w:tc>
+          <w:tcPr>
+            <w:tcW w:w="1502" w:type="dxa"/>
+          </w:tcPr>
+          <w:p>
+            <w:pPr>
+              <w:rPr>
+                <w:lang w:val="en-GB"/>
+              </w:rPr>
+            </w:pPr>
+            <w:r>
+              <w:rPr>
+                <w:lang w:val="en-GB"/>
+              </w:rPr>
+              <w:t xml:space="preserve">Used inside, </w:t>
+            </w:r>
+            <w:proofErr w:type="gramStart"/>
+            <w:r>
+              <w:rPr>
+                <w:lang w:val="en-GB"/>
+              </w:rPr>
+              <w:t>really high</w:t>
+            </w:r>
+            <w:proofErr w:type="gramEnd"/>
+            <w:r>
+              <w:rPr>
+                <w:lang w:val="en-GB"/>
+              </w:rPr>
+              <w:t xml:space="preserve"> requirements</w:t>
+            </w:r>
+          </w:p>
+        </w:tc>
+        <w:tc>
+          <w:tcPr>
+            <w:tcW w:w="1503" w:type="dxa"/>
+          </w:tcPr>
+          <w:p>
+            <w:pPr>
+              <w:rPr>
+                <w:lang w:val="en-GB"/>
+              </w:rPr>
+            </w:pPr>
+          </w:p>
+        </w:tc>
+        <w:tc>
+          <w:tcPr>
+            <w:tcW w:w="1503" w:type="dxa"/>
+          </w:tcPr>
+          <w:p>
+            <w:pPr>
+              <w:rPr>
+                <w:lang w:val="en-GB"/>
+              </w:rPr>
+            </w:pPr>
+          </w:p>
+        </w:tc>
+        <w:tc>
+          <w:tcPr>
+            <w:tcW w:w="1503" w:type="dxa"/>
+          </w:tcPr>
+          <w:p>
+            <w:pPr>
+              <w:rPr>
+                <w:lang w:val="en-GB"/>
+              </w:rPr>
+            </w:pPr>
+          </w:p>
+        </w:tc>
+        <w:tc>
+          <w:tcPr>
+            <w:tcW w:w="1503" w:type="dxa"/>
+          </w:tcPr>
+          <w:p>
+            <w:pPr>
+              <w:jc w:val="center"/>
+              <w:rPr>
+                <w:lang w:val="en-GB"/>
+              </w:rPr>
+            </w:pPr>
+            <w:r>
+              <w:rPr>
+                <w:lang w:val="en-GB"/>
+              </w:rPr>
+              <w:t>X</w:t>
+            </w:r>
+          </w:p>
+        </w:tc>
+      </w:tr>
+      <w:tr>
+        <w:tc>
+          <w:tcPr>
+            <w:tcW w:w="1502" w:type="dxa"/>
+          </w:tcPr>
+          <w:p>
+            <w:pPr>
+              <w:rPr>
+                <w:lang w:val="en-GB"/>
+              </w:rPr>
+            </w:pPr>
+            <w:r>
+              <w:rPr>
+                <w:lang w:val="en-GB"/>
+              </w:rPr>
+              <w:t xml:space="preserve">Work machines, </w:t>
+            </w:r>
+            <w:r>
+              <w:rPr>
+                <w:lang w:val="en-GB"/>
+              </w:rPr>
+              <w:t>vehicles,</w:t>
+            </w:r>
+            <w:r>
+              <w:rPr>
+                <w:lang w:val="en-GB"/>
+              </w:rPr>
+              <w:t xml:space="preserve"> and car parts</w:t>
+            </w:r>
+          </w:p>
+        </w:tc>
+        <w:tc>
+          <w:tcPr>
+            <w:tcW w:w="1502" w:type="dxa"/>
+          </w:tcPr>
+          <w:p>
+            <w:pPr>
+              <w:rPr>
+                <w:lang w:val="en-GB"/>
+              </w:rPr>
+            </w:pPr>
+            <w:r>
+              <w:rPr>
+                <w:lang w:val="en-GB"/>
+              </w:rPr>
+              <w:t>Used outside, high requirements</w:t>
+            </w:r>
+          </w:p>
+        </w:tc>
+        <w:tc>
+          <w:tcPr>
+            <w:tcW w:w="1503" w:type="dxa"/>
+          </w:tcPr>
+          <w:p>
+            <w:pPr>
+              <w:rPr>
+                <w:lang w:val="en-GB"/>
+              </w:rPr>
+            </w:pPr>
+          </w:p>
+        </w:tc>
+        <w:tc>
+          <w:tcPr>
+            <w:tcW w:w="1503" w:type="dxa"/>
+          </w:tcPr>
+          <w:p>
+            <w:pPr>
+              <w:rPr>
+                <w:lang w:val="en-GB"/>
+              </w:rPr>
+            </w:pPr>
+          </w:p>
+        </w:tc>
+        <w:tc>
+          <w:tcPr>
+            <w:tcW w:w="1503" w:type="dxa"/>
+          </w:tcPr>
+          <w:p>
+            <w:pPr>
+              <w:rPr>
+                <w:lang w:val="en-GB"/>
+              </w:rPr>
+            </w:pPr>
+          </w:p>
+        </w:tc>
+        <w:tc>
+          <w:tcPr>
+            <w:tcW w:w="1503" w:type="dxa"/>
+          </w:tcPr>
+          <w:p>
+            <w:pPr>
+              <w:jc w:val="center"/>
+              <w:rPr>
+                <w:lang w:val="en-GB"/>
+              </w:rPr>
+            </w:pPr>
+            <w:r>
+              <w:rPr>
+                <w:lang w:val="en-GB"/>
+              </w:rPr>
+              <w:t>X</w:t>
+            </w:r>
+          </w:p>
+        </w:tc>
+      </w:tr>
+    </w:tbl>
+    <w:p>
+      <w:pPr>
+        <w:jc w:val="center"/>
+        <w:rPr>
+          <w:lang w:val="en-GB"/>
+        </w:rPr>
+      </w:pPr>
+      <w:r>
+        <w:rPr>
+          <w:lang w:val="en-GB"/>
+        </w:rPr>
+        <w:t>Table 2: Pretretment methods before powder coating for different products</w:t>
+      </w:r>
+    </w:p>
+    <w:p>
+      <w:pPr>
+        <w:rPr>
+          <w:lang w:val="en-GB"/>
+        </w:rPr>
+      </w:pPr>
+      <w:r>
+        <w:rPr>
+          <w:lang w:val="en-GB"/>
+        </w:rPr>
+        <w:lastRenderedPageBreak/>
+        <w:t>Pretreatment methods capability to remove impurities needs to be considered so that the desired quality requirements can be met.</w:t>
+      </w:r>
+    </w:p>
+    <w:p>
+      <w:pPr>
+        <w:rPr>
+          <w:lang w:val="en-GB"/>
+        </w:rPr>
+      </w:pPr>
+      <w:r>
+        <w:rPr>
+          <w:lang w:val="en-GB"/>
+        </w:rPr>
+        <w:t xml:space="preserve">By washing the product can be cleaned so that it can be painted. Phosphating can be used to increase the total surface treatments capability to prevent rusting. Pretreatment and painting </w:t>
+      </w:r>
+      <w:proofErr w:type="gramStart"/>
+      <w:r>
+        <w:rPr>
+          <w:lang w:val="en-GB"/>
+        </w:rPr>
+        <w:t>as a whole determine</w:t>
+      </w:r>
+      <w:proofErr w:type="gramEnd"/>
+      <w:r>
+        <w:rPr>
+          <w:lang w:val="en-GB"/>
+        </w:rPr>
+        <w:t xml:space="preserve"> how good corrosion resistance can be achieved.</w:t>
+      </w:r>
+      <w:r>
+        <w:rPr>
+          <w:lang w:val="en-GB"/>
+        </w:rPr>
+        <w:t xml:space="preserve"> Table 2 shows generally what sort of pretreatments needs to be done for products that have different corrosion resistance requirements before powder coating. For wet coat painting the quality of paint, layer thickness and the number of paint layers affect the corrosion resistance.</w:t>
+      </w:r>
+      <w:r>
+        <w:rPr>
+          <w:lang w:val="en-GB"/>
+        </w:rPr>
+        <w:t xml:space="preserve"> Hence the pretreatment requirements are lower for wet coat painting and a good corrosion resistance can be achieved even without phosphating. </w:t>
+      </w:r>
+      <w:r>
+        <w:rPr>
+          <w:lang w:val="en-GB"/>
+        </w:rPr>
+        <w:t>Downside being that it requires corrosion preventive paints and thick layers.</w:t>
+      </w:r>
+    </w:p>
+    <w:p>
+      <w:pPr>
+        <w:rPr>
+          <w:lang w:val="en-GB"/>
+        </w:rPr>
+      </w:pPr>
+      <w:r>
+        <w:rPr>
+          <w:lang w:val="en-GB"/>
+        </w:rPr>
+        <w:t>Pretreatment also needs to be feasible for the part. In field situations pretreatment methods are limited</w:t>
+      </w:r>
+      <w:r>
+        <w:rPr>
+          <w:lang w:val="en-GB"/>
+        </w:rPr>
+        <w:t xml:space="preserve"> due to environmental and work safety reasons</w:t>
+      </w:r>
+      <w:r>
+        <w:rPr>
+          <w:lang w:val="en-GB"/>
+        </w:rPr>
+        <w:t xml:space="preserve"> and huge parts can’t be easily immersion bathed</w:t>
+      </w:r>
+      <w:r>
+        <w:rPr>
+          <w:lang w:val="en-GB"/>
+        </w:rPr>
+        <w:t>. Small parts aren’t feasible to pretreat if it can’t be done paint shop or near it.</w:t>
+      </w:r>
+    </w:p>
+    <w:p>
+      <w:pPr>
+        <w:rPr>
+          <w:lang w:val="en-GB"/>
+        </w:rPr>
+      </w:pPr>
+      <w:r>
+        <w:rPr>
+          <w:lang w:val="en-GB"/>
+        </w:rPr>
+        <w:t>If part is sandblasted or acid pickled after washing to remove remaining rust, the wash is used to remove all other impurities that can be removed by washing.</w:t>
+      </w:r>
+    </w:p>
+    <w:p>
+      <w:pPr>
+        <w:rPr>
+          <w:lang w:val="en-GB"/>
+        </w:rPr>
+      </w:pPr>
+      <w:r>
+        <w:rPr>
+          <w:lang w:val="en-GB"/>
+        </w:rPr>
+        <w:t>Pretreatment cost is one factor that needs to be kept as minimal as possible. That’s why the best method isn’t always chosen for the product if the overall requirements aren’t too high. For products that require high quality finish a method that provides consistent results is chosen even if it increases costs.</w:t>
+      </w:r>
+      <w:r>
+        <w:rPr>
+          <w:lang w:val="en-GB"/>
+        </w:rPr>
+        <w:t xml:space="preserve"> Overall cost of the surface treatment is the deciding factor, by spending more in pretreatment costs can be </w:t>
+      </w:r>
+      <w:r>
+        <w:rPr>
+          <w:lang w:val="en-GB"/>
+        </w:rPr>
+        <w:t>saved</w:t>
+      </w:r>
+      <w:r>
+        <w:rPr>
+          <w:lang w:val="en-GB"/>
+        </w:rPr>
+        <w:t xml:space="preserve"> </w:t>
+      </w:r>
+      <w:r>
+        <w:rPr>
+          <w:lang w:val="en-GB"/>
+        </w:rPr>
+        <w:t xml:space="preserve">in </w:t>
+      </w:r>
+      <w:r>
+        <w:rPr>
+          <w:lang w:val="en-GB"/>
+        </w:rPr>
+        <w:t xml:space="preserve">painting. The cost of chemicals for surface treatment is small </w:t>
+      </w:r>
+      <w:r>
+        <w:rPr>
+          <w:lang w:val="en-GB"/>
+        </w:rPr>
+        <w:t>compared to operation and equipment costs.</w:t>
+      </w:r>
+    </w:p>
+    <w:p>
+      <w:pPr>
+        <w:rPr>
+          <w:lang w:val="en-GB"/>
+        </w:rPr>
+      </w:pPr>
+      <w:r>
+        <w:rPr>
+          <w:lang w:val="en-GB"/>
+        </w:rPr>
+        <w:drawing>
+          <wp:inline distT="0" distB="0" distL="0" distR="0" wp14:anchorId="1D6E6825" wp14:editId="43A49299">
+            <wp:extent cx="5731510" cy="3930015"/>
+            <wp:effectExtent l="0" t="0" r="2540" b="0"/>
+            <wp:docPr id="344090803" name="Kuva 1" descr="Kuva, joka sisältää kohteen kuvakaappaus, ympyrä, diagrammi, teksti&#10;&#10;Kuvaus luotu automaattisesti"/>
+            <wp:cNvGraphicFramePr>
+              <a:graphicFrameLocks xmlns:a="http://schemas.openxmlformats.org/drawingml/2006/main" noChangeAspect="1"/>
+            </wp:cNvGraphicFramePr>
+            <a:graphic xmlns:a="http://schemas.openxmlformats.org/drawingml/2006/main">
+              <a:graphicData uri="http://schemas.openxmlformats.org/drawingml/2006/picture">
+                <pic:pic xmlns:pic="http://schemas.openxmlformats.org/drawingml/2006/picture">
+                  <pic:nvPicPr>
+                    <pic:cNvPr id="344090803" name="Kuva 1" descr="Kuva, joka sisältää kohteen kuvakaappaus, ympyrä, diagrammi, teksti&#10;&#10;Kuvaus luotu automaattisesti"/>
+                    <pic:cNvPicPr/>
+                  </pic:nvPicPr>
+                  <pic:blipFill>
+                    <a:blip r:embed="rId8"/>
+                    <a:stretch>
+                      <a:fillRect/>
+                    </a:stretch>
+                  </pic:blipFill>
+                  <pic:spPr>
+                    <a:xfrm>
+                      <a:off x="0" y="0"/>
+                      <a:ext cx="5731510" cy="3930015"/>
+                    </a:xfrm>
+                    <a:prstGeom prst="rect">
+                      <a:avLst/>
+                    </a:prstGeom>
+                  </pic:spPr>
+                </pic:pic>
+              </a:graphicData>
+            </a:graphic>
+          </wp:inline>
+        </w:drawing>
+      </w:r>
+    </w:p>
+    <w:p>
+      <w:pPr>
+        <w:jc w:val="center"/>
+        <w:rPr>
+          <w:lang w:val="en-GB"/>
+        </w:rPr>
+      </w:pPr>
+      <w:r>
+        <w:rPr>
+          <w:lang w:val="en-GB"/>
+        </w:rPr>
+        <w:t>Figure 2: Factors for choosing chemical pretreatment.</w:t>
+      </w:r>
+    </w:p>
+    <w:p>
+      <w:pPr>
+        <w:rPr>
+          <w:lang w:val="en-GB"/>
+        </w:rPr>
+      </w:pPr>
+      <w:r>
+        <w:rPr>
+          <w:lang w:val="en-GB"/>
+        </w:rPr>
+        <w:lastRenderedPageBreak/>
+        <w:t xml:space="preserve">Ideally you want to maximize the corrosion resistance properties and feasibility while minimizing costs, post-processing, </w:t>
+      </w:r>
+      <w:r>
+        <w:rPr>
+          <w:lang w:val="en-GB"/>
+        </w:rPr>
+        <w:t>material,</w:t>
+      </w:r>
+      <w:r>
+        <w:rPr>
+          <w:lang w:val="en-GB"/>
+        </w:rPr>
+        <w:t xml:space="preserve"> and impurities.</w:t>
+      </w:r>
+    </w:p>
+    <w:p>
+      <w:pPr>
+        <w:pStyle w:val="Otsikko2"/>
+        <w:rPr>
+          <w:lang w:val="en-GB"/>
+        </w:rPr>
+      </w:pPr>
+      <w:r>
+        <w:rPr>
+          <w:lang w:val="en-GB"/>
+        </w:rPr>
+        <w:t>Washing metal products</w:t>
       </w:r>
     </w:p>
     <w:p>
@@ -1038,7 +2197,7 @@
       </w:pPr>
     </w:p>
     <w:sectPr>
-      <w:headerReference w:type="default" r:id="rId8"/>
+      <w:headerReference w:type="default" r:id="rId9"/>
       <w:pgSz w:w="11906" w:h="16838"/>
       <w:pgMar w:top="1440" w:right="1440" w:bottom="1440" w:left="1440" w:header="708" w:footer="708" w:gutter="0"/>
       <w:cols w:space="708"/>

</xml_diff>

<commit_message>
Washing, phosphate coating figures, tables, document structure
</commit_message>
<xml_diff>
--- a/Painting of metal products.docx
+++ b/Painting of metal products.docx
@@ -2,6 +2,1058 @@
 <file path=word/document.xml><?xml version="1.0" encoding="utf-8"?>
 <w:document xmlns:wpc="http://schemas.microsoft.com/office/word/2010/wordprocessingCanvas" xmlns:cx="http://schemas.microsoft.com/office/drawing/2014/chartex" xmlns:cx1="http://schemas.microsoft.com/office/drawing/2015/9/8/chartex" xmlns:cx2="http://schemas.microsoft.com/office/drawing/2015/10/21/chartex" xmlns:cx3="http://schemas.microsoft.com/office/drawing/2016/5/9/chartex" xmlns:cx4="http://schemas.microsoft.com/office/drawing/2016/5/10/chartex" xmlns:cx5="http://schemas.microsoft.com/office/drawing/2016/5/11/chartex" xmlns:cx6="http://schemas.microsoft.com/office/drawing/2016/5/12/chartex" xmlns:cx7="http://schemas.microsoft.com/office/drawing/2016/5/13/chartex" xmlns:cx8="http://schemas.microsoft.com/office/drawing/2016/5/14/chartex" xmlns:mc="http://schemas.openxmlformats.org/markup-compatibility/2006" xmlns:aink="http://schemas.microsoft.com/office/drawing/2016/ink" xmlns:am3d="http://schemas.microsoft.com/office/drawing/2017/model3d" xmlns:o="urn:schemas-microsoft-com:office:office" xmlns:oel="http://schemas.microsoft.com/office/2019/extlst" xmlns:r="http://schemas.openxmlformats.org/officeDocument/2006/relationships" xmlns:m="http://schemas.openxmlformats.org/officeDocument/2006/math" xmlns:v="urn:schemas-microsoft-com:vml" xmlns:wp14="http://schemas.microsoft.com/office/word/2010/wordprocessingDrawing" xmlns:wp="http://schemas.openxmlformats.org/drawingml/2006/wordprocessingDrawing" xmlns:w10="urn:schemas-microsoft-com:office:word" xmlns:w="http://schemas.openxmlformats.org/wordprocessingml/2006/main" xmlns:w14="http://schemas.microsoft.com/office/word/2010/wordml" xmlns:w15="http://schemas.microsoft.com/office/word/2012/wordml" xmlns:w16cex="http://schemas.microsoft.com/office/word/2018/wordml/cex" xmlns:w16cid="http://schemas.microsoft.com/office/word/2016/wordml/cid" xmlns:w16="http://schemas.microsoft.com/office/word/2018/wordml" xmlns:w16sdtdh="http://schemas.microsoft.com/office/word/2020/wordml/sdtdatahash" xmlns:w16se="http://schemas.microsoft.com/office/word/2015/wordml/symex" xmlns:wpg="http://schemas.microsoft.com/office/word/2010/wordprocessingGroup" xmlns:wpi="http://schemas.microsoft.com/office/word/2010/wordprocessingInk" xmlns:wne="http://schemas.microsoft.com/office/word/2006/wordml" xmlns:wps="http://schemas.microsoft.com/office/word/2010/wordprocessingShape" mc:Ignorable="w14 w15 w16se w16cid w16 w16cex w16sdtdh wp14">
   <w:body>
+    <w:sdt>
+      <w:sdtPr>
+        <w:rPr>
+          <w:lang w:val="fi-FI"/>
+        </w:rPr>
+        <w:id w:val="-530657711"/>
+        <w:docPartObj>
+          <w:docPartGallery w:val="Table of Contents"/>
+          <w:docPartUnique/>
+        </w:docPartObj>
+      </w:sdtPr>
+      <w:sdtEndPr>
+        <w:rPr>
+          <w:rFonts w:asciiTheme="minorHAnsi" w:eastAsiaTheme="minorEastAsia" w:hAnsiTheme="minorHAnsi" w:cstheme="minorBidi"/>
+          <w:b/>
+          <w:bCs/>
+          <w:color w:val="auto"/>
+          <w:kern w:val="2"/>
+          <w:sz w:val="22"/>
+          <w:szCs w:val="22"/>
+          <w14:ligatures w14:val="standardContextual"/>
+        </w:rPr>
+      </w:sdtEndPr>
+      <w:sdtContent>
+        <w:p>
+          <w:pPr>
+            <w:pStyle w:val="Sisllysluettelonotsikko"/>
+          </w:pPr>
+          <w:proofErr w:type="spellStart"/>
+          <w:r>
+            <w:rPr>
+              <w:lang w:val="fi-FI"/>
+            </w:rPr>
+            <w:t>Table</w:t>
+          </w:r>
+          <w:proofErr w:type="spellEnd"/>
+          <w:r>
+            <w:rPr>
+              <w:lang w:val="fi-FI"/>
+            </w:rPr>
+            <w:t xml:space="preserve"> of </w:t>
+          </w:r>
+          <w:proofErr w:type="spellStart"/>
+          <w:r>
+            <w:rPr>
+              <w:lang w:val="fi-FI"/>
+            </w:rPr>
+            <w:t>contents</w:t>
+          </w:r>
+          <w:proofErr w:type="spellEnd"/>
+        </w:p>
+        <w:p>
+          <w:pPr>
+            <w:pStyle w:val="Sisluet1"/>
+            <w:tabs>
+              <w:tab w:val="right" w:leader="dot" w:pos="9016"/>
+            </w:tabs>
+            <w:rPr>
+              <w:noProof/>
+              <w:lang w:val="en-FI"/>
+            </w:rPr>
+          </w:pPr>
+          <w:r>
+            <w:fldChar w:fldCharType="begin"/>
+          </w:r>
+          <w:r>
+            <w:instrText xml:space="preserve"> TOC \o "1-3" \h \z \u </w:instrText>
+          </w:r>
+          <w:r>
+            <w:fldChar w:fldCharType="separate"/>
+          </w:r>
+          <w:hyperlink w:anchor="_Toc142913551" w:history="1">
+            <w:r>
+              <w:rPr>
+                <w:rStyle w:val="Hyperlinkki"/>
+                <w:noProof/>
+                <w:lang w:val="en-US"/>
+              </w:rPr>
+              <w:t>Painting of metal products</w:t>
+            </w:r>
+            <w:r>
+              <w:rPr>
+                <w:noProof/>
+                <w:webHidden/>
+              </w:rPr>
+              <w:tab/>
+            </w:r>
+            <w:r>
+              <w:rPr>
+                <w:noProof/>
+                <w:webHidden/>
+              </w:rPr>
+              <w:fldChar w:fldCharType="begin"/>
+            </w:r>
+            <w:r>
+              <w:rPr>
+                <w:noProof/>
+                <w:webHidden/>
+              </w:rPr>
+              <w:instrText xml:space="preserve"> PAGEREF _Toc142913551 \h </w:instrText>
+            </w:r>
+            <w:r>
+              <w:rPr>
+                <w:noProof/>
+                <w:webHidden/>
+              </w:rPr>
+            </w:r>
+            <w:r>
+              <w:rPr>
+                <w:noProof/>
+                <w:webHidden/>
+              </w:rPr>
+              <w:fldChar w:fldCharType="separate"/>
+            </w:r>
+            <w:r>
+              <w:rPr>
+                <w:noProof/>
+                <w:webHidden/>
+              </w:rPr>
+              <w:t>2</w:t>
+            </w:r>
+            <w:r>
+              <w:rPr>
+                <w:noProof/>
+                <w:webHidden/>
+              </w:rPr>
+              <w:fldChar w:fldCharType="end"/>
+            </w:r>
+          </w:hyperlink>
+        </w:p>
+        <w:p>
+          <w:pPr>
+            <w:pStyle w:val="Sisluet2"/>
+            <w:tabs>
+              <w:tab w:val="right" w:leader="dot" w:pos="9016"/>
+            </w:tabs>
+            <w:rPr>
+              <w:noProof/>
+              <w:lang w:val="en-FI"/>
+            </w:rPr>
+          </w:pPr>
+          <w:hyperlink w:anchor="_Toc142913552" w:history="1">
+            <w:r>
+              <w:rPr>
+                <w:rStyle w:val="Hyperlinkki"/>
+                <w:noProof/>
+                <w:lang w:val="en-US"/>
+              </w:rPr>
+              <w:t>Why are products painted?</w:t>
+            </w:r>
+            <w:r>
+              <w:rPr>
+                <w:noProof/>
+                <w:webHidden/>
+              </w:rPr>
+              <w:tab/>
+            </w:r>
+            <w:r>
+              <w:rPr>
+                <w:noProof/>
+                <w:webHidden/>
+              </w:rPr>
+              <w:fldChar w:fldCharType="begin"/>
+            </w:r>
+            <w:r>
+              <w:rPr>
+                <w:noProof/>
+                <w:webHidden/>
+              </w:rPr>
+              <w:instrText xml:space="preserve"> PAGEREF _Toc142913552 \h </w:instrText>
+            </w:r>
+            <w:r>
+              <w:rPr>
+                <w:noProof/>
+                <w:webHidden/>
+              </w:rPr>
+            </w:r>
+            <w:r>
+              <w:rPr>
+                <w:noProof/>
+                <w:webHidden/>
+              </w:rPr>
+              <w:fldChar w:fldCharType="separate"/>
+            </w:r>
+            <w:r>
+              <w:rPr>
+                <w:noProof/>
+                <w:webHidden/>
+              </w:rPr>
+              <w:t>2</w:t>
+            </w:r>
+            <w:r>
+              <w:rPr>
+                <w:noProof/>
+                <w:webHidden/>
+              </w:rPr>
+              <w:fldChar w:fldCharType="end"/>
+            </w:r>
+          </w:hyperlink>
+        </w:p>
+        <w:p>
+          <w:pPr>
+            <w:pStyle w:val="Sisluet2"/>
+            <w:tabs>
+              <w:tab w:val="right" w:leader="dot" w:pos="9016"/>
+            </w:tabs>
+            <w:rPr>
+              <w:noProof/>
+              <w:lang w:val="en-FI"/>
+            </w:rPr>
+          </w:pPr>
+          <w:hyperlink w:anchor="_Toc142913553" w:history="1">
+            <w:r>
+              <w:rPr>
+                <w:rStyle w:val="Hyperlinkki"/>
+                <w:noProof/>
+                <w:lang w:val="en-US"/>
+              </w:rPr>
+              <w:t>Chemical pretreatment of products</w:t>
+            </w:r>
+            <w:r>
+              <w:rPr>
+                <w:noProof/>
+                <w:webHidden/>
+              </w:rPr>
+              <w:tab/>
+            </w:r>
+            <w:r>
+              <w:rPr>
+                <w:noProof/>
+                <w:webHidden/>
+              </w:rPr>
+              <w:fldChar w:fldCharType="begin"/>
+            </w:r>
+            <w:r>
+              <w:rPr>
+                <w:noProof/>
+                <w:webHidden/>
+              </w:rPr>
+              <w:instrText xml:space="preserve"> PAGEREF _Toc142913553 \h </w:instrText>
+            </w:r>
+            <w:r>
+              <w:rPr>
+                <w:noProof/>
+                <w:webHidden/>
+              </w:rPr>
+            </w:r>
+            <w:r>
+              <w:rPr>
+                <w:noProof/>
+                <w:webHidden/>
+              </w:rPr>
+              <w:fldChar w:fldCharType="separate"/>
+            </w:r>
+            <w:r>
+              <w:rPr>
+                <w:noProof/>
+                <w:webHidden/>
+              </w:rPr>
+              <w:t>2</w:t>
+            </w:r>
+            <w:r>
+              <w:rPr>
+                <w:noProof/>
+                <w:webHidden/>
+              </w:rPr>
+              <w:fldChar w:fldCharType="end"/>
+            </w:r>
+          </w:hyperlink>
+        </w:p>
+        <w:p>
+          <w:pPr>
+            <w:pStyle w:val="Sisluet2"/>
+            <w:tabs>
+              <w:tab w:val="right" w:leader="dot" w:pos="9016"/>
+            </w:tabs>
+            <w:rPr>
+              <w:noProof/>
+              <w:lang w:val="en-FI"/>
+            </w:rPr>
+          </w:pPr>
+          <w:hyperlink w:anchor="_Toc142913554" w:history="1">
+            <w:r>
+              <w:rPr>
+                <w:rStyle w:val="Hyperlinkki"/>
+                <w:noProof/>
+                <w:lang w:val="en-GB"/>
+              </w:rPr>
+              <w:t>Choosing the correct chemical pretreatment method</w:t>
+            </w:r>
+            <w:r>
+              <w:rPr>
+                <w:noProof/>
+                <w:webHidden/>
+              </w:rPr>
+              <w:tab/>
+            </w:r>
+            <w:r>
+              <w:rPr>
+                <w:noProof/>
+                <w:webHidden/>
+              </w:rPr>
+              <w:fldChar w:fldCharType="begin"/>
+            </w:r>
+            <w:r>
+              <w:rPr>
+                <w:noProof/>
+                <w:webHidden/>
+              </w:rPr>
+              <w:instrText xml:space="preserve"> PAGEREF _Toc142913554 \h </w:instrText>
+            </w:r>
+            <w:r>
+              <w:rPr>
+                <w:noProof/>
+                <w:webHidden/>
+              </w:rPr>
+            </w:r>
+            <w:r>
+              <w:rPr>
+                <w:noProof/>
+                <w:webHidden/>
+              </w:rPr>
+              <w:fldChar w:fldCharType="separate"/>
+            </w:r>
+            <w:r>
+              <w:rPr>
+                <w:noProof/>
+                <w:webHidden/>
+              </w:rPr>
+              <w:t>4</w:t>
+            </w:r>
+            <w:r>
+              <w:rPr>
+                <w:noProof/>
+                <w:webHidden/>
+              </w:rPr>
+              <w:fldChar w:fldCharType="end"/>
+            </w:r>
+          </w:hyperlink>
+        </w:p>
+        <w:p>
+          <w:pPr>
+            <w:pStyle w:val="Sisluet2"/>
+            <w:tabs>
+              <w:tab w:val="right" w:leader="dot" w:pos="9016"/>
+            </w:tabs>
+            <w:rPr>
+              <w:noProof/>
+              <w:lang w:val="en-FI"/>
+            </w:rPr>
+          </w:pPr>
+          <w:hyperlink w:anchor="_Toc142913555" w:history="1">
+            <w:r>
+              <w:rPr>
+                <w:rStyle w:val="Hyperlinkki"/>
+                <w:noProof/>
+                <w:lang w:val="en-GB"/>
+              </w:rPr>
+              <w:t>Washing metal products</w:t>
+            </w:r>
+            <w:r>
+              <w:rPr>
+                <w:noProof/>
+                <w:webHidden/>
+              </w:rPr>
+              <w:tab/>
+            </w:r>
+            <w:r>
+              <w:rPr>
+                <w:noProof/>
+                <w:webHidden/>
+              </w:rPr>
+              <w:fldChar w:fldCharType="begin"/>
+            </w:r>
+            <w:r>
+              <w:rPr>
+                <w:noProof/>
+                <w:webHidden/>
+              </w:rPr>
+              <w:instrText xml:space="preserve"> PAGEREF _Toc142913555 \h </w:instrText>
+            </w:r>
+            <w:r>
+              <w:rPr>
+                <w:noProof/>
+                <w:webHidden/>
+              </w:rPr>
+            </w:r>
+            <w:r>
+              <w:rPr>
+                <w:noProof/>
+                <w:webHidden/>
+              </w:rPr>
+              <w:fldChar w:fldCharType="separate"/>
+            </w:r>
+            <w:r>
+              <w:rPr>
+                <w:noProof/>
+                <w:webHidden/>
+              </w:rPr>
+              <w:t>6</w:t>
+            </w:r>
+            <w:r>
+              <w:rPr>
+                <w:noProof/>
+                <w:webHidden/>
+              </w:rPr>
+              <w:fldChar w:fldCharType="end"/>
+            </w:r>
+          </w:hyperlink>
+        </w:p>
+        <w:p>
+          <w:pPr>
+            <w:pStyle w:val="Sisluet3"/>
+            <w:tabs>
+              <w:tab w:val="right" w:leader="dot" w:pos="9016"/>
+            </w:tabs>
+            <w:rPr>
+              <w:noProof/>
+              <w:lang w:val="en-FI"/>
+            </w:rPr>
+          </w:pPr>
+          <w:hyperlink w:anchor="_Toc142913556" w:history="1">
+            <w:r>
+              <w:rPr>
+                <w:rStyle w:val="Hyperlinkki"/>
+                <w:noProof/>
+                <w:lang w:val="en-GB"/>
+              </w:rPr>
+              <w:t>Alkaline washing</w:t>
+            </w:r>
+            <w:r>
+              <w:rPr>
+                <w:noProof/>
+                <w:webHidden/>
+              </w:rPr>
+              <w:tab/>
+            </w:r>
+            <w:r>
+              <w:rPr>
+                <w:noProof/>
+                <w:webHidden/>
+              </w:rPr>
+              <w:fldChar w:fldCharType="begin"/>
+            </w:r>
+            <w:r>
+              <w:rPr>
+                <w:noProof/>
+                <w:webHidden/>
+              </w:rPr>
+              <w:instrText xml:space="preserve"> PAGEREF _Toc142913556 \h </w:instrText>
+            </w:r>
+            <w:r>
+              <w:rPr>
+                <w:noProof/>
+                <w:webHidden/>
+              </w:rPr>
+            </w:r>
+            <w:r>
+              <w:rPr>
+                <w:noProof/>
+                <w:webHidden/>
+              </w:rPr>
+              <w:fldChar w:fldCharType="separate"/>
+            </w:r>
+            <w:r>
+              <w:rPr>
+                <w:noProof/>
+                <w:webHidden/>
+              </w:rPr>
+              <w:t>6</w:t>
+            </w:r>
+            <w:r>
+              <w:rPr>
+                <w:noProof/>
+                <w:webHidden/>
+              </w:rPr>
+              <w:fldChar w:fldCharType="end"/>
+            </w:r>
+          </w:hyperlink>
+        </w:p>
+        <w:p>
+          <w:pPr>
+            <w:pStyle w:val="Sisluet3"/>
+            <w:tabs>
+              <w:tab w:val="right" w:leader="dot" w:pos="9016"/>
+            </w:tabs>
+            <w:rPr>
+              <w:noProof/>
+              <w:lang w:val="en-FI"/>
+            </w:rPr>
+          </w:pPr>
+          <w:hyperlink w:anchor="_Toc142913557" w:history="1">
+            <w:r>
+              <w:rPr>
+                <w:rStyle w:val="Hyperlinkki"/>
+                <w:noProof/>
+                <w:lang w:val="en-GB"/>
+              </w:rPr>
+              <w:t>Emulsion washing</w:t>
+            </w:r>
+            <w:r>
+              <w:rPr>
+                <w:noProof/>
+                <w:webHidden/>
+              </w:rPr>
+              <w:tab/>
+            </w:r>
+            <w:r>
+              <w:rPr>
+                <w:noProof/>
+                <w:webHidden/>
+              </w:rPr>
+              <w:fldChar w:fldCharType="begin"/>
+            </w:r>
+            <w:r>
+              <w:rPr>
+                <w:noProof/>
+                <w:webHidden/>
+              </w:rPr>
+              <w:instrText xml:space="preserve"> PAGEREF _Toc142913557 \h </w:instrText>
+            </w:r>
+            <w:r>
+              <w:rPr>
+                <w:noProof/>
+                <w:webHidden/>
+              </w:rPr>
+            </w:r>
+            <w:r>
+              <w:rPr>
+                <w:noProof/>
+                <w:webHidden/>
+              </w:rPr>
+              <w:fldChar w:fldCharType="separate"/>
+            </w:r>
+            <w:r>
+              <w:rPr>
+                <w:noProof/>
+                <w:webHidden/>
+              </w:rPr>
+              <w:t>7</w:t>
+            </w:r>
+            <w:r>
+              <w:rPr>
+                <w:noProof/>
+                <w:webHidden/>
+              </w:rPr>
+              <w:fldChar w:fldCharType="end"/>
+            </w:r>
+          </w:hyperlink>
+        </w:p>
+        <w:p>
+          <w:pPr>
+            <w:pStyle w:val="Sisluet3"/>
+            <w:tabs>
+              <w:tab w:val="right" w:leader="dot" w:pos="9016"/>
+            </w:tabs>
+            <w:rPr>
+              <w:noProof/>
+              <w:lang w:val="en-FI"/>
+            </w:rPr>
+          </w:pPr>
+          <w:hyperlink w:anchor="_Toc142913558" w:history="1">
+            <w:r>
+              <w:rPr>
+                <w:rStyle w:val="Hyperlinkki"/>
+                <w:noProof/>
+                <w:lang w:val="en-GB"/>
+              </w:rPr>
+              <w:t>Acid washing</w:t>
+            </w:r>
+            <w:r>
+              <w:rPr>
+                <w:noProof/>
+                <w:webHidden/>
+              </w:rPr>
+              <w:tab/>
+            </w:r>
+            <w:r>
+              <w:rPr>
+                <w:noProof/>
+                <w:webHidden/>
+              </w:rPr>
+              <w:fldChar w:fldCharType="begin"/>
+            </w:r>
+            <w:r>
+              <w:rPr>
+                <w:noProof/>
+                <w:webHidden/>
+              </w:rPr>
+              <w:instrText xml:space="preserve"> PAGEREF _Toc142913558 \h </w:instrText>
+            </w:r>
+            <w:r>
+              <w:rPr>
+                <w:noProof/>
+                <w:webHidden/>
+              </w:rPr>
+            </w:r>
+            <w:r>
+              <w:rPr>
+                <w:noProof/>
+                <w:webHidden/>
+              </w:rPr>
+              <w:fldChar w:fldCharType="separate"/>
+            </w:r>
+            <w:r>
+              <w:rPr>
+                <w:noProof/>
+                <w:webHidden/>
+              </w:rPr>
+              <w:t>8</w:t>
+            </w:r>
+            <w:r>
+              <w:rPr>
+                <w:noProof/>
+                <w:webHidden/>
+              </w:rPr>
+              <w:fldChar w:fldCharType="end"/>
+            </w:r>
+          </w:hyperlink>
+        </w:p>
+        <w:p>
+          <w:pPr>
+            <w:pStyle w:val="Sisluet3"/>
+            <w:tabs>
+              <w:tab w:val="right" w:leader="dot" w:pos="9016"/>
+            </w:tabs>
+            <w:rPr>
+              <w:noProof/>
+              <w:lang w:val="en-FI"/>
+            </w:rPr>
+          </w:pPr>
+          <w:hyperlink w:anchor="_Toc142913559" w:history="1">
+            <w:r>
+              <w:rPr>
+                <w:rStyle w:val="Hyperlinkki"/>
+                <w:noProof/>
+                <w:lang w:val="en-GB"/>
+              </w:rPr>
+              <w:t>Iron phosphate coating</w:t>
+            </w:r>
+            <w:r>
+              <w:rPr>
+                <w:noProof/>
+                <w:webHidden/>
+              </w:rPr>
+              <w:tab/>
+            </w:r>
+            <w:r>
+              <w:rPr>
+                <w:noProof/>
+                <w:webHidden/>
+              </w:rPr>
+              <w:fldChar w:fldCharType="begin"/>
+            </w:r>
+            <w:r>
+              <w:rPr>
+                <w:noProof/>
+                <w:webHidden/>
+              </w:rPr>
+              <w:instrText xml:space="preserve"> PAGEREF _Toc142913559 \h </w:instrText>
+            </w:r>
+            <w:r>
+              <w:rPr>
+                <w:noProof/>
+                <w:webHidden/>
+              </w:rPr>
+            </w:r>
+            <w:r>
+              <w:rPr>
+                <w:noProof/>
+                <w:webHidden/>
+              </w:rPr>
+              <w:fldChar w:fldCharType="separate"/>
+            </w:r>
+            <w:r>
+              <w:rPr>
+                <w:noProof/>
+                <w:webHidden/>
+              </w:rPr>
+              <w:t>9</w:t>
+            </w:r>
+            <w:r>
+              <w:rPr>
+                <w:noProof/>
+                <w:webHidden/>
+              </w:rPr>
+              <w:fldChar w:fldCharType="end"/>
+            </w:r>
+          </w:hyperlink>
+        </w:p>
+        <w:p>
+          <w:pPr>
+            <w:pStyle w:val="Sisluet3"/>
+            <w:tabs>
+              <w:tab w:val="right" w:leader="dot" w:pos="9016"/>
+            </w:tabs>
+            <w:rPr>
+              <w:noProof/>
+              <w:lang w:val="en-FI"/>
+            </w:rPr>
+          </w:pPr>
+          <w:hyperlink w:anchor="_Toc142913560" w:history="1">
+            <w:r>
+              <w:rPr>
+                <w:rStyle w:val="Hyperlinkki"/>
+                <w:noProof/>
+                <w:lang w:val="en-GB"/>
+              </w:rPr>
+              <w:t>Zinc phosphating</w:t>
+            </w:r>
+            <w:r>
+              <w:rPr>
+                <w:noProof/>
+                <w:webHidden/>
+              </w:rPr>
+              <w:tab/>
+            </w:r>
+            <w:r>
+              <w:rPr>
+                <w:noProof/>
+                <w:webHidden/>
+              </w:rPr>
+              <w:fldChar w:fldCharType="begin"/>
+            </w:r>
+            <w:r>
+              <w:rPr>
+                <w:noProof/>
+                <w:webHidden/>
+              </w:rPr>
+              <w:instrText xml:space="preserve"> PAGEREF _Toc142913560 \h </w:instrText>
+            </w:r>
+            <w:r>
+              <w:rPr>
+                <w:noProof/>
+                <w:webHidden/>
+              </w:rPr>
+            </w:r>
+            <w:r>
+              <w:rPr>
+                <w:noProof/>
+                <w:webHidden/>
+              </w:rPr>
+              <w:fldChar w:fldCharType="separate"/>
+            </w:r>
+            <w:r>
+              <w:rPr>
+                <w:noProof/>
+                <w:webHidden/>
+              </w:rPr>
+              <w:t>11</w:t>
+            </w:r>
+            <w:r>
+              <w:rPr>
+                <w:noProof/>
+                <w:webHidden/>
+              </w:rPr>
+              <w:fldChar w:fldCharType="end"/>
+            </w:r>
+          </w:hyperlink>
+        </w:p>
+        <w:p>
+          <w:pPr>
+            <w:pStyle w:val="Sisluet2"/>
+            <w:tabs>
+              <w:tab w:val="right" w:leader="dot" w:pos="9016"/>
+            </w:tabs>
+            <w:rPr>
+              <w:noProof/>
+              <w:lang w:val="en-FI"/>
+            </w:rPr>
+          </w:pPr>
+          <w:hyperlink w:anchor="_Toc142913561" w:history="1">
+            <w:r>
+              <w:rPr>
+                <w:rStyle w:val="Hyperlinkki"/>
+                <w:noProof/>
+                <w:lang w:val="en-GB"/>
+              </w:rPr>
+              <w:t>Problems in washing and phosphating.</w:t>
+            </w:r>
+            <w:r>
+              <w:rPr>
+                <w:noProof/>
+                <w:webHidden/>
+              </w:rPr>
+              <w:tab/>
+            </w:r>
+            <w:r>
+              <w:rPr>
+                <w:noProof/>
+                <w:webHidden/>
+              </w:rPr>
+              <w:fldChar w:fldCharType="begin"/>
+            </w:r>
+            <w:r>
+              <w:rPr>
+                <w:noProof/>
+                <w:webHidden/>
+              </w:rPr>
+              <w:instrText xml:space="preserve"> PAGEREF _Toc142913561 \h </w:instrText>
+            </w:r>
+            <w:r>
+              <w:rPr>
+                <w:noProof/>
+                <w:webHidden/>
+              </w:rPr>
+            </w:r>
+            <w:r>
+              <w:rPr>
+                <w:noProof/>
+                <w:webHidden/>
+              </w:rPr>
+              <w:fldChar w:fldCharType="separate"/>
+            </w:r>
+            <w:r>
+              <w:rPr>
+                <w:noProof/>
+                <w:webHidden/>
+              </w:rPr>
+              <w:t>13</w:t>
+            </w:r>
+            <w:r>
+              <w:rPr>
+                <w:noProof/>
+                <w:webHidden/>
+              </w:rPr>
+              <w:fldChar w:fldCharType="end"/>
+            </w:r>
+          </w:hyperlink>
+        </w:p>
+        <w:p>
+          <w:pPr>
+            <w:pStyle w:val="Sisluet2"/>
+            <w:tabs>
+              <w:tab w:val="right" w:leader="dot" w:pos="9016"/>
+            </w:tabs>
+            <w:rPr>
+              <w:noProof/>
+              <w:lang w:val="en-FI"/>
+            </w:rPr>
+          </w:pPr>
+          <w:hyperlink w:anchor="_Toc142913562" w:history="1">
+            <w:r>
+              <w:rPr>
+                <w:rStyle w:val="Hyperlinkki"/>
+                <w:noProof/>
+                <w:lang w:val="en-GB"/>
+              </w:rPr>
+              <w:t>Mechanical pretreatment of metal surfaces</w:t>
+            </w:r>
+            <w:r>
+              <w:rPr>
+                <w:noProof/>
+                <w:webHidden/>
+              </w:rPr>
+              <w:tab/>
+            </w:r>
+            <w:r>
+              <w:rPr>
+                <w:noProof/>
+                <w:webHidden/>
+              </w:rPr>
+              <w:fldChar w:fldCharType="begin"/>
+            </w:r>
+            <w:r>
+              <w:rPr>
+                <w:noProof/>
+                <w:webHidden/>
+              </w:rPr>
+              <w:instrText xml:space="preserve"> PAGEREF _Toc142913562 \h </w:instrText>
+            </w:r>
+            <w:r>
+              <w:rPr>
+                <w:noProof/>
+                <w:webHidden/>
+              </w:rPr>
+            </w:r>
+            <w:r>
+              <w:rPr>
+                <w:noProof/>
+                <w:webHidden/>
+              </w:rPr>
+              <w:fldChar w:fldCharType="separate"/>
+            </w:r>
+            <w:r>
+              <w:rPr>
+                <w:noProof/>
+                <w:webHidden/>
+              </w:rPr>
+              <w:t>14</w:t>
+            </w:r>
+            <w:r>
+              <w:rPr>
+                <w:noProof/>
+                <w:webHidden/>
+              </w:rPr>
+              <w:fldChar w:fldCharType="end"/>
+            </w:r>
+          </w:hyperlink>
+        </w:p>
+        <w:p>
+          <w:pPr>
+            <w:pStyle w:val="Sisluet2"/>
+            <w:tabs>
+              <w:tab w:val="right" w:leader="dot" w:pos="9016"/>
+            </w:tabs>
+            <w:rPr>
+              <w:noProof/>
+              <w:lang w:val="en-FI"/>
+            </w:rPr>
+          </w:pPr>
+          <w:hyperlink w:anchor="_Toc142913563" w:history="1">
+            <w:r>
+              <w:rPr>
+                <w:rStyle w:val="Hyperlinkki"/>
+                <w:noProof/>
+                <w:lang w:val="en-GB"/>
+              </w:rPr>
+              <w:t>Spray painting</w:t>
+            </w:r>
+            <w:r>
+              <w:rPr>
+                <w:noProof/>
+                <w:webHidden/>
+              </w:rPr>
+              <w:tab/>
+            </w:r>
+            <w:r>
+              <w:rPr>
+                <w:noProof/>
+                <w:webHidden/>
+              </w:rPr>
+              <w:fldChar w:fldCharType="begin"/>
+            </w:r>
+            <w:r>
+              <w:rPr>
+                <w:noProof/>
+                <w:webHidden/>
+              </w:rPr>
+              <w:instrText xml:space="preserve"> PAGEREF _Toc142913563 \h </w:instrText>
+            </w:r>
+            <w:r>
+              <w:rPr>
+                <w:noProof/>
+                <w:webHidden/>
+              </w:rPr>
+            </w:r>
+            <w:r>
+              <w:rPr>
+                <w:noProof/>
+                <w:webHidden/>
+              </w:rPr>
+              <w:fldChar w:fldCharType="separate"/>
+            </w:r>
+            <w:r>
+              <w:rPr>
+                <w:noProof/>
+                <w:webHidden/>
+              </w:rPr>
+              <w:t>14</w:t>
+            </w:r>
+            <w:r>
+              <w:rPr>
+                <w:noProof/>
+                <w:webHidden/>
+              </w:rPr>
+              <w:fldChar w:fldCharType="end"/>
+            </w:r>
+          </w:hyperlink>
+        </w:p>
+        <w:p>
+          <w:pPr>
+            <w:pStyle w:val="Sisluet2"/>
+            <w:tabs>
+              <w:tab w:val="right" w:leader="dot" w:pos="9016"/>
+            </w:tabs>
+            <w:rPr>
+              <w:noProof/>
+              <w:lang w:val="en-FI"/>
+            </w:rPr>
+          </w:pPr>
+          <w:hyperlink w:anchor="_Toc142913564" w:history="1">
+            <w:r>
+              <w:rPr>
+                <w:rStyle w:val="Hyperlinkki"/>
+                <w:noProof/>
+                <w:lang w:val="en-GB"/>
+              </w:rPr>
+              <w:t>Powder coating</w:t>
+            </w:r>
+            <w:r>
+              <w:rPr>
+                <w:noProof/>
+                <w:webHidden/>
+              </w:rPr>
+              <w:tab/>
+            </w:r>
+            <w:r>
+              <w:rPr>
+                <w:noProof/>
+                <w:webHidden/>
+              </w:rPr>
+              <w:fldChar w:fldCharType="begin"/>
+            </w:r>
+            <w:r>
+              <w:rPr>
+                <w:noProof/>
+                <w:webHidden/>
+              </w:rPr>
+              <w:instrText xml:space="preserve"> PAGEREF _Toc142913564 \h </w:instrText>
+            </w:r>
+            <w:r>
+              <w:rPr>
+                <w:noProof/>
+                <w:webHidden/>
+              </w:rPr>
+            </w:r>
+            <w:r>
+              <w:rPr>
+                <w:noProof/>
+                <w:webHidden/>
+              </w:rPr>
+              <w:fldChar w:fldCharType="separate"/>
+            </w:r>
+            <w:r>
+              <w:rPr>
+                <w:noProof/>
+                <w:webHidden/>
+              </w:rPr>
+              <w:t>14</w:t>
+            </w:r>
+            <w:r>
+              <w:rPr>
+                <w:noProof/>
+                <w:webHidden/>
+              </w:rPr>
+              <w:fldChar w:fldCharType="end"/>
+            </w:r>
+          </w:hyperlink>
+        </w:p>
+        <w:p>
+          <w:r>
+            <w:rPr>
+              <w:b/>
+              <w:bCs/>
+              <w:lang w:val="fi-FI"/>
+            </w:rPr>
+            <w:fldChar w:fldCharType="end"/>
+          </w:r>
+        </w:p>
+      </w:sdtContent>
+    </w:sdt>
     <w:p>
       <w:pPr>
         <w:pStyle w:val="Otsikko1"/>
@@ -10,12 +1062,142 @@
           <w:lang w:val="en-US"/>
         </w:rPr>
       </w:pPr>
-      <w:r>
+    </w:p>
+    <w:p>
+      <w:pPr>
         <w:rPr>
           <w:lang w:val="en-US"/>
         </w:rPr>
+      </w:pPr>
+    </w:p>
+    <w:p>
+      <w:pPr>
+        <w:rPr>
+          <w:lang w:val="en-US"/>
+        </w:rPr>
+      </w:pPr>
+    </w:p>
+    <w:p>
+      <w:pPr>
+        <w:rPr>
+          <w:lang w:val="en-US"/>
+        </w:rPr>
+      </w:pPr>
+    </w:p>
+    <w:p>
+      <w:pPr>
+        <w:rPr>
+          <w:lang w:val="en-US"/>
+        </w:rPr>
+      </w:pPr>
+    </w:p>
+    <w:p>
+      <w:pPr>
+        <w:rPr>
+          <w:lang w:val="en-US"/>
+        </w:rPr>
+      </w:pPr>
+    </w:p>
+    <w:p>
+      <w:pPr>
+        <w:rPr>
+          <w:lang w:val="en-US"/>
+        </w:rPr>
+      </w:pPr>
+    </w:p>
+    <w:p>
+      <w:pPr>
+        <w:rPr>
+          <w:lang w:val="en-US"/>
+        </w:rPr>
+      </w:pPr>
+    </w:p>
+    <w:p>
+      <w:pPr>
+        <w:rPr>
+          <w:lang w:val="en-US"/>
+        </w:rPr>
+      </w:pPr>
+    </w:p>
+    <w:p>
+      <w:pPr>
+        <w:rPr>
+          <w:lang w:val="en-US"/>
+        </w:rPr>
+      </w:pPr>
+    </w:p>
+    <w:p>
+      <w:pPr>
+        <w:rPr>
+          <w:lang w:val="en-US"/>
+        </w:rPr>
+      </w:pPr>
+    </w:p>
+    <w:p>
+      <w:pPr>
+        <w:rPr>
+          <w:lang w:val="en-US"/>
+        </w:rPr>
+      </w:pPr>
+    </w:p>
+    <w:p>
+      <w:pPr>
+        <w:rPr>
+          <w:lang w:val="en-US"/>
+        </w:rPr>
+      </w:pPr>
+    </w:p>
+    <w:p>
+      <w:pPr>
+        <w:rPr>
+          <w:lang w:val="en-US"/>
+        </w:rPr>
+      </w:pPr>
+    </w:p>
+    <w:p>
+      <w:pPr>
+        <w:rPr>
+          <w:lang w:val="en-US"/>
+        </w:rPr>
+      </w:pPr>
+    </w:p>
+    <w:p>
+      <w:pPr>
+        <w:rPr>
+          <w:lang w:val="en-US"/>
+        </w:rPr>
+      </w:pPr>
+    </w:p>
+    <w:p>
+      <w:pPr>
+        <w:rPr>
+          <w:lang w:val="en-US"/>
+        </w:rPr>
+      </w:pPr>
+    </w:p>
+    <w:p>
+      <w:pPr>
+        <w:rPr>
+          <w:lang w:val="en-US"/>
+        </w:rPr>
+      </w:pPr>
+    </w:p>
+    <w:p>
+      <w:pPr>
+        <w:pStyle w:val="Otsikko1"/>
+        <w:jc w:val="center"/>
+        <w:rPr>
+          <w:lang w:val="en-US"/>
+        </w:rPr>
+      </w:pPr>
+      <w:bookmarkStart w:id="0" w:name="_Toc142913551"/>
+      <w:r>
+        <w:rPr>
+          <w:lang w:val="en-US"/>
+        </w:rPr>
         <w:t>Painting of metal products</w:t>
       </w:r>
+      <w:bookmarkEnd w:id="0"/>
     </w:p>
     <w:p>
       <w:pPr>
@@ -31,26 +1213,26 @@
           <w:lang w:val="en-US"/>
         </w:rPr>
       </w:pPr>
+      <w:bookmarkStart w:id="1" w:name="_Toc142913552"/>
       <w:r>
         <w:rPr>
           <w:lang w:val="en-US"/>
         </w:rPr>
         <w:t xml:space="preserve">Why </w:t>
       </w:r>
-      <w:proofErr w:type="gramStart"/>
       <w:r>
         <w:rPr>
           <w:lang w:val="en-US"/>
         </w:rPr>
-        <w:t>products are</w:t>
-      </w:r>
-      <w:proofErr w:type="gramEnd"/>
+        <w:t>are products</w:t>
+      </w:r>
       <w:r>
         <w:rPr>
           <w:lang w:val="en-US"/>
         </w:rPr>
         <w:t xml:space="preserve"> painted?</w:t>
       </w:r>
+      <w:bookmarkEnd w:id="1"/>
     </w:p>
     <w:p>
       <w:pPr>
@@ -158,12 +1340,14 @@
           <w:lang w:val="en-US"/>
         </w:rPr>
       </w:pPr>
+      <w:bookmarkStart w:id="2" w:name="_Toc142913553"/>
       <w:r>
         <w:rPr>
           <w:lang w:val="en-US"/>
         </w:rPr>
         <w:t>Chemical pretreatment of products</w:t>
       </w:r>
+      <w:bookmarkEnd w:id="2"/>
     </w:p>
     <w:p>
       <w:pPr>
@@ -671,7 +1855,14 @@
               <w:rPr>
                 <w:lang w:val="en-US"/>
               </w:rPr>
-              <w:t>Acid pickling required or mechanical processing. Surface rust removable by chemical procedures</w:t>
+              <w:t xml:space="preserve">Acid pickling required or </w:t>
+            </w:r>
+            <w:r>
+              <w:rPr>
+                <w:lang w:val="en-US"/>
+              </w:rPr>
+              <w:lastRenderedPageBreak/>
+              <w:t>mechanical processing. Surface rust removable by chemical procedures</w:t>
             </w:r>
           </w:p>
         </w:tc>
@@ -927,20 +2118,20 @@
         <w:rPr>
           <w:lang w:val="en-GB"/>
         </w:rPr>
-        <w:t>Blowing air into solution is a simple way to create movement that improves results. Downside being it creates fumes which means that it isn’t preferrable when using chemicals that have solvents. It creates fumes even when the solution is fully water based and lowers the temperature of the solution bath which decreases the results of wash. It’s better used for rinsing the parts than in active cleaning. Used air in also needs to clean and free of oils.</w:t>
-      </w:r>
-      <w:r>
-        <w:rPr>
-          <w:lang w:val="en-GB"/>
-        </w:rPr>
-        <w:t xml:space="preserve"> Movement can also be simply introduced by moving the work piece in </w:t>
+        <w:t xml:space="preserve">Blowing air into solution is a simple way to create movement that improves results. Downside being it creates fumes which means that it isn’t preferrable when using chemicals that have solvents. It creates fumes even when the solution is fully </w:t>
       </w:r>
       <w:r>
         <w:rPr>
           <w:lang w:val="en-GB"/>
         </w:rPr>
         <w:lastRenderedPageBreak/>
-        <w:t>solution.</w:t>
+        <w:t>water based and lowers the temperature of the solution bath which decreases the results of wash. It’s better used for rinsing the parts than in active cleaning. Used air in also needs to clean and free of oils.</w:t>
+      </w:r>
+      <w:r>
+        <w:rPr>
+          <w:lang w:val="en-GB"/>
+        </w:rPr>
+        <w:t xml:space="preserve"> Movement can also be simply introduced by moving the work piece in solution.</w:t>
       </w:r>
       <w:r>
         <w:rPr>
@@ -1016,6 +2207,7 @@
           <w:lang w:val="en-GB"/>
         </w:rPr>
       </w:pPr>
+      <w:bookmarkStart w:id="3" w:name="_Toc142913554"/>
       <w:r>
         <w:rPr>
           <w:lang w:val="en-GB"/>
@@ -1034,6 +2226,7 @@
         </w:rPr>
         <w:t xml:space="preserve"> pretreatment method</w:t>
       </w:r>
+      <w:bookmarkEnd w:id="3"/>
     </w:p>
     <w:p>
       <w:pPr>
@@ -1926,6 +3119,7 @@
         <w:rPr>
           <w:lang w:val="en-GB"/>
         </w:rPr>
+        <w:lastRenderedPageBreak/>
         <w:t>Table 2: Pretretment methods before powder coating for different products</w:t>
       </w:r>
     </w:p>
@@ -1939,7 +3133,6 @@
         <w:rPr>
           <w:lang w:val="en-GB"/>
         </w:rPr>
-        <w:lastRenderedPageBreak/>
         <w:t>Pretreatment methods capability to remove impurities needs to be considered so that the desired quality requirements can be met.</w:t>
       </w:r>
     </w:p>
@@ -2139,6 +3332,7 @@
         <w:rPr>
           <w:lang w:val="en-GB"/>
         </w:rPr>
+        <w:lastRenderedPageBreak/>
         <w:t>Figure 2: Factors for choosing chemical pretreatment.</w:t>
       </w:r>
     </w:p>
@@ -2152,20 +3346,1360 @@
         <w:rPr>
           <w:lang w:val="en-GB"/>
         </w:rPr>
+        <w:t xml:space="preserve">Ideally you want to maximize the corrosion resistance properties and feasibility while minimizing costs, post-processing, </w:t>
+      </w:r>
+      <w:r>
+        <w:rPr>
+          <w:lang w:val="en-GB"/>
+        </w:rPr>
+        <w:t>material,</w:t>
+      </w:r>
+      <w:r>
+        <w:rPr>
+          <w:lang w:val="en-GB"/>
+        </w:rPr>
+        <w:t xml:space="preserve"> and impurities.</w:t>
+      </w:r>
+    </w:p>
+    <w:p>
+      <w:pPr>
+        <w:pStyle w:val="Otsikko2"/>
+        <w:rPr>
+          <w:lang w:val="en-GB"/>
+        </w:rPr>
+      </w:pPr>
+      <w:bookmarkStart w:id="4" w:name="_Toc142913555"/>
+      <w:r>
+        <w:rPr>
+          <w:lang w:val="en-GB"/>
+        </w:rPr>
+        <w:t>Washing metal products</w:t>
+      </w:r>
+      <w:bookmarkEnd w:id="4"/>
+    </w:p>
+    <w:p>
+      <w:pPr>
+        <w:rPr>
+          <w:lang w:val="en-GB"/>
+        </w:rPr>
+      </w:pPr>
+    </w:p>
+    <w:p>
+      <w:pPr>
+        <w:rPr>
+          <w:lang w:val="en-GB"/>
+        </w:rPr>
+      </w:pPr>
+      <w:r>
+        <w:rPr>
+          <w:lang w:val="en-GB"/>
+        </w:rPr>
+        <w:t>Washing is used when you want to remove grease and other impurities before painting. Washing doesn’t provide any corrosion resistance if material is steel</w:t>
+      </w:r>
+      <w:r>
+        <w:rPr>
+          <w:lang w:val="en-GB"/>
+        </w:rPr>
+        <w:t>, phosphating is required for increased corrosion resistance.</w:t>
+      </w:r>
+      <w:r>
+        <w:rPr>
+          <w:lang w:val="en-GB"/>
+        </w:rPr>
+        <w:t xml:space="preserve"> Washing is commonly used for aluminium and zinc coated steels before painting and for repainting.</w:t>
+      </w:r>
+      <w:r>
+        <w:rPr>
+          <w:lang w:val="en-GB"/>
+        </w:rPr>
+        <w:t xml:space="preserve"> Different washing agents are used to remove different impurities. Following are water-based washing solutions that are made by adding chemicals to water.</w:t>
+      </w:r>
+    </w:p>
+    <w:p>
+      <w:pPr>
+        <w:pStyle w:val="Otsikko3"/>
+        <w:rPr>
+          <w:lang w:val="en-GB"/>
+        </w:rPr>
+      </w:pPr>
+      <w:bookmarkStart w:id="5" w:name="_Toc142913556"/>
+      <w:r>
+        <w:rPr>
+          <w:lang w:val="en-GB"/>
+        </w:rPr>
+        <w:t>Alkaline washing</w:t>
+      </w:r>
+      <w:bookmarkEnd w:id="5"/>
+    </w:p>
+    <w:p>
+      <w:pPr>
+        <w:jc w:val="center"/>
+        <w:rPr>
+          <w:lang w:val="en-GB"/>
+        </w:rPr>
+      </w:pPr>
+      <w:r>
+        <w:rPr>
+          <w:lang w:val="en-GB"/>
+        </w:rPr>
+        <w:drawing>
+          <wp:inline distT="0" distB="0" distL="0" distR="0" wp14:anchorId="08DECBBE" wp14:editId="663AF311">
+            <wp:extent cx="3143689" cy="5001323"/>
+            <wp:effectExtent l="0" t="0" r="0" b="8890"/>
+            <wp:docPr id="1341650857" name="Kuva 1" descr="Kuva, joka sisältää kohteen teksti, kuvakaappaus, Fontti, viiva&#10;&#10;Kuvaus luotu automaattisesti"/>
+            <wp:cNvGraphicFramePr>
+              <a:graphicFrameLocks xmlns:a="http://schemas.openxmlformats.org/drawingml/2006/main" noChangeAspect="1"/>
+            </wp:cNvGraphicFramePr>
+            <a:graphic xmlns:a="http://schemas.openxmlformats.org/drawingml/2006/main">
+              <a:graphicData uri="http://schemas.openxmlformats.org/drawingml/2006/picture">
+                <pic:pic xmlns:pic="http://schemas.openxmlformats.org/drawingml/2006/picture">
+                  <pic:nvPicPr>
+                    <pic:cNvPr id="1341650857" name="Kuva 1" descr="Kuva, joka sisältää kohteen teksti, kuvakaappaus, Fontti, viiva&#10;&#10;Kuvaus luotu automaattisesti"/>
+                    <pic:cNvPicPr/>
+                  </pic:nvPicPr>
+                  <pic:blipFill>
+                    <a:blip r:embed="rId9"/>
+                    <a:stretch>
+                      <a:fillRect/>
+                    </a:stretch>
+                  </pic:blipFill>
+                  <pic:spPr>
+                    <a:xfrm>
+                      <a:off x="0" y="0"/>
+                      <a:ext cx="3143689" cy="5001323"/>
+                    </a:xfrm>
+                    <a:prstGeom prst="rect">
+                      <a:avLst/>
+                    </a:prstGeom>
+                  </pic:spPr>
+                </pic:pic>
+              </a:graphicData>
+            </a:graphic>
+          </wp:inline>
+        </w:drawing>
+      </w:r>
+    </w:p>
+    <w:p>
+      <w:pPr>
+        <w:jc w:val="center"/>
+        <w:rPr>
+          <w:lang w:val="en-GB"/>
+        </w:rPr>
+      </w:pPr>
+      <w:r>
+        <w:rPr>
+          <w:lang w:val="en-GB"/>
+        </w:rPr>
+        <w:t xml:space="preserve">Figure 3: Alkine wash </w:t>
+      </w:r>
+      <w:r>
+        <w:rPr>
+          <w:lang w:val="en-GB"/>
+        </w:rPr>
+        <w:t>process.</w:t>
+      </w:r>
+    </w:p>
+    <w:tbl>
+      <w:tblPr>
+        <w:tblStyle w:val="TaulukkoRuudukko"/>
+        <w:tblW w:w="0" w:type="auto"/>
+        <w:tblLook w:val="04A0" w:firstRow="1" w:lastRow="0" w:firstColumn="1" w:lastColumn="0" w:noHBand="0" w:noVBand="1"/>
+      </w:tblPr>
+      <w:tblGrid>
+        <w:gridCol w:w="4508"/>
+        <w:gridCol w:w="4508"/>
+      </w:tblGrid>
+      <w:tr>
+        <w:tc>
+          <w:tcPr>
+            <w:tcW w:w="4508" w:type="dxa"/>
+          </w:tcPr>
+          <w:p>
+            <w:pPr>
+              <w:jc w:val="center"/>
+              <w:rPr>
+                <w:lang w:val="en-GB"/>
+              </w:rPr>
+            </w:pPr>
+            <w:r>
+              <w:rPr>
+                <w:lang w:val="en-GB"/>
+              </w:rPr>
+              <w:t>Washing Agent Component</w:t>
+            </w:r>
+          </w:p>
+        </w:tc>
+        <w:tc>
+          <w:tcPr>
+            <w:tcW w:w="4508" w:type="dxa"/>
+          </w:tcPr>
+          <w:p>
+            <w:pPr>
+              <w:jc w:val="center"/>
+              <w:rPr>
+                <w:lang w:val="en-GB"/>
+              </w:rPr>
+            </w:pPr>
+            <w:r>
+              <w:rPr>
+                <w:lang w:val="en-GB"/>
+              </w:rPr>
+              <w:t>Function</w:t>
+            </w:r>
+          </w:p>
+        </w:tc>
+      </w:tr>
+      <w:tr>
+        <w:tc>
+          <w:tcPr>
+            <w:tcW w:w="4508" w:type="dxa"/>
+          </w:tcPr>
+          <w:p>
+            <w:pPr>
+              <w:rPr>
+                <w:lang w:val="en-GB"/>
+              </w:rPr>
+            </w:pPr>
+            <w:r>
+              <w:rPr>
+                <w:lang w:val="en-GB"/>
+              </w:rPr>
+              <w:t>Sodium Hydroxide</w:t>
+            </w:r>
+          </w:p>
+        </w:tc>
+        <w:tc>
+          <w:tcPr>
+            <w:tcW w:w="4508" w:type="dxa"/>
+          </w:tcPr>
+          <w:p>
+            <w:pPr>
+              <w:rPr>
+                <w:lang w:val="en-GB"/>
+              </w:rPr>
+            </w:pPr>
+            <w:r>
+              <w:rPr>
+                <w:lang w:val="en-GB"/>
+              </w:rPr>
+              <w:t>The powerhouse of washing agent, increases pH of solution, breaks down impurities and binds them to solution</w:t>
+            </w:r>
+          </w:p>
+        </w:tc>
+      </w:tr>
+      <w:tr>
+        <w:tc>
+          <w:tcPr>
+            <w:tcW w:w="4508" w:type="dxa"/>
+          </w:tcPr>
+          <w:p>
+            <w:pPr>
+              <w:rPr>
+                <w:lang w:val="en-GB"/>
+              </w:rPr>
+            </w:pPr>
+            <w:r>
+              <w:rPr>
+                <w:lang w:val="en-GB"/>
+              </w:rPr>
+              <w:lastRenderedPageBreak/>
+              <w:t>Sodium Polyphosphate</w:t>
+            </w:r>
+          </w:p>
+        </w:tc>
+        <w:tc>
+          <w:tcPr>
+            <w:tcW w:w="4508" w:type="dxa"/>
+          </w:tcPr>
+          <w:p>
+            <w:pPr>
+              <w:rPr>
+                <w:lang w:val="en-GB"/>
+              </w:rPr>
+            </w:pPr>
+            <w:r>
+              <w:rPr>
+                <w:lang w:val="en-GB"/>
+              </w:rPr>
+              <w:t>Helps surfactant to remove impurities and softens water</w:t>
+            </w:r>
+          </w:p>
+        </w:tc>
+      </w:tr>
+      <w:tr>
+        <w:tc>
+          <w:tcPr>
+            <w:tcW w:w="4508" w:type="dxa"/>
+          </w:tcPr>
+          <w:p>
+            <w:pPr>
+              <w:rPr>
+                <w:lang w:val="en-GB"/>
+              </w:rPr>
+            </w:pPr>
+            <w:r>
+              <w:rPr>
+                <w:lang w:val="en-GB"/>
+              </w:rPr>
+              <w:t>Sodium Gluconate</w:t>
+            </w:r>
+          </w:p>
+        </w:tc>
+        <w:tc>
+          <w:tcPr>
+            <w:tcW w:w="4508" w:type="dxa"/>
+          </w:tcPr>
+          <w:p>
+            <w:pPr>
+              <w:rPr>
+                <w:lang w:val="en-GB"/>
+              </w:rPr>
+            </w:pPr>
+            <w:r>
+              <w:rPr>
+                <w:lang w:val="en-GB"/>
+              </w:rPr>
+              <w:t>Bind the hardness of water and dissolves organic metal compounds</w:t>
+            </w:r>
+          </w:p>
+        </w:tc>
+      </w:tr>
+      <w:tr>
+        <w:tc>
+          <w:tcPr>
+            <w:tcW w:w="4508" w:type="dxa"/>
+          </w:tcPr>
+          <w:p>
+            <w:pPr>
+              <w:rPr>
+                <w:lang w:val="en-GB"/>
+              </w:rPr>
+            </w:pPr>
+            <w:r>
+              <w:rPr>
+                <w:lang w:val="en-GB"/>
+              </w:rPr>
+              <w:t>Surfactant</w:t>
+            </w:r>
+          </w:p>
+        </w:tc>
+        <w:tc>
+          <w:tcPr>
+            <w:tcW w:w="4508" w:type="dxa"/>
+          </w:tcPr>
+          <w:p>
+            <w:pPr>
+              <w:rPr>
+                <w:lang w:val="en-GB"/>
+              </w:rPr>
+            </w:pPr>
+            <w:r>
+              <w:rPr>
+                <w:lang w:val="en-GB"/>
+              </w:rPr>
+              <w:t>Removes oils and binds it to washing solution also lowers surface tension of water</w:t>
+            </w:r>
+          </w:p>
+        </w:tc>
+      </w:tr>
+    </w:tbl>
+    <w:p>
+      <w:pPr>
+        <w:jc w:val="center"/>
+        <w:rPr>
+          <w:lang w:val="en-GB"/>
+        </w:rPr>
+      </w:pPr>
+      <w:r>
+        <w:rPr>
+          <w:lang w:val="en-GB"/>
+        </w:rPr>
+        <w:t xml:space="preserve">Table 3: Components of highly alkali washing </w:t>
+      </w:r>
+      <w:r>
+        <w:rPr>
+          <w:lang w:val="en-GB"/>
+        </w:rPr>
+        <w:t>agent.</w:t>
+      </w:r>
+    </w:p>
+    <w:tbl>
+      <w:tblPr>
+        <w:tblStyle w:val="TaulukkoRuudukko"/>
+        <w:tblW w:w="0" w:type="auto"/>
+        <w:tblLook w:val="04A0" w:firstRow="1" w:lastRow="0" w:firstColumn="1" w:lastColumn="0" w:noHBand="0" w:noVBand="1"/>
+      </w:tblPr>
+      <w:tblGrid>
+        <w:gridCol w:w="4508"/>
+        <w:gridCol w:w="4508"/>
+      </w:tblGrid>
+      <w:tr>
+        <w:tc>
+          <w:tcPr>
+            <w:tcW w:w="4508" w:type="dxa"/>
+          </w:tcPr>
+          <w:p>
+            <w:pPr>
+              <w:jc w:val="center"/>
+              <w:rPr>
+                <w:lang w:val="en-GB"/>
+              </w:rPr>
+            </w:pPr>
+            <w:r>
+              <w:rPr>
+                <w:lang w:val="en-GB"/>
+              </w:rPr>
+              <w:t>Good properties of alkali washing</w:t>
+            </w:r>
+          </w:p>
+        </w:tc>
+        <w:tc>
+          <w:tcPr>
+            <w:tcW w:w="4508" w:type="dxa"/>
+          </w:tcPr>
+          <w:p>
+            <w:pPr>
+              <w:jc w:val="center"/>
+              <w:rPr>
+                <w:lang w:val="en-GB"/>
+              </w:rPr>
+            </w:pPr>
+            <w:r>
+              <w:rPr>
+                <w:lang w:val="en-GB"/>
+              </w:rPr>
+              <w:t xml:space="preserve">Bad </w:t>
+            </w:r>
+            <w:r>
+              <w:rPr>
+                <w:lang w:val="en-GB"/>
+              </w:rPr>
+              <w:t>properties of alkaline washing</w:t>
+            </w:r>
+          </w:p>
+        </w:tc>
+      </w:tr>
+      <w:tr>
+        <w:tc>
+          <w:tcPr>
+            <w:tcW w:w="4508" w:type="dxa"/>
+          </w:tcPr>
+          <w:p>
+            <w:pPr>
+              <w:rPr>
+                <w:lang w:val="en-GB"/>
+              </w:rPr>
+            </w:pPr>
+            <w:r>
+              <w:rPr>
+                <w:lang w:val="en-GB"/>
+              </w:rPr>
+              <w:t>Effectively removes all impurities</w:t>
+            </w:r>
+          </w:p>
+        </w:tc>
+        <w:tc>
+          <w:tcPr>
+            <w:tcW w:w="4508" w:type="dxa"/>
+          </w:tcPr>
+          <w:p>
+            <w:pPr>
+              <w:rPr>
+                <w:lang w:val="en-GB"/>
+              </w:rPr>
+            </w:pPr>
+            <w:r>
+              <w:rPr>
+                <w:lang w:val="en-GB"/>
+              </w:rPr>
+              <w:t>Washing agent is corrosive, hand washing not feasible</w:t>
+            </w:r>
+          </w:p>
+        </w:tc>
+      </w:tr>
+      <w:tr>
+        <w:tc>
+          <w:tcPr>
+            <w:tcW w:w="4508" w:type="dxa"/>
+          </w:tcPr>
+          <w:p>
+            <w:pPr>
+              <w:rPr>
+                <w:lang w:val="en-GB"/>
+              </w:rPr>
+            </w:pPr>
+            <w:r>
+              <w:rPr>
+                <w:lang w:val="en-GB"/>
+              </w:rPr>
+              <w:t>Is fire re</w:t>
+            </w:r>
+            <w:r>
+              <w:rPr>
+                <w:lang w:val="en-GB"/>
+              </w:rPr>
+              <w:t>sistant</w:t>
+            </w:r>
+            <w:r>
+              <w:rPr>
+                <w:lang w:val="en-GB"/>
+              </w:rPr>
+              <w:t xml:space="preserve"> and doesn’t corrode steel</w:t>
+            </w:r>
+          </w:p>
+        </w:tc>
+        <w:tc>
+          <w:tcPr>
+            <w:tcW w:w="4508" w:type="dxa"/>
+          </w:tcPr>
+          <w:p>
+            <w:pPr>
+              <w:rPr>
+                <w:lang w:val="en-GB"/>
+              </w:rPr>
+            </w:pPr>
+            <w:r>
+              <w:rPr>
+                <w:lang w:val="en-GB"/>
+              </w:rPr>
+              <w:t>Needs to be heated to be effective</w:t>
+            </w:r>
+          </w:p>
+        </w:tc>
+      </w:tr>
+      <w:tr>
+        <w:tc>
+          <w:tcPr>
+            <w:tcW w:w="4508" w:type="dxa"/>
+            <w:vMerge w:val="restart"/>
+          </w:tcPr>
+          <w:p>
+            <w:pPr>
+              <w:rPr>
+                <w:lang w:val="en-GB"/>
+              </w:rPr>
+            </w:pPr>
+            <w:r>
+              <w:rPr>
+                <w:lang w:val="en-GB"/>
+              </w:rPr>
+              <w:t>Cheap</w:t>
+            </w:r>
+          </w:p>
+        </w:tc>
+        <w:tc>
+          <w:tcPr>
+            <w:tcW w:w="4508" w:type="dxa"/>
+          </w:tcPr>
+          <w:p>
+            <w:pPr>
+              <w:rPr>
+                <w:lang w:val="en-GB"/>
+              </w:rPr>
+            </w:pPr>
+            <w:r>
+              <w:rPr>
+                <w:lang w:val="en-GB"/>
+              </w:rPr>
+              <w:t>Needs to be fully removed from surfaces</w:t>
+            </w:r>
+          </w:p>
+        </w:tc>
+      </w:tr>
+      <w:tr>
+        <w:tc>
+          <w:tcPr>
+            <w:tcW w:w="4508" w:type="dxa"/>
+            <w:vMerge/>
+          </w:tcPr>
+          <w:p>
+            <w:pPr>
+              <w:jc w:val="center"/>
+              <w:rPr>
+                <w:lang w:val="en-GB"/>
+              </w:rPr>
+            </w:pPr>
+          </w:p>
+        </w:tc>
+        <w:tc>
+          <w:tcPr>
+            <w:tcW w:w="4508" w:type="dxa"/>
+          </w:tcPr>
+          <w:p>
+            <w:pPr>
+              <w:rPr>
+                <w:lang w:val="en-GB"/>
+              </w:rPr>
+            </w:pPr>
+            <w:r>
+              <w:rPr>
+                <w:lang w:val="en-GB"/>
+              </w:rPr>
+              <w:t>Rinsed parts need to be dried fast in oven because of the risk of rusting</w:t>
+            </w:r>
+          </w:p>
+        </w:tc>
+      </w:tr>
+      <w:tr>
+        <w:tc>
+          <w:tcPr>
+            <w:tcW w:w="4508" w:type="dxa"/>
+            <w:vMerge/>
+          </w:tcPr>
+          <w:p>
+            <w:pPr>
+              <w:jc w:val="center"/>
+              <w:rPr>
+                <w:lang w:val="en-GB"/>
+              </w:rPr>
+            </w:pPr>
+          </w:p>
+        </w:tc>
+        <w:tc>
+          <w:tcPr>
+            <w:tcW w:w="4508" w:type="dxa"/>
+          </w:tcPr>
+          <w:p>
+            <w:pPr>
+              <w:rPr>
+                <w:lang w:val="en-GB"/>
+              </w:rPr>
+            </w:pPr>
+            <w:r>
+              <w:rPr>
+                <w:lang w:val="en-GB"/>
+              </w:rPr>
+              <w:t>Highly alkali washing agent can’t be used for zinc coated steel or aluminium due to corrosive properties. If pH less than 10 it can be used but loses some effectiveness</w:t>
+            </w:r>
+          </w:p>
+        </w:tc>
+      </w:tr>
+      <w:tr>
+        <w:tc>
+          <w:tcPr>
+            <w:tcW w:w="4508" w:type="dxa"/>
+            <w:vMerge/>
+          </w:tcPr>
+          <w:p>
+            <w:pPr>
+              <w:jc w:val="center"/>
+              <w:rPr>
+                <w:lang w:val="en-GB"/>
+              </w:rPr>
+            </w:pPr>
+          </w:p>
+        </w:tc>
+        <w:tc>
+          <w:tcPr>
+            <w:tcW w:w="4508" w:type="dxa"/>
+          </w:tcPr>
+          <w:p>
+            <w:pPr>
+              <w:rPr>
+                <w:lang w:val="en-GB"/>
+              </w:rPr>
+            </w:pPr>
+            <w:r>
+              <w:rPr>
+                <w:lang w:val="en-GB"/>
+              </w:rPr>
+              <w:t>Used washing agent needs to be neutralized</w:t>
+            </w:r>
+          </w:p>
+        </w:tc>
+      </w:tr>
+    </w:tbl>
+    <w:p>
+      <w:pPr>
+        <w:jc w:val="center"/>
+        <w:rPr>
+          <w:lang w:val="en-GB"/>
+        </w:rPr>
+      </w:pPr>
+      <w:r>
+        <w:rPr>
+          <w:lang w:val="en-GB"/>
+        </w:rPr>
+        <w:t>Table 4: Good and bad properties of alkaline washing</w:t>
+      </w:r>
+    </w:p>
+    <w:p>
+      <w:pPr>
+        <w:pStyle w:val="Otsikko3"/>
+        <w:rPr>
+          <w:lang w:val="en-GB"/>
+        </w:rPr>
+      </w:pPr>
+      <w:bookmarkStart w:id="6" w:name="_Toc142913557"/>
+      <w:r>
+        <w:rPr>
+          <w:lang w:val="en-GB"/>
+        </w:rPr>
+        <w:t>Emulsion washing</w:t>
+      </w:r>
+      <w:bookmarkEnd w:id="6"/>
+    </w:p>
+    <w:tbl>
+      <w:tblPr>
+        <w:tblStyle w:val="TaulukkoRuudukko"/>
+        <w:tblW w:w="0" w:type="auto"/>
+        <w:tblLook w:val="04A0" w:firstRow="1" w:lastRow="0" w:firstColumn="1" w:lastColumn="0" w:noHBand="0" w:noVBand="1"/>
+      </w:tblPr>
+      <w:tblGrid>
+        <w:gridCol w:w="4508"/>
+        <w:gridCol w:w="4508"/>
+      </w:tblGrid>
+      <w:tr>
+        <w:tc>
+          <w:tcPr>
+            <w:tcW w:w="4508" w:type="dxa"/>
+          </w:tcPr>
+          <w:p>
+            <w:pPr>
+              <w:jc w:val="center"/>
+              <w:rPr>
+                <w:lang w:val="en-GB"/>
+              </w:rPr>
+            </w:pPr>
+            <w:r>
+              <w:rPr>
+                <w:lang w:val="en-GB"/>
+              </w:rPr>
+              <w:t>Good properties of emulsion washing</w:t>
+            </w:r>
+          </w:p>
+        </w:tc>
+        <w:tc>
+          <w:tcPr>
+            <w:tcW w:w="4508" w:type="dxa"/>
+          </w:tcPr>
+          <w:p>
+            <w:pPr>
+              <w:jc w:val="center"/>
+              <w:rPr>
+                <w:lang w:val="en-GB"/>
+              </w:rPr>
+            </w:pPr>
+            <w:r>
+              <w:rPr>
+                <w:lang w:val="en-GB"/>
+              </w:rPr>
+              <w:t>Bad properties of emulsion washing</w:t>
+            </w:r>
+          </w:p>
+        </w:tc>
+      </w:tr>
+      <w:tr>
+        <w:tc>
+          <w:tcPr>
+            <w:tcW w:w="4508" w:type="dxa"/>
+          </w:tcPr>
+          <w:p>
+            <w:pPr>
+              <w:rPr>
+                <w:lang w:val="en-GB"/>
+              </w:rPr>
+            </w:pPr>
+            <w:r>
+              <w:rPr>
+                <w:lang w:val="en-GB"/>
+              </w:rPr>
+              <w:t>Effectively removes all impurities</w:t>
+            </w:r>
+          </w:p>
+        </w:tc>
+        <w:tc>
+          <w:tcPr>
+            <w:tcW w:w="4508" w:type="dxa"/>
+          </w:tcPr>
+          <w:p>
+            <w:pPr>
+              <w:rPr>
+                <w:lang w:val="en-GB"/>
+              </w:rPr>
+            </w:pPr>
+            <w:r>
+              <w:rPr>
+                <w:lang w:val="en-GB"/>
+              </w:rPr>
+              <w:t>Washing results not that great</w:t>
+            </w:r>
+          </w:p>
+        </w:tc>
+      </w:tr>
+      <w:tr>
+        <w:tc>
+          <w:tcPr>
+            <w:tcW w:w="4508" w:type="dxa"/>
+          </w:tcPr>
+          <w:p>
+            <w:pPr>
+              <w:rPr>
+                <w:lang w:val="en-GB"/>
+              </w:rPr>
+            </w:pPr>
+            <w:r>
+              <w:rPr>
+                <w:lang w:val="en-GB"/>
+              </w:rPr>
+              <w:t>Removes even thick layers of impurities</w:t>
+            </w:r>
+          </w:p>
+        </w:tc>
+        <w:tc>
+          <w:tcPr>
+            <w:tcW w:w="4508" w:type="dxa"/>
+          </w:tcPr>
+          <w:p>
+            <w:pPr>
+              <w:rPr>
+                <w:lang w:val="en-GB"/>
+              </w:rPr>
+            </w:pPr>
+            <w:r>
+              <w:rPr>
+                <w:lang w:val="en-GB"/>
+              </w:rPr>
+              <w:t>Needs to be rinsed</w:t>
+            </w:r>
+          </w:p>
+        </w:tc>
+      </w:tr>
+      <w:tr>
+        <w:tc>
+          <w:tcPr>
+            <w:tcW w:w="4508" w:type="dxa"/>
+          </w:tcPr>
+          <w:p>
+            <w:pPr>
+              <w:rPr>
+                <w:lang w:val="en-GB"/>
+              </w:rPr>
+            </w:pPr>
+            <w:r>
+              <w:rPr>
+                <w:lang w:val="en-GB"/>
+              </w:rPr>
+              <w:t>Can be used in hand washing</w:t>
+            </w:r>
+          </w:p>
+        </w:tc>
+        <w:tc>
+          <w:tcPr>
+            <w:tcW w:w="4508" w:type="dxa"/>
+          </w:tcPr>
+          <w:p>
+            <w:pPr>
+              <w:rPr>
+                <w:lang w:val="en-GB"/>
+              </w:rPr>
+            </w:pPr>
+            <w:r>
+              <w:rPr>
+                <w:lang w:val="en-GB"/>
+              </w:rPr>
+              <w:t>Needs to be dried</w:t>
+            </w:r>
+          </w:p>
+        </w:tc>
+      </w:tr>
+      <w:tr>
+        <w:tc>
+          <w:tcPr>
+            <w:tcW w:w="4508" w:type="dxa"/>
+          </w:tcPr>
+          <w:p>
+            <w:pPr>
+              <w:rPr>
+                <w:lang w:val="en-GB"/>
+              </w:rPr>
+            </w:pPr>
+            <w:r>
+              <w:rPr>
+                <w:lang w:val="en-GB"/>
+              </w:rPr>
+              <w:t>Can be used to wash aluminium</w:t>
+            </w:r>
+          </w:p>
+        </w:tc>
+        <w:tc>
+          <w:tcPr>
+            <w:tcW w:w="4508" w:type="dxa"/>
+          </w:tcPr>
+          <w:p>
+            <w:pPr>
+              <w:rPr>
+                <w:lang w:val="en-GB"/>
+              </w:rPr>
+            </w:pPr>
+            <w:r>
+              <w:rPr>
+                <w:lang w:val="en-GB"/>
+              </w:rPr>
+              <w:t>Health risks</w:t>
+            </w:r>
+          </w:p>
+        </w:tc>
+      </w:tr>
+      <w:tr>
+        <w:tc>
+          <w:tcPr>
+            <w:tcW w:w="4508" w:type="dxa"/>
+          </w:tcPr>
+          <w:p>
+            <w:pPr>
+              <w:rPr>
+                <w:lang w:val="en-GB"/>
+              </w:rPr>
+            </w:pPr>
+            <w:r>
+              <w:rPr>
+                <w:lang w:val="en-GB"/>
+              </w:rPr>
+              <w:t>Cheap</w:t>
+            </w:r>
+          </w:p>
+        </w:tc>
+        <w:tc>
+          <w:tcPr>
+            <w:tcW w:w="4508" w:type="dxa"/>
+          </w:tcPr>
+          <w:p>
+            <w:pPr>
+              <w:rPr>
+                <w:lang w:val="en-GB"/>
+              </w:rPr>
+            </w:pPr>
+            <w:r>
+              <w:rPr>
+                <w:lang w:val="en-GB"/>
+              </w:rPr>
+              <w:t>Can be fire risk</w:t>
+            </w:r>
+          </w:p>
+        </w:tc>
+      </w:tr>
+      <w:tr>
+        <w:tc>
+          <w:tcPr>
+            <w:tcW w:w="4508" w:type="dxa"/>
+          </w:tcPr>
+          <w:p>
+            <w:pPr>
+              <w:rPr>
+                <w:lang w:val="en-GB"/>
+              </w:rPr>
+            </w:pPr>
+            <w:r>
+              <w:rPr>
+                <w:lang w:val="en-GB"/>
+              </w:rPr>
+              <w:t>Can be used to wash painted surfaces</w:t>
+            </w:r>
+          </w:p>
+        </w:tc>
+        <w:tc>
+          <w:tcPr>
+            <w:tcW w:w="4508" w:type="dxa"/>
+          </w:tcPr>
+          <w:p>
+            <w:pPr>
+              <w:rPr>
+                <w:lang w:val="en-GB"/>
+              </w:rPr>
+            </w:pPr>
+          </w:p>
+        </w:tc>
+      </w:tr>
+    </w:tbl>
+    <w:p>
+      <w:pPr>
+        <w:jc w:val="center"/>
+        <w:rPr>
+          <w:lang w:val="en-GB"/>
+        </w:rPr>
+      </w:pPr>
+      <w:r>
+        <w:rPr>
+          <w:lang w:val="en-GB"/>
+        </w:rPr>
+        <w:t>Table 5: Good and bad properties of emulsion washing.</w:t>
+      </w:r>
+    </w:p>
+    <w:p>
+      <w:pPr>
+        <w:pStyle w:val="Otsikko3"/>
+        <w:rPr>
+          <w:lang w:val="en-GB"/>
+        </w:rPr>
+      </w:pPr>
+      <w:bookmarkStart w:id="7" w:name="_Toc142913558"/>
+      <w:r>
+        <w:rPr>
+          <w:lang w:val="en-GB"/>
+        </w:rPr>
         <w:lastRenderedPageBreak/>
-        <w:t xml:space="preserve">Ideally you want to maximize the corrosion resistance properties and feasibility while minimizing costs, post-processing, </w:t>
-      </w:r>
-      <w:r>
-        <w:rPr>
-          <w:lang w:val="en-GB"/>
-        </w:rPr>
-        <w:t>material,</w:t>
-      </w:r>
-      <w:r>
-        <w:rPr>
-          <w:lang w:val="en-GB"/>
-        </w:rPr>
-        <w:t xml:space="preserve"> and impurities.</w:t>
+        <w:t>Acid washing</w:t>
+      </w:r>
+      <w:bookmarkEnd w:id="7"/>
+    </w:p>
+    <w:p>
+      <w:pPr>
+        <w:jc w:val="center"/>
+        <w:rPr>
+          <w:lang w:val="en-GB"/>
+        </w:rPr>
+      </w:pPr>
+      <w:r>
+        <w:rPr>
+          <w:lang w:val="en-GB"/>
+        </w:rPr>
+        <w:drawing>
+          <wp:inline distT="0" distB="0" distL="0" distR="0" wp14:anchorId="65FED0A6" wp14:editId="7B97638B">
+            <wp:extent cx="2734057" cy="4906060"/>
+            <wp:effectExtent l="0" t="0" r="9525" b="8890"/>
+            <wp:docPr id="432095352" name="Kuva 1" descr="Kuva, joka sisältää kohteen teksti, kuvakaappaus, Fontti, viiva&#10;&#10;Kuvaus luotu automaattisesti"/>
+            <wp:cNvGraphicFramePr>
+              <a:graphicFrameLocks xmlns:a="http://schemas.openxmlformats.org/drawingml/2006/main" noChangeAspect="1"/>
+            </wp:cNvGraphicFramePr>
+            <a:graphic xmlns:a="http://schemas.openxmlformats.org/drawingml/2006/main">
+              <a:graphicData uri="http://schemas.openxmlformats.org/drawingml/2006/picture">
+                <pic:pic xmlns:pic="http://schemas.openxmlformats.org/drawingml/2006/picture">
+                  <pic:nvPicPr>
+                    <pic:cNvPr id="432095352" name="Kuva 1" descr="Kuva, joka sisältää kohteen teksti, kuvakaappaus, Fontti, viiva&#10;&#10;Kuvaus luotu automaattisesti"/>
+                    <pic:cNvPicPr/>
+                  </pic:nvPicPr>
+                  <pic:blipFill>
+                    <a:blip r:embed="rId10"/>
+                    <a:stretch>
+                      <a:fillRect/>
+                    </a:stretch>
+                  </pic:blipFill>
+                  <pic:spPr>
+                    <a:xfrm>
+                      <a:off x="0" y="0"/>
+                      <a:ext cx="2734057" cy="4906060"/>
+                    </a:xfrm>
+                    <a:prstGeom prst="rect">
+                      <a:avLst/>
+                    </a:prstGeom>
+                  </pic:spPr>
+                </pic:pic>
+              </a:graphicData>
+            </a:graphic>
+          </wp:inline>
+        </w:drawing>
+      </w:r>
+    </w:p>
+    <w:p>
+      <w:pPr>
+        <w:jc w:val="center"/>
+        <w:rPr>
+          <w:lang w:val="en-GB"/>
+        </w:rPr>
+      </w:pPr>
+      <w:r>
+        <w:rPr>
+          <w:lang w:val="en-GB"/>
+        </w:rPr>
+        <w:t>Figure 4: Acid wash process.</w:t>
+      </w:r>
+    </w:p>
+    <w:p>
+      <w:pPr>
+        <w:pStyle w:val="Otsikko3"/>
+        <w:rPr>
+          <w:lang w:val="en-GB"/>
+        </w:rPr>
+      </w:pPr>
+      <w:bookmarkStart w:id="8" w:name="_Toc142913559"/>
+      <w:r>
+        <w:rPr>
+          <w:lang w:val="en-GB"/>
+        </w:rPr>
+        <w:lastRenderedPageBreak/>
+        <w:t>Iron phosphate coating</w:t>
+      </w:r>
+      <w:bookmarkEnd w:id="8"/>
+    </w:p>
+    <w:p>
+      <w:pPr>
+        <w:jc w:val="center"/>
+        <w:rPr>
+          <w:lang w:val="en-GB"/>
+        </w:rPr>
+      </w:pPr>
+      <w:r>
+        <w:rPr>
+          <w:lang w:val="en-GB"/>
+        </w:rPr>
+        <w:drawing>
+          <wp:inline distT="0" distB="0" distL="0" distR="0" wp14:anchorId="0818BFFD" wp14:editId="3889F599">
+            <wp:extent cx="2791215" cy="4972744"/>
+            <wp:effectExtent l="0" t="0" r="9525" b="0"/>
+            <wp:docPr id="1168036007" name="Kuva 1" descr="Kuva, joka sisältää kohteen teksti, kuvakaappaus, Fontti, viiva&#10;&#10;Kuvaus luotu automaattisesti"/>
+            <wp:cNvGraphicFramePr>
+              <a:graphicFrameLocks xmlns:a="http://schemas.openxmlformats.org/drawingml/2006/main" noChangeAspect="1"/>
+            </wp:cNvGraphicFramePr>
+            <a:graphic xmlns:a="http://schemas.openxmlformats.org/drawingml/2006/main">
+              <a:graphicData uri="http://schemas.openxmlformats.org/drawingml/2006/picture">
+                <pic:pic xmlns:pic="http://schemas.openxmlformats.org/drawingml/2006/picture">
+                  <pic:nvPicPr>
+                    <pic:cNvPr id="1168036007" name="Kuva 1" descr="Kuva, joka sisältää kohteen teksti, kuvakaappaus, Fontti, viiva&#10;&#10;Kuvaus luotu automaattisesti"/>
+                    <pic:cNvPicPr/>
+                  </pic:nvPicPr>
+                  <pic:blipFill>
+                    <a:blip r:embed="rId11"/>
+                    <a:stretch>
+                      <a:fillRect/>
+                    </a:stretch>
+                  </pic:blipFill>
+                  <pic:spPr>
+                    <a:xfrm>
+                      <a:off x="0" y="0"/>
+                      <a:ext cx="2791215" cy="4972744"/>
+                    </a:xfrm>
+                    <a:prstGeom prst="rect">
+                      <a:avLst/>
+                    </a:prstGeom>
+                  </pic:spPr>
+                </pic:pic>
+              </a:graphicData>
+            </a:graphic>
+          </wp:inline>
+        </w:drawing>
+      </w:r>
+    </w:p>
+    <w:p>
+      <w:pPr>
+        <w:jc w:val="center"/>
+        <w:rPr>
+          <w:lang w:val="en-GB"/>
+        </w:rPr>
+      </w:pPr>
+      <w:r>
+        <w:rPr>
+          <w:lang w:val="en-GB"/>
+        </w:rPr>
+        <w:t>Figure 5: Three</w:t>
+      </w:r>
+      <w:r>
+        <w:rPr>
+          <w:lang w:val="en-GB"/>
+        </w:rPr>
+        <w:t>-</w:t>
+      </w:r>
+      <w:r>
+        <w:rPr>
+          <w:lang w:val="en-GB"/>
+        </w:rPr>
+        <w:t>stage iron phosphating.</w:t>
+      </w:r>
+    </w:p>
+    <w:p>
+      <w:pPr>
+        <w:jc w:val="center"/>
+        <w:rPr>
+          <w:lang w:val="en-GB"/>
+        </w:rPr>
+      </w:pPr>
+      <w:r>
+        <w:rPr>
+          <w:lang w:val="en-GB"/>
+        </w:rPr>
+        <w:lastRenderedPageBreak/>
+        <w:drawing>
+          <wp:inline distT="0" distB="0" distL="0" distR="0" wp14:anchorId="59568C80" wp14:editId="6858DF3E">
+            <wp:extent cx="2286319" cy="7849695"/>
+            <wp:effectExtent l="0" t="0" r="0" b="0"/>
+            <wp:docPr id="1947339784" name="Kuva 1" descr="Kuva, joka sisältää kohteen teksti, kuvakaappaus, diagrammi, viiva&#10;&#10;Kuvaus luotu automaattisesti"/>
+            <wp:cNvGraphicFramePr>
+              <a:graphicFrameLocks xmlns:a="http://schemas.openxmlformats.org/drawingml/2006/main" noChangeAspect="1"/>
+            </wp:cNvGraphicFramePr>
+            <a:graphic xmlns:a="http://schemas.openxmlformats.org/drawingml/2006/main">
+              <a:graphicData uri="http://schemas.openxmlformats.org/drawingml/2006/picture">
+                <pic:pic xmlns:pic="http://schemas.openxmlformats.org/drawingml/2006/picture">
+                  <pic:nvPicPr>
+                    <pic:cNvPr id="1947339784" name="Kuva 1" descr="Kuva, joka sisältää kohteen teksti, kuvakaappaus, diagrammi, viiva&#10;&#10;Kuvaus luotu automaattisesti"/>
+                    <pic:cNvPicPr/>
+                  </pic:nvPicPr>
+                  <pic:blipFill>
+                    <a:blip r:embed="rId12"/>
+                    <a:stretch>
+                      <a:fillRect/>
+                    </a:stretch>
+                  </pic:blipFill>
+                  <pic:spPr>
+                    <a:xfrm>
+                      <a:off x="0" y="0"/>
+                      <a:ext cx="2286319" cy="7849695"/>
+                    </a:xfrm>
+                    <a:prstGeom prst="rect">
+                      <a:avLst/>
+                    </a:prstGeom>
+                  </pic:spPr>
+                </pic:pic>
+              </a:graphicData>
+            </a:graphic>
+          </wp:inline>
+        </w:drawing>
+      </w:r>
+    </w:p>
+    <w:p>
+      <w:pPr>
+        <w:jc w:val="center"/>
+        <w:rPr>
+          <w:lang w:val="en-GB"/>
+        </w:rPr>
+      </w:pPr>
+      <w:r>
+        <w:rPr>
+          <w:lang w:val="en-GB"/>
+        </w:rPr>
+        <w:t>Figure 6: Seven-stage iron phosphating</w:t>
+      </w:r>
+    </w:p>
+    <w:p>
+      <w:pPr>
+        <w:pStyle w:val="Otsikko3"/>
+        <w:rPr>
+          <w:lang w:val="en-GB"/>
+        </w:rPr>
+      </w:pPr>
+      <w:bookmarkStart w:id="9" w:name="_Toc142913560"/>
+      <w:r>
+        <w:rPr>
+          <w:lang w:val="en-GB"/>
+        </w:rPr>
+        <w:lastRenderedPageBreak/>
+        <w:t>Zinc phosphating</w:t>
+      </w:r>
+      <w:bookmarkEnd w:id="9"/>
+    </w:p>
+    <w:p>
+      <w:pPr>
+        <w:jc w:val="center"/>
+        <w:rPr>
+          <w:lang w:val="en-GB"/>
+        </w:rPr>
+      </w:pPr>
+      <w:r>
+        <w:rPr>
+          <w:lang w:val="en-GB"/>
+        </w:rPr>
+        <w:drawing>
+          <wp:inline distT="0" distB="0" distL="0" distR="0" wp14:anchorId="05084845" wp14:editId="29C92BE0">
+            <wp:extent cx="2229161" cy="6897063"/>
+            <wp:effectExtent l="0" t="0" r="0" b="0"/>
+            <wp:docPr id="884140648" name="Kuva 1" descr="Kuva, joka sisältää kohteen teksti, kuvakaappaus, viiva, diagrammi&#10;&#10;Kuvaus luotu automaattisesti"/>
+            <wp:cNvGraphicFramePr>
+              <a:graphicFrameLocks xmlns:a="http://schemas.openxmlformats.org/drawingml/2006/main" noChangeAspect="1"/>
+            </wp:cNvGraphicFramePr>
+            <a:graphic xmlns:a="http://schemas.openxmlformats.org/drawingml/2006/main">
+              <a:graphicData uri="http://schemas.openxmlformats.org/drawingml/2006/picture">
+                <pic:pic xmlns:pic="http://schemas.openxmlformats.org/drawingml/2006/picture">
+                  <pic:nvPicPr>
+                    <pic:cNvPr id="884140648" name="Kuva 1" descr="Kuva, joka sisältää kohteen teksti, kuvakaappaus, viiva, diagrammi&#10;&#10;Kuvaus luotu automaattisesti"/>
+                    <pic:cNvPicPr/>
+                  </pic:nvPicPr>
+                  <pic:blipFill>
+                    <a:blip r:embed="rId13"/>
+                    <a:stretch>
+                      <a:fillRect/>
+                    </a:stretch>
+                  </pic:blipFill>
+                  <pic:spPr>
+                    <a:xfrm>
+                      <a:off x="0" y="0"/>
+                      <a:ext cx="2229161" cy="6897063"/>
+                    </a:xfrm>
+                    <a:prstGeom prst="rect">
+                      <a:avLst/>
+                    </a:prstGeom>
+                  </pic:spPr>
+                </pic:pic>
+              </a:graphicData>
+            </a:graphic>
+          </wp:inline>
+        </w:drawing>
+      </w:r>
+    </w:p>
+    <w:p>
+      <w:pPr>
+        <w:jc w:val="center"/>
+        <w:rPr>
+          <w:lang w:val="en-GB"/>
+        </w:rPr>
+      </w:pPr>
+      <w:r>
+        <w:rPr>
+          <w:lang w:val="en-GB"/>
+        </w:rPr>
+        <w:t>Figure 7: Six-stage zinc phosphating</w:t>
+      </w:r>
+    </w:p>
+    <w:p>
+      <w:pPr>
+        <w:jc w:val="center"/>
+        <w:rPr>
+          <w:lang w:val="en-GB"/>
+        </w:rPr>
+      </w:pPr>
+      <w:r>
+        <w:rPr>
+          <w:lang w:val="en-GB"/>
+        </w:rPr>
+        <w:lastRenderedPageBreak/>
+        <w:drawing>
+          <wp:inline distT="0" distB="0" distL="0" distR="0" wp14:anchorId="0D547486" wp14:editId="7C06F54B">
+            <wp:extent cx="1991003" cy="8783276"/>
+            <wp:effectExtent l="0" t="0" r="9525" b="0"/>
+            <wp:docPr id="411016623" name="Kuva 1" descr="Kuva, joka sisältää kohteen viiva, muotoilu&#10;&#10;Kuvaus luotu automaattisesti"/>
+            <wp:cNvGraphicFramePr>
+              <a:graphicFrameLocks xmlns:a="http://schemas.openxmlformats.org/drawingml/2006/main" noChangeAspect="1"/>
+            </wp:cNvGraphicFramePr>
+            <a:graphic xmlns:a="http://schemas.openxmlformats.org/drawingml/2006/main">
+              <a:graphicData uri="http://schemas.openxmlformats.org/drawingml/2006/picture">
+                <pic:pic xmlns:pic="http://schemas.openxmlformats.org/drawingml/2006/picture">
+                  <pic:nvPicPr>
+                    <pic:cNvPr id="411016623" name="Kuva 1" descr="Kuva, joka sisältää kohteen viiva, muotoilu&#10;&#10;Kuvaus luotu automaattisesti"/>
+                    <pic:cNvPicPr/>
+                  </pic:nvPicPr>
+                  <pic:blipFill>
+                    <a:blip r:embed="rId14"/>
+                    <a:stretch>
+                      <a:fillRect/>
+                    </a:stretch>
+                  </pic:blipFill>
+                  <pic:spPr>
+                    <a:xfrm>
+                      <a:off x="0" y="0"/>
+                      <a:ext cx="1991003" cy="8783276"/>
+                    </a:xfrm>
+                    <a:prstGeom prst="rect">
+                      <a:avLst/>
+                    </a:prstGeom>
+                  </pic:spPr>
+                </pic:pic>
+              </a:graphicData>
+            </a:graphic>
+          </wp:inline>
+        </w:drawing>
+      </w:r>
+    </w:p>
+    <w:p>
+      <w:pPr>
+        <w:jc w:val="center"/>
+        <w:rPr>
+          <w:lang w:val="en-GB"/>
+        </w:rPr>
+      </w:pPr>
+      <w:r>
+        <w:rPr>
+          <w:lang w:val="en-GB"/>
+        </w:rPr>
+        <w:lastRenderedPageBreak/>
+        <w:t>Figure 8: Nine-stage zinc phosphating</w:t>
       </w:r>
     </w:p>
     <w:p>
@@ -2175,19 +4709,1641 @@
           <w:lang w:val="en-GB"/>
         </w:rPr>
       </w:pPr>
-      <w:r>
-        <w:rPr>
-          <w:lang w:val="en-GB"/>
-        </w:rPr>
-        <w:t>Washing metal products</w:t>
-      </w:r>
-    </w:p>
-    <w:p>
-      <w:pPr>
-        <w:rPr>
-          <w:lang w:val="en-GB"/>
-        </w:rPr>
-      </w:pPr>
+      <w:bookmarkStart w:id="10" w:name="_Toc142913561"/>
+      <w:r>
+        <w:rPr>
+          <w:lang w:val="en-GB"/>
+        </w:rPr>
+        <w:t>Problems in washing and phosphating</w:t>
+      </w:r>
+      <w:r>
+        <w:rPr>
+          <w:lang w:val="en-GB"/>
+        </w:rPr>
+        <w:t>.</w:t>
+      </w:r>
+      <w:bookmarkEnd w:id="10"/>
+    </w:p>
+    <w:tbl>
+      <w:tblPr>
+        <w:tblStyle w:val="TaulukkoRuudukko"/>
+        <w:tblW w:w="0" w:type="auto"/>
+        <w:tblLook w:val="04A0" w:firstRow="1" w:lastRow="0" w:firstColumn="1" w:lastColumn="0" w:noHBand="0" w:noVBand="1"/>
+      </w:tblPr>
+      <w:tblGrid>
+        <w:gridCol w:w="4508"/>
+        <w:gridCol w:w="4508"/>
+      </w:tblGrid>
+      <w:tr>
+        <w:tc>
+          <w:tcPr>
+            <w:tcW w:w="4508" w:type="dxa"/>
+          </w:tcPr>
+          <w:p>
+            <w:pPr>
+              <w:jc w:val="center"/>
+              <w:rPr>
+                <w:lang w:val="en-GB"/>
+              </w:rPr>
+            </w:pPr>
+            <w:r>
+              <w:rPr>
+                <w:lang w:val="en-GB"/>
+              </w:rPr>
+              <w:t>Problem</w:t>
+            </w:r>
+          </w:p>
+        </w:tc>
+        <w:tc>
+          <w:tcPr>
+            <w:tcW w:w="4508" w:type="dxa"/>
+          </w:tcPr>
+          <w:p>
+            <w:pPr>
+              <w:jc w:val="center"/>
+              <w:rPr>
+                <w:lang w:val="en-GB"/>
+              </w:rPr>
+            </w:pPr>
+            <w:r>
+              <w:rPr>
+                <w:lang w:val="en-GB"/>
+              </w:rPr>
+              <w:t>Cause</w:t>
+            </w:r>
+          </w:p>
+        </w:tc>
+      </w:tr>
+      <w:tr>
+        <w:tc>
+          <w:tcPr>
+            <w:tcW w:w="4508" w:type="dxa"/>
+          </w:tcPr>
+          <w:p>
+            <w:pPr>
+              <w:rPr>
+                <w:lang w:val="en-GB"/>
+              </w:rPr>
+            </w:pPr>
+            <w:r>
+              <w:rPr>
+                <w:lang w:val="en-GB"/>
+              </w:rPr>
+              <w:t>Sediment on surfaces during immersion washing</w:t>
+            </w:r>
+          </w:p>
+        </w:tc>
+        <w:tc>
+          <w:tcPr>
+            <w:tcW w:w="4508" w:type="dxa"/>
+          </w:tcPr>
+          <w:p>
+            <w:pPr>
+              <w:rPr>
+                <w:lang w:val="en-GB"/>
+              </w:rPr>
+            </w:pPr>
+            <w:r>
+              <w:rPr>
+                <w:lang w:val="en-GB"/>
+              </w:rPr>
+              <w:t>Dirty washing solution and inefficient rinsing</w:t>
+            </w:r>
+          </w:p>
+        </w:tc>
+      </w:tr>
+      <w:tr>
+        <w:tc>
+          <w:tcPr>
+            <w:tcW w:w="4508" w:type="dxa"/>
+          </w:tcPr>
+          <w:p>
+            <w:pPr>
+              <w:rPr>
+                <w:lang w:val="en-GB"/>
+              </w:rPr>
+            </w:pPr>
+            <w:r>
+              <w:rPr>
+                <w:lang w:val="en-GB"/>
+              </w:rPr>
+              <w:t>Products rusty after immersion washing and drying</w:t>
+            </w:r>
+          </w:p>
+        </w:tc>
+        <w:tc>
+          <w:tcPr>
+            <w:tcW w:w="4508" w:type="dxa"/>
+          </w:tcPr>
+          <w:p>
+            <w:pPr>
+              <w:rPr>
+                <w:lang w:val="en-GB"/>
+              </w:rPr>
+            </w:pPr>
+            <w:r>
+              <w:rPr>
+                <w:lang w:val="en-GB"/>
+              </w:rPr>
+              <w:t>Product in wrong position during washing or drying</w:t>
+            </w:r>
+          </w:p>
+        </w:tc>
+      </w:tr>
+      <w:tr>
+        <w:tc>
+          <w:tcPr>
+            <w:tcW w:w="4508" w:type="dxa"/>
+          </w:tcPr>
+          <w:p>
+            <w:pPr>
+              <w:rPr>
+                <w:lang w:val="en-GB"/>
+              </w:rPr>
+            </w:pPr>
+            <w:r>
+              <w:rPr>
+                <w:lang w:val="en-GB"/>
+              </w:rPr>
+              <w:t>Oil stains on product after immersion washing</w:t>
+            </w:r>
+          </w:p>
+        </w:tc>
+        <w:tc>
+          <w:tcPr>
+            <w:tcW w:w="4508" w:type="dxa"/>
+          </w:tcPr>
+          <w:p>
+            <w:pPr>
+              <w:rPr>
+                <w:lang w:val="en-GB"/>
+              </w:rPr>
+            </w:pPr>
+            <w:r>
+              <w:rPr>
+                <w:lang w:val="en-GB"/>
+              </w:rPr>
+              <w:t>Product in wrong position or solution bath has incorrec</w:t>
+            </w:r>
+            <w:r>
+              <w:rPr>
+                <w:lang w:val="en-GB"/>
+              </w:rPr>
+              <w:t>t solution</w:t>
+            </w:r>
+          </w:p>
+        </w:tc>
+      </w:tr>
+      <w:tr>
+        <w:tc>
+          <w:tcPr>
+            <w:tcW w:w="4508" w:type="dxa"/>
+          </w:tcPr>
+          <w:p>
+            <w:pPr>
+              <w:rPr>
+                <w:lang w:val="en-GB"/>
+              </w:rPr>
+            </w:pPr>
+            <w:r>
+              <w:rPr>
+                <w:lang w:val="en-GB"/>
+              </w:rPr>
+              <w:t>Bath foams during spray washing</w:t>
+            </w:r>
+          </w:p>
+        </w:tc>
+        <w:tc>
+          <w:tcPr>
+            <w:tcW w:w="4508" w:type="dxa"/>
+          </w:tcPr>
+          <w:p>
+            <w:pPr>
+              <w:rPr>
+                <w:lang w:val="en-GB"/>
+              </w:rPr>
+            </w:pPr>
+            <w:r>
+              <w:rPr>
+                <w:lang w:val="en-GB"/>
+              </w:rPr>
+              <w:t>Temperature too low</w:t>
+            </w:r>
+          </w:p>
+        </w:tc>
+      </w:tr>
+      <w:tr>
+        <w:tc>
+          <w:tcPr>
+            <w:tcW w:w="4508" w:type="dxa"/>
+          </w:tcPr>
+          <w:p>
+            <w:pPr>
+              <w:rPr>
+                <w:lang w:val="en-GB"/>
+              </w:rPr>
+            </w:pPr>
+            <w:r>
+              <w:rPr>
+                <w:lang w:val="en-GB"/>
+              </w:rPr>
+              <w:t>Surface rust in surfaces during spray washing</w:t>
+            </w:r>
+          </w:p>
+        </w:tc>
+        <w:tc>
+          <w:tcPr>
+            <w:tcW w:w="4508" w:type="dxa"/>
+          </w:tcPr>
+          <w:p>
+            <w:pPr>
+              <w:rPr>
+                <w:lang w:val="en-GB"/>
+              </w:rPr>
+            </w:pPr>
+            <w:r>
+              <w:rPr>
+                <w:lang w:val="en-GB"/>
+              </w:rPr>
+              <w:t>Rinsing water dirty or acidic</w:t>
+            </w:r>
+          </w:p>
+        </w:tc>
+      </w:tr>
+      <w:tr>
+        <w:tc>
+          <w:tcPr>
+            <w:tcW w:w="4508" w:type="dxa"/>
+          </w:tcPr>
+          <w:p>
+            <w:pPr>
+              <w:rPr>
+                <w:lang w:val="en-GB"/>
+              </w:rPr>
+            </w:pPr>
+            <w:r>
+              <w:rPr>
+                <w:lang w:val="en-GB"/>
+              </w:rPr>
+              <w:t>White spots of surface during spray washing</w:t>
+            </w:r>
+          </w:p>
+        </w:tc>
+        <w:tc>
+          <w:tcPr>
+            <w:tcW w:w="4508" w:type="dxa"/>
+          </w:tcPr>
+          <w:p>
+            <w:pPr>
+              <w:rPr>
+                <w:lang w:val="en-GB"/>
+              </w:rPr>
+            </w:pPr>
+            <w:r>
+              <w:rPr>
+                <w:lang w:val="en-GB"/>
+              </w:rPr>
+              <w:t>Rinsing water d</w:t>
+            </w:r>
+            <w:r>
+              <w:rPr>
+                <w:lang w:val="en-GB"/>
+              </w:rPr>
+              <w:t>irty or acidic</w:t>
+            </w:r>
+          </w:p>
+        </w:tc>
+      </w:tr>
+      <w:tr>
+        <w:tc>
+          <w:tcPr>
+            <w:tcW w:w="4508" w:type="dxa"/>
+          </w:tcPr>
+          <w:p>
+            <w:pPr>
+              <w:rPr>
+                <w:lang w:val="en-GB"/>
+              </w:rPr>
+            </w:pPr>
+            <w:r>
+              <w:rPr>
+                <w:lang w:val="en-GB"/>
+              </w:rPr>
+              <w:t>Phosphate or paint surface has droplet marks</w:t>
+            </w:r>
+          </w:p>
+        </w:tc>
+        <w:tc>
+          <w:tcPr>
+            <w:tcW w:w="4508" w:type="dxa"/>
+          </w:tcPr>
+          <w:p>
+            <w:pPr>
+              <w:rPr>
+                <w:lang w:val="en-GB"/>
+              </w:rPr>
+            </w:pPr>
+            <w:r>
+              <w:rPr>
+                <w:lang w:val="en-GB"/>
+              </w:rPr>
+              <w:t>Rinsing water dirty or acidic</w:t>
+            </w:r>
+          </w:p>
+        </w:tc>
+      </w:tr>
+      <w:tr>
+        <w:tc>
+          <w:tcPr>
+            <w:tcW w:w="4508" w:type="dxa"/>
+          </w:tcPr>
+          <w:p>
+            <w:pPr>
+              <w:rPr>
+                <w:lang w:val="en-GB"/>
+              </w:rPr>
+            </w:pPr>
+            <w:r>
+              <w:rPr>
+                <w:lang w:val="en-GB"/>
+              </w:rPr>
+              <w:t>Dry spots in surface</w:t>
+            </w:r>
+          </w:p>
+        </w:tc>
+        <w:tc>
+          <w:tcPr>
+            <w:tcW w:w="4508" w:type="dxa"/>
+          </w:tcPr>
+          <w:p>
+            <w:pPr>
+              <w:rPr>
+                <w:lang w:val="en-GB"/>
+              </w:rPr>
+            </w:pPr>
+            <w:r>
+              <w:rPr>
+                <w:lang w:val="en-GB"/>
+              </w:rPr>
+              <w:t>Worn down or wrongly positioned nozzles</w:t>
+            </w:r>
+          </w:p>
+        </w:tc>
+      </w:tr>
+      <w:tr>
+        <w:tc>
+          <w:tcPr>
+            <w:tcW w:w="4508" w:type="dxa"/>
+          </w:tcPr>
+          <w:p>
+            <w:pPr>
+              <w:rPr>
+                <w:lang w:val="en-GB"/>
+              </w:rPr>
+            </w:pPr>
+            <w:r>
+              <w:rPr>
+                <w:lang w:val="en-GB"/>
+              </w:rPr>
+              <w:t>Surface has stripes or rusted areas in spray washing</w:t>
+            </w:r>
+          </w:p>
+        </w:tc>
+        <w:tc>
+          <w:tcPr>
+            <w:tcW w:w="4508" w:type="dxa"/>
+          </w:tcPr>
+          <w:p>
+            <w:pPr>
+              <w:rPr>
+                <w:lang w:val="en-GB"/>
+              </w:rPr>
+            </w:pPr>
+            <w:r>
+              <w:rPr>
+                <w:lang w:val="en-GB"/>
+              </w:rPr>
+              <w:t>Ineffective oil/grease removal</w:t>
+            </w:r>
+          </w:p>
+        </w:tc>
+      </w:tr>
+      <w:tr>
+        <w:tc>
+          <w:tcPr>
+            <w:tcW w:w="4508" w:type="dxa"/>
+          </w:tcPr>
+          <w:p>
+            <w:pPr>
+              <w:rPr>
+                <w:lang w:val="en-GB"/>
+              </w:rPr>
+            </w:pPr>
+            <w:r>
+              <w:rPr>
+                <w:lang w:val="en-GB"/>
+              </w:rPr>
+              <w:t>Surface passivates in spray washing</w:t>
+            </w:r>
+          </w:p>
+        </w:tc>
+        <w:tc>
+          <w:tcPr>
+            <w:tcW w:w="4508" w:type="dxa"/>
+          </w:tcPr>
+          <w:p>
+            <w:pPr>
+              <w:rPr>
+                <w:lang w:val="en-GB"/>
+              </w:rPr>
+            </w:pPr>
+            <w:r>
+              <w:rPr>
+                <w:lang w:val="en-GB"/>
+              </w:rPr>
+              <w:t xml:space="preserve">Rinsing water is too </w:t>
+            </w:r>
+            <w:proofErr w:type="gramStart"/>
+            <w:r>
+              <w:rPr>
+                <w:lang w:val="en-GB"/>
+              </w:rPr>
+              <w:t>hot</w:t>
+            </w:r>
+            <w:proofErr w:type="gramEnd"/>
+          </w:p>
+          <w:p>
+            <w:pPr>
+              <w:rPr>
+                <w:lang w:val="en-GB"/>
+              </w:rPr>
+            </w:pPr>
+            <w:r>
+              <w:rPr>
+                <w:lang w:val="en-GB"/>
+              </w:rPr>
+              <w:t xml:space="preserve">Rinsing water is too </w:t>
+            </w:r>
+            <w:proofErr w:type="gramStart"/>
+            <w:r>
+              <w:rPr>
+                <w:lang w:val="en-GB"/>
+              </w:rPr>
+              <w:t>acidic</w:t>
+            </w:r>
+            <w:proofErr w:type="gramEnd"/>
+          </w:p>
+          <w:p>
+            <w:pPr>
+              <w:rPr>
+                <w:lang w:val="en-GB"/>
+              </w:rPr>
+            </w:pPr>
+            <w:r>
+              <w:rPr>
+                <w:lang w:val="en-GB"/>
+              </w:rPr>
+              <w:t xml:space="preserve">Rinsing water is too </w:t>
+            </w:r>
+            <w:proofErr w:type="gramStart"/>
+            <w:r>
+              <w:rPr>
+                <w:lang w:val="en-GB"/>
+              </w:rPr>
+              <w:t>dirty</w:t>
+            </w:r>
+            <w:proofErr w:type="gramEnd"/>
+          </w:p>
+          <w:p>
+            <w:pPr>
+              <w:rPr>
+                <w:lang w:val="en-GB"/>
+              </w:rPr>
+            </w:pPr>
+            <w:r>
+              <w:rPr>
+                <w:lang w:val="en-GB"/>
+              </w:rPr>
+              <w:t>Not enough water</w:t>
+            </w:r>
+          </w:p>
+        </w:tc>
+      </w:tr>
+      <w:tr>
+        <w:tc>
+          <w:tcPr>
+            <w:tcW w:w="4508" w:type="dxa"/>
+          </w:tcPr>
+          <w:p>
+            <w:pPr>
+              <w:rPr>
+                <w:lang w:val="en-GB"/>
+              </w:rPr>
+            </w:pPr>
+            <w:r>
+              <w:rPr>
+                <w:lang w:val="en-GB"/>
+              </w:rPr>
+              <w:t>Phosphate coating is too thing or surface rust in spray washing</w:t>
+            </w:r>
+          </w:p>
+        </w:tc>
+        <w:tc>
+          <w:tcPr>
+            <w:tcW w:w="4508" w:type="dxa"/>
+          </w:tcPr>
+          <w:p>
+            <w:pPr>
+              <w:rPr>
+                <w:lang w:val="en-GB"/>
+              </w:rPr>
+            </w:pPr>
+            <w:r>
+              <w:rPr>
+                <w:lang w:val="en-GB"/>
+              </w:rPr>
+              <w:t>Too high free acid score</w:t>
+            </w:r>
+          </w:p>
+          <w:p>
+            <w:pPr>
+              <w:rPr>
+                <w:lang w:val="en-GB"/>
+              </w:rPr>
+            </w:pPr>
+            <w:r>
+              <w:rPr>
+                <w:lang w:val="en-GB"/>
+              </w:rPr>
+              <w:t>Too small total acid score</w:t>
+            </w:r>
+          </w:p>
+          <w:p>
+            <w:pPr>
+              <w:rPr>
+                <w:lang w:val="en-GB"/>
+              </w:rPr>
+            </w:pPr>
+            <w:r>
+              <w:rPr>
+                <w:lang w:val="en-GB"/>
+              </w:rPr>
+              <w:t xml:space="preserve">Too small </w:t>
+            </w:r>
+            <w:r>
+              <w:rPr>
+                <w:lang w:val="en-GB"/>
+              </w:rPr>
+              <w:t>accelerator score</w:t>
+            </w:r>
+          </w:p>
+          <w:p>
+            <w:pPr>
+              <w:rPr>
+                <w:lang w:val="en-GB"/>
+              </w:rPr>
+            </w:pPr>
+            <w:r>
+              <w:rPr>
+                <w:lang w:val="en-GB"/>
+              </w:rPr>
+              <w:t>Too low temperature</w:t>
+            </w:r>
+          </w:p>
+        </w:tc>
+      </w:tr>
+      <w:tr>
+        <w:tc>
+          <w:tcPr>
+            <w:tcW w:w="4508" w:type="dxa"/>
+          </w:tcPr>
+          <w:p>
+            <w:pPr>
+              <w:rPr>
+                <w:lang w:val="en-GB"/>
+              </w:rPr>
+            </w:pPr>
+            <w:r>
+              <w:rPr>
+                <w:lang w:val="en-GB"/>
+              </w:rPr>
+              <w:t>Inefficient grease removal in spray washing</w:t>
+            </w:r>
+          </w:p>
+        </w:tc>
+        <w:tc>
+          <w:tcPr>
+            <w:tcW w:w="4508" w:type="dxa"/>
+          </w:tcPr>
+          <w:p>
+            <w:pPr>
+              <w:rPr>
+                <w:lang w:val="en-GB"/>
+              </w:rPr>
+            </w:pPr>
+            <w:r>
+              <w:rPr>
+                <w:lang w:val="en-GB"/>
+              </w:rPr>
+              <w:t xml:space="preserve">Nozzles pointing in wrong direction or clogged </w:t>
+            </w:r>
+            <w:proofErr w:type="gramStart"/>
+            <w:r>
+              <w:rPr>
+                <w:lang w:val="en-GB"/>
+              </w:rPr>
+              <w:t>nozzles</w:t>
+            </w:r>
+            <w:proofErr w:type="gramEnd"/>
+          </w:p>
+          <w:p>
+            <w:pPr>
+              <w:rPr>
+                <w:lang w:val="en-GB"/>
+              </w:rPr>
+            </w:pPr>
+            <w:r>
+              <w:rPr>
+                <w:lang w:val="en-GB"/>
+              </w:rPr>
+              <w:t xml:space="preserve">Too long time since bath was </w:t>
+            </w:r>
+            <w:proofErr w:type="gramStart"/>
+            <w:r>
+              <w:rPr>
+                <w:lang w:val="en-GB"/>
+              </w:rPr>
+              <w:t>replaced</w:t>
+            </w:r>
+            <w:proofErr w:type="gramEnd"/>
+          </w:p>
+          <w:p>
+            <w:pPr>
+              <w:rPr>
+                <w:lang w:val="en-GB"/>
+              </w:rPr>
+            </w:pPr>
+            <w:r>
+              <w:rPr>
+                <w:lang w:val="en-GB"/>
+              </w:rPr>
+              <w:t>Too low temperature</w:t>
+            </w:r>
+          </w:p>
+          <w:p>
+            <w:pPr>
+              <w:rPr>
+                <w:lang w:val="en-GB"/>
+              </w:rPr>
+            </w:pPr>
+            <w:r>
+              <w:rPr>
+                <w:lang w:val="en-GB"/>
+              </w:rPr>
+              <w:t>Weak spraying pressure</w:t>
+            </w:r>
+          </w:p>
+          <w:p>
+            <w:pPr>
+              <w:rPr>
+                <w:lang w:val="en-GB"/>
+              </w:rPr>
+            </w:pPr>
+            <w:r>
+              <w:rPr>
+                <w:lang w:val="en-GB"/>
+              </w:rPr>
+              <w:t>Too low washing agent concentration</w:t>
+            </w:r>
+          </w:p>
+        </w:tc>
+      </w:tr>
+    </w:tbl>
+    <w:p>
+      <w:pPr>
+        <w:jc w:val="center"/>
+        <w:rPr>
+          <w:lang w:val="en-GB"/>
+        </w:rPr>
+      </w:pPr>
+      <w:r>
+        <w:rPr>
+          <w:lang w:val="en-GB"/>
+        </w:rPr>
+        <w:t>Table 6: Problems in washing and phosphating</w:t>
+      </w:r>
+      <w:r>
+        <w:rPr>
+          <w:lang w:val="en-GB"/>
+        </w:rPr>
+        <w:t>.</w:t>
+      </w:r>
+    </w:p>
+    <w:p>
+      <w:pPr>
+        <w:rPr>
+          <w:lang w:val="en-GB"/>
+        </w:rPr>
+      </w:pPr>
+      <w:r>
+        <w:rPr>
+          <w:lang w:val="en-GB"/>
+        </w:rPr>
+        <w:t>Solvent cleaning</w:t>
+      </w:r>
+    </w:p>
+    <w:tbl>
+      <w:tblPr>
+        <w:tblStyle w:val="TaulukkoRuudukko"/>
+        <w:tblW w:w="0" w:type="auto"/>
+        <w:tblLook w:val="04A0" w:firstRow="1" w:lastRow="0" w:firstColumn="1" w:lastColumn="0" w:noHBand="0" w:noVBand="1"/>
+      </w:tblPr>
+      <w:tblGrid>
+        <w:gridCol w:w="3005"/>
+        <w:gridCol w:w="3005"/>
+        <w:gridCol w:w="3006"/>
+      </w:tblGrid>
+      <w:tr>
+        <w:tc>
+          <w:tcPr>
+            <w:tcW w:w="3005" w:type="dxa"/>
+          </w:tcPr>
+          <w:p>
+            <w:pPr>
+              <w:jc w:val="center"/>
+              <w:rPr>
+                <w:lang w:val="en-GB"/>
+              </w:rPr>
+            </w:pPr>
+            <w:r>
+              <w:rPr>
+                <w:lang w:val="en-GB"/>
+              </w:rPr>
+              <w:t>Solvent</w:t>
+            </w:r>
+          </w:p>
+        </w:tc>
+        <w:tc>
+          <w:tcPr>
+            <w:tcW w:w="3005" w:type="dxa"/>
+          </w:tcPr>
+          <w:p>
+            <w:pPr>
+              <w:jc w:val="center"/>
+              <w:rPr>
+                <w:lang w:val="en-GB"/>
+              </w:rPr>
+            </w:pPr>
+            <w:r>
+              <w:rPr>
+                <w:lang w:val="en-GB"/>
+              </w:rPr>
+              <w:t>Good properties</w:t>
+            </w:r>
+          </w:p>
+        </w:tc>
+        <w:tc>
+          <w:tcPr>
+            <w:tcW w:w="3006" w:type="dxa"/>
+          </w:tcPr>
+          <w:p>
+            <w:pPr>
+              <w:jc w:val="center"/>
+              <w:rPr>
+                <w:lang w:val="en-GB"/>
+              </w:rPr>
+            </w:pPr>
+            <w:r>
+              <w:rPr>
+                <w:lang w:val="en-GB"/>
+              </w:rPr>
+              <w:t>Bad properties</w:t>
+            </w:r>
+          </w:p>
+        </w:tc>
+      </w:tr>
+      <w:tr>
+        <w:tc>
+          <w:tcPr>
+            <w:tcW w:w="3005" w:type="dxa"/>
+            <w:vMerge w:val="restart"/>
+          </w:tcPr>
+          <w:p>
+            <w:pPr>
+              <w:rPr>
+                <w:lang w:val="en-GB"/>
+              </w:rPr>
+            </w:pPr>
+            <w:r>
+              <w:rPr>
+                <w:lang w:val="en-GB"/>
+              </w:rPr>
+              <w:t>Flammable solvents</w:t>
+            </w:r>
+          </w:p>
+        </w:tc>
+        <w:tc>
+          <w:tcPr>
+            <w:tcW w:w="3005" w:type="dxa"/>
+          </w:tcPr>
+          <w:p>
+            <w:pPr>
+              <w:rPr>
+                <w:lang w:val="en-GB"/>
+              </w:rPr>
+            </w:pPr>
+            <w:r>
+              <w:rPr>
+                <w:lang w:val="en-GB"/>
+              </w:rPr>
+              <w:t>No need for rinsing</w:t>
+            </w:r>
+          </w:p>
+        </w:tc>
+        <w:tc>
+          <w:tcPr>
+            <w:tcW w:w="3006" w:type="dxa"/>
+          </w:tcPr>
+          <w:p>
+            <w:pPr>
+              <w:rPr>
+                <w:lang w:val="en-GB"/>
+              </w:rPr>
+            </w:pPr>
+            <w:r>
+              <w:rPr>
+                <w:lang w:val="en-GB"/>
+              </w:rPr>
+              <w:t>Risk of fire</w:t>
+            </w:r>
+          </w:p>
+        </w:tc>
+      </w:tr>
+      <w:tr>
+        <w:tc>
+          <w:tcPr>
+            <w:tcW w:w="3005" w:type="dxa"/>
+            <w:vMerge/>
+          </w:tcPr>
+          <w:p>
+            <w:pPr>
+              <w:rPr>
+                <w:lang w:val="en-GB"/>
+              </w:rPr>
+            </w:pPr>
+          </w:p>
+        </w:tc>
+        <w:tc>
+          <w:tcPr>
+            <w:tcW w:w="3005" w:type="dxa"/>
+          </w:tcPr>
+          <w:p>
+            <w:pPr>
+              <w:rPr>
+                <w:lang w:val="en-GB"/>
+              </w:rPr>
+            </w:pPr>
+            <w:r>
+              <w:rPr>
+                <w:lang w:val="en-GB"/>
+              </w:rPr>
+              <w:t>No need to dry with heat</w:t>
+            </w:r>
+          </w:p>
+        </w:tc>
+        <w:tc>
+          <w:tcPr>
+            <w:tcW w:w="3006" w:type="dxa"/>
+          </w:tcPr>
+          <w:p>
+            <w:pPr>
+              <w:rPr>
+                <w:lang w:val="en-GB"/>
+              </w:rPr>
+            </w:pPr>
+            <w:r>
+              <w:rPr>
+                <w:lang w:val="en-GB"/>
+              </w:rPr>
+              <w:t>Occupational safety risk</w:t>
+            </w:r>
+          </w:p>
+        </w:tc>
+      </w:tr>
+      <w:tr>
+        <w:tc>
+          <w:tcPr>
+            <w:tcW w:w="3005" w:type="dxa"/>
+            <w:vMerge/>
+          </w:tcPr>
+          <w:p>
+            <w:pPr>
+              <w:rPr>
+                <w:lang w:val="en-GB"/>
+              </w:rPr>
+            </w:pPr>
+          </w:p>
+        </w:tc>
+        <w:tc>
+          <w:tcPr>
+            <w:tcW w:w="3005" w:type="dxa"/>
+          </w:tcPr>
+          <w:p>
+            <w:pPr>
+              <w:rPr>
+                <w:lang w:val="en-GB"/>
+              </w:rPr>
+            </w:pPr>
+            <w:r>
+              <w:rPr>
+                <w:lang w:val="en-GB"/>
+              </w:rPr>
+              <w:t>Doesn’t rust products</w:t>
+            </w:r>
+          </w:p>
+        </w:tc>
+        <w:tc>
+          <w:tcPr>
+            <w:tcW w:w="3006" w:type="dxa"/>
+          </w:tcPr>
+          <w:p>
+            <w:pPr>
+              <w:rPr>
+                <w:lang w:val="en-GB"/>
+              </w:rPr>
+            </w:pPr>
+            <w:r>
+              <w:rPr>
+                <w:lang w:val="en-GB"/>
+              </w:rPr>
+              <w:t>Environmental risk</w:t>
+            </w:r>
+          </w:p>
+        </w:tc>
+      </w:tr>
+      <w:tr>
+        <w:tc>
+          <w:tcPr>
+            <w:tcW w:w="3005" w:type="dxa"/>
+            <w:vMerge/>
+          </w:tcPr>
+          <w:p>
+            <w:pPr>
+              <w:rPr>
+                <w:lang w:val="en-GB"/>
+              </w:rPr>
+            </w:pPr>
+          </w:p>
+        </w:tc>
+        <w:tc>
+          <w:tcPr>
+            <w:tcW w:w="3005" w:type="dxa"/>
+          </w:tcPr>
+          <w:p>
+            <w:pPr>
+              <w:rPr>
+                <w:lang w:val="en-GB"/>
+              </w:rPr>
+            </w:pPr>
+            <w:r>
+              <w:rPr>
+                <w:lang w:val="en-GB"/>
+              </w:rPr>
+              <w:t>Removes greases</w:t>
+            </w:r>
+          </w:p>
+        </w:tc>
+        <w:tc>
+          <w:tcPr>
+            <w:tcW w:w="3006" w:type="dxa"/>
+          </w:tcPr>
+          <w:p>
+            <w:pPr>
+              <w:rPr>
+                <w:lang w:val="en-GB"/>
+              </w:rPr>
+            </w:pPr>
+            <w:r>
+              <w:rPr>
+                <w:lang w:val="en-GB"/>
+              </w:rPr>
+              <w:t>Solvents are expensive</w:t>
+            </w:r>
+          </w:p>
+        </w:tc>
+      </w:tr>
+      <w:tr>
+        <w:tc>
+          <w:tcPr>
+            <w:tcW w:w="3005" w:type="dxa"/>
+            <w:vMerge/>
+          </w:tcPr>
+          <w:p>
+            <w:pPr>
+              <w:rPr>
+                <w:lang w:val="en-GB"/>
+              </w:rPr>
+            </w:pPr>
+          </w:p>
+        </w:tc>
+        <w:tc>
+          <w:tcPr>
+            <w:tcW w:w="3005" w:type="dxa"/>
+          </w:tcPr>
+          <w:p>
+            <w:pPr>
+              <w:rPr>
+                <w:lang w:val="en-GB"/>
+              </w:rPr>
+            </w:pPr>
+            <w:r>
+              <w:rPr>
+                <w:lang w:val="en-GB"/>
+              </w:rPr>
+              <w:t>Washing equipment are simple</w:t>
+            </w:r>
+          </w:p>
+        </w:tc>
+        <w:tc>
+          <w:tcPr>
+            <w:tcW w:w="3006" w:type="dxa"/>
+          </w:tcPr>
+          <w:p>
+            <w:pPr>
+              <w:rPr>
+                <w:lang w:val="en-GB"/>
+              </w:rPr>
+            </w:pPr>
+            <w:r>
+              <w:rPr>
+                <w:lang w:val="en-GB"/>
+              </w:rPr>
+              <w:t>Doesn’t remove salts</w:t>
+            </w:r>
+          </w:p>
+        </w:tc>
+      </w:tr>
+      <w:tr>
+        <w:tc>
+          <w:tcPr>
+            <w:tcW w:w="3005" w:type="dxa"/>
+            <w:vMerge/>
+          </w:tcPr>
+          <w:p>
+            <w:pPr>
+              <w:rPr>
+                <w:lang w:val="en-GB"/>
+              </w:rPr>
+            </w:pPr>
+          </w:p>
+        </w:tc>
+        <w:tc>
+          <w:tcPr>
+            <w:tcW w:w="3005" w:type="dxa"/>
+          </w:tcPr>
+          <w:p>
+            <w:pPr>
+              <w:rPr>
+                <w:lang w:val="en-GB"/>
+              </w:rPr>
+            </w:pPr>
+            <w:r>
+              <w:rPr>
+                <w:lang w:val="en-GB"/>
+              </w:rPr>
+              <w:t>Doesn’t leave residue in surfaces</w:t>
+            </w:r>
+          </w:p>
+        </w:tc>
+        <w:tc>
+          <w:tcPr>
+            <w:tcW w:w="3006" w:type="dxa"/>
+          </w:tcPr>
+          <w:p>
+            <w:pPr>
+              <w:rPr>
+                <w:lang w:val="en-GB"/>
+              </w:rPr>
+            </w:pPr>
+            <w:r>
+              <w:rPr>
+                <w:lang w:val="en-GB"/>
+              </w:rPr>
+              <w:t>Dirty solvent is hazardous waste without distillation</w:t>
+            </w:r>
+          </w:p>
+        </w:tc>
+      </w:tr>
+      <w:tr>
+        <w:tc>
+          <w:tcPr>
+            <w:tcW w:w="3005" w:type="dxa"/>
+            <w:vMerge/>
+          </w:tcPr>
+          <w:p>
+            <w:pPr>
+              <w:rPr>
+                <w:lang w:val="en-GB"/>
+              </w:rPr>
+            </w:pPr>
+          </w:p>
+        </w:tc>
+        <w:tc>
+          <w:tcPr>
+            <w:tcW w:w="3005" w:type="dxa"/>
+          </w:tcPr>
+          <w:p>
+            <w:pPr>
+              <w:rPr>
+                <w:lang w:val="en-GB"/>
+              </w:rPr>
+            </w:pPr>
+            <w:r>
+              <w:rPr>
+                <w:lang w:val="en-GB"/>
+              </w:rPr>
+              <w:t>Hand washing is feasible</w:t>
+            </w:r>
+          </w:p>
+        </w:tc>
+        <w:tc>
+          <w:tcPr>
+            <w:tcW w:w="3006" w:type="dxa"/>
+          </w:tcPr>
+          <w:p>
+            <w:pPr>
+              <w:rPr>
+                <w:lang w:val="en-GB"/>
+              </w:rPr>
+            </w:pPr>
+            <w:r>
+              <w:rPr>
+                <w:lang w:val="en-GB"/>
+              </w:rPr>
+              <w:t>Not feasible for big products</w:t>
+            </w:r>
+          </w:p>
+        </w:tc>
+      </w:tr>
+      <w:tr>
+        <w:tc>
+          <w:tcPr>
+            <w:tcW w:w="3005" w:type="dxa"/>
+            <w:vMerge w:val="restart"/>
+          </w:tcPr>
+          <w:p>
+            <w:pPr>
+              <w:rPr>
+                <w:lang w:val="en-GB"/>
+              </w:rPr>
+            </w:pPr>
+            <w:r>
+              <w:rPr>
+                <w:lang w:val="en-GB"/>
+              </w:rPr>
+              <w:t>Non-flammable solvents</w:t>
+            </w:r>
+          </w:p>
+        </w:tc>
+        <w:tc>
+          <w:tcPr>
+            <w:tcW w:w="3005" w:type="dxa"/>
+          </w:tcPr>
+          <w:p>
+            <w:pPr>
+              <w:rPr>
+                <w:lang w:val="en-GB"/>
+              </w:rPr>
+            </w:pPr>
+            <w:r>
+              <w:rPr>
+                <w:lang w:val="en-GB"/>
+              </w:rPr>
+              <w:t>Removes greases exceptionally well</w:t>
+            </w:r>
+          </w:p>
+        </w:tc>
+        <w:tc>
+          <w:tcPr>
+            <w:tcW w:w="3006" w:type="dxa"/>
+          </w:tcPr>
+          <w:p>
+            <w:pPr>
+              <w:rPr>
+                <w:lang w:val="en-GB"/>
+              </w:rPr>
+            </w:pPr>
+            <w:r>
+              <w:rPr>
+                <w:lang w:val="en-GB"/>
+              </w:rPr>
+              <w:t>High environmental risk</w:t>
+            </w:r>
+          </w:p>
+        </w:tc>
+      </w:tr>
+      <w:tr>
+        <w:tc>
+          <w:tcPr>
+            <w:tcW w:w="3005" w:type="dxa"/>
+            <w:vMerge/>
+          </w:tcPr>
+          <w:p>
+            <w:pPr>
+              <w:rPr>
+                <w:lang w:val="en-GB"/>
+              </w:rPr>
+            </w:pPr>
+          </w:p>
+        </w:tc>
+        <w:tc>
+          <w:tcPr>
+            <w:tcW w:w="3005" w:type="dxa"/>
+          </w:tcPr>
+          <w:p>
+            <w:pPr>
+              <w:rPr>
+                <w:lang w:val="en-GB"/>
+              </w:rPr>
+            </w:pPr>
+            <w:r>
+              <w:rPr>
+                <w:lang w:val="en-GB"/>
+              </w:rPr>
+              <w:t>No need for rinsing</w:t>
+            </w:r>
+          </w:p>
+        </w:tc>
+        <w:tc>
+          <w:tcPr>
+            <w:tcW w:w="3006" w:type="dxa"/>
+          </w:tcPr>
+          <w:p>
+            <w:pPr>
+              <w:rPr>
+                <w:lang w:val="en-GB"/>
+              </w:rPr>
+            </w:pPr>
+            <w:r>
+              <w:rPr>
+                <w:lang w:val="en-GB"/>
+              </w:rPr>
+              <w:t>Solvent emissions aren’t allowable</w:t>
+            </w:r>
+          </w:p>
+        </w:tc>
+      </w:tr>
+      <w:tr>
+        <w:tc>
+          <w:tcPr>
+            <w:tcW w:w="3005" w:type="dxa"/>
+            <w:vMerge/>
+          </w:tcPr>
+          <w:p>
+            <w:pPr>
+              <w:rPr>
+                <w:lang w:val="en-GB"/>
+              </w:rPr>
+            </w:pPr>
+          </w:p>
+        </w:tc>
+        <w:tc>
+          <w:tcPr>
+            <w:tcW w:w="3005" w:type="dxa"/>
+          </w:tcPr>
+          <w:p>
+            <w:pPr>
+              <w:rPr>
+                <w:lang w:val="en-GB"/>
+              </w:rPr>
+            </w:pPr>
+            <w:r>
+              <w:rPr>
+                <w:lang w:val="en-GB"/>
+              </w:rPr>
+              <w:t>No need to dry with heat</w:t>
+            </w:r>
+          </w:p>
+        </w:tc>
+        <w:tc>
+          <w:tcPr>
+            <w:tcW w:w="3006" w:type="dxa"/>
+          </w:tcPr>
+          <w:p>
+            <w:pPr>
+              <w:rPr>
+                <w:lang w:val="en-GB"/>
+              </w:rPr>
+            </w:pPr>
+            <w:r>
+              <w:rPr>
+                <w:lang w:val="en-GB"/>
+              </w:rPr>
+              <w:t>High occupational safety risk</w:t>
+            </w:r>
+          </w:p>
+        </w:tc>
+      </w:tr>
+      <w:tr>
+        <w:tc>
+          <w:tcPr>
+            <w:tcW w:w="3005" w:type="dxa"/>
+            <w:vMerge/>
+          </w:tcPr>
+          <w:p>
+            <w:pPr>
+              <w:rPr>
+                <w:lang w:val="en-GB"/>
+              </w:rPr>
+            </w:pPr>
+          </w:p>
+        </w:tc>
+        <w:tc>
+          <w:tcPr>
+            <w:tcW w:w="3005" w:type="dxa"/>
+          </w:tcPr>
+          <w:p>
+            <w:pPr>
+              <w:rPr>
+                <w:lang w:val="en-GB"/>
+              </w:rPr>
+            </w:pPr>
+            <w:r>
+              <w:rPr>
+                <w:lang w:val="en-GB"/>
+              </w:rPr>
+              <w:t>Doesn’t rust products</w:t>
+            </w:r>
+          </w:p>
+        </w:tc>
+        <w:tc>
+          <w:tcPr>
+            <w:tcW w:w="3006" w:type="dxa"/>
+          </w:tcPr>
+          <w:p>
+            <w:pPr>
+              <w:rPr>
+                <w:lang w:val="en-GB"/>
+              </w:rPr>
+            </w:pPr>
+            <w:r>
+              <w:rPr>
+                <w:lang w:val="en-GB"/>
+              </w:rPr>
+              <w:t>Dirty solvent is hazardous waste without distillation</w:t>
+            </w:r>
+          </w:p>
+        </w:tc>
+      </w:tr>
+      <w:tr>
+        <w:tc>
+          <w:tcPr>
+            <w:tcW w:w="3005" w:type="dxa"/>
+            <w:vMerge/>
+          </w:tcPr>
+          <w:p>
+            <w:pPr>
+              <w:rPr>
+                <w:lang w:val="en-GB"/>
+              </w:rPr>
+            </w:pPr>
+          </w:p>
+        </w:tc>
+        <w:tc>
+          <w:tcPr>
+            <w:tcW w:w="3005" w:type="dxa"/>
+          </w:tcPr>
+          <w:p>
+            <w:pPr>
+              <w:rPr>
+                <w:lang w:val="en-GB"/>
+              </w:rPr>
+            </w:pPr>
+            <w:r>
+              <w:rPr>
+                <w:lang w:val="en-GB"/>
+              </w:rPr>
+              <w:t>Doesn’t leave residue in surfaces</w:t>
+            </w:r>
+          </w:p>
+        </w:tc>
+        <w:tc>
+          <w:tcPr>
+            <w:tcW w:w="3006" w:type="dxa"/>
+          </w:tcPr>
+          <w:p>
+            <w:pPr>
+              <w:rPr>
+                <w:lang w:val="en-GB"/>
+              </w:rPr>
+            </w:pPr>
+            <w:r>
+              <w:rPr>
+                <w:lang w:val="en-GB"/>
+              </w:rPr>
+              <w:t>Not feasible for big products</w:t>
+            </w:r>
+          </w:p>
+        </w:tc>
+      </w:tr>
+      <w:tr>
+        <w:tc>
+          <w:tcPr>
+            <w:tcW w:w="3005" w:type="dxa"/>
+            <w:vMerge/>
+          </w:tcPr>
+          <w:p>
+            <w:pPr>
+              <w:rPr>
+                <w:lang w:val="en-GB"/>
+              </w:rPr>
+            </w:pPr>
+          </w:p>
+        </w:tc>
+        <w:tc>
+          <w:tcPr>
+            <w:tcW w:w="3005" w:type="dxa"/>
+          </w:tcPr>
+          <w:p>
+            <w:pPr>
+              <w:rPr>
+                <w:lang w:val="en-GB"/>
+              </w:rPr>
+            </w:pPr>
+            <w:r>
+              <w:rPr>
+                <w:lang w:val="en-GB"/>
+              </w:rPr>
+              <w:t>Washing is easy to automate</w:t>
+            </w:r>
+          </w:p>
+        </w:tc>
+        <w:tc>
+          <w:tcPr>
+            <w:tcW w:w="3006" w:type="dxa"/>
+          </w:tcPr>
+          <w:p>
+            <w:pPr>
+              <w:rPr>
+                <w:lang w:val="en-GB"/>
+              </w:rPr>
+            </w:pPr>
+            <w:r>
+              <w:rPr>
+                <w:lang w:val="en-GB"/>
+              </w:rPr>
+              <w:t>Expensive</w:t>
+            </w:r>
+          </w:p>
+        </w:tc>
+      </w:tr>
+      <w:tr>
+        <w:tc>
+          <w:tcPr>
+            <w:tcW w:w="3005" w:type="dxa"/>
+            <w:vMerge/>
+          </w:tcPr>
+          <w:p>
+            <w:pPr>
+              <w:rPr>
+                <w:lang w:val="en-GB"/>
+              </w:rPr>
+            </w:pPr>
+          </w:p>
+        </w:tc>
+        <w:tc>
+          <w:tcPr>
+            <w:tcW w:w="3005" w:type="dxa"/>
+          </w:tcPr>
+          <w:p>
+            <w:pPr>
+              <w:rPr>
+                <w:lang w:val="en-GB"/>
+              </w:rPr>
+            </w:pPr>
+          </w:p>
+        </w:tc>
+        <w:tc>
+          <w:tcPr>
+            <w:tcW w:w="3006" w:type="dxa"/>
+          </w:tcPr>
+          <w:p>
+            <w:pPr>
+              <w:rPr>
+                <w:lang w:val="en-GB"/>
+              </w:rPr>
+            </w:pPr>
+            <w:r>
+              <w:rPr>
+                <w:lang w:val="en-GB"/>
+              </w:rPr>
+              <w:t>Method is deprecated</w:t>
+            </w:r>
+          </w:p>
+        </w:tc>
+      </w:tr>
+    </w:tbl>
+    <w:p>
+      <w:pPr>
+        <w:jc w:val="center"/>
+        <w:rPr>
+          <w:lang w:val="en-GB"/>
+        </w:rPr>
+      </w:pPr>
+      <w:r>
+        <w:rPr>
+          <w:lang w:val="en-GB"/>
+        </w:rPr>
+        <w:t>Table 7: Properties of solvent cleaning agents</w:t>
+      </w:r>
+    </w:p>
+    <w:p>
+      <w:pPr>
+        <w:pStyle w:val="Otsikko2"/>
+        <w:rPr>
+          <w:lang w:val="en-GB"/>
+        </w:rPr>
+      </w:pPr>
+      <w:bookmarkStart w:id="11" w:name="_Toc142913562"/>
+      <w:r>
+        <w:rPr>
+          <w:lang w:val="en-GB"/>
+        </w:rPr>
+        <w:t>Mechanical pretreatment of metal surfaces</w:t>
+      </w:r>
+      <w:bookmarkEnd w:id="11"/>
+    </w:p>
+    <w:p>
+      <w:pPr>
+        <w:rPr>
+          <w:lang w:val="en-GB"/>
+        </w:rPr>
+      </w:pPr>
+    </w:p>
+    <w:p>
+      <w:pPr>
+        <w:rPr>
+          <w:lang w:val="en-GB"/>
+        </w:rPr>
+      </w:pPr>
+      <w:r>
+        <w:rPr>
+          <w:lang w:val="en-GB"/>
+        </w:rPr>
+        <w:t>WIP</w:t>
+      </w:r>
+    </w:p>
+    <w:p>
+      <w:pPr>
+        <w:pStyle w:val="Otsikko2"/>
+        <w:rPr>
+          <w:lang w:val="en-GB"/>
+        </w:rPr>
+      </w:pPr>
+      <w:bookmarkStart w:id="12" w:name="_Toc142913563"/>
+      <w:r>
+        <w:rPr>
+          <w:lang w:val="en-GB"/>
+        </w:rPr>
+        <w:t>Spray painting</w:t>
+      </w:r>
+      <w:bookmarkEnd w:id="12"/>
+    </w:p>
+    <w:p>
+      <w:pPr>
+        <w:rPr>
+          <w:lang w:val="en-GB"/>
+        </w:rPr>
+      </w:pPr>
+    </w:p>
+    <w:p>
+      <w:pPr>
+        <w:rPr>
+          <w:lang w:val="en-GB"/>
+        </w:rPr>
+      </w:pPr>
+      <w:r>
+        <w:rPr>
+          <w:lang w:val="en-GB"/>
+        </w:rPr>
+        <w:t>WIP</w:t>
+      </w:r>
+    </w:p>
+    <w:p>
+      <w:pPr>
+        <w:pStyle w:val="Otsikko2"/>
+        <w:rPr>
+          <w:lang w:val="en-GB"/>
+        </w:rPr>
+      </w:pPr>
+      <w:bookmarkStart w:id="13" w:name="_Toc142913564"/>
+      <w:r>
+        <w:rPr>
+          <w:lang w:val="en-GB"/>
+        </w:rPr>
+        <w:t>Powder coating</w:t>
+      </w:r>
+      <w:bookmarkEnd w:id="13"/>
     </w:p>
     <w:p>
       <w:pPr>
@@ -2197,7 +6353,7 @@
       </w:pPr>
     </w:p>
     <w:sectPr>
-      <w:headerReference w:type="default" r:id="rId9"/>
+      <w:headerReference w:type="default" r:id="rId15"/>
       <w:pgSz w:w="11906" w:h="16838"/>
       <w:pgMar w:top="1440" w:right="1440" w:bottom="1440" w:left="1440" w:header="708" w:footer="708" w:gutter="0"/>
       <w:cols w:space="708"/>
@@ -2817,6 +6973,28 @@
       <w:szCs w:val="26"/>
     </w:rPr>
   </w:style>
+  <w:style w:type="paragraph" w:styleId="Otsikko3">
+    <w:name w:val="heading 3"/>
+    <w:basedOn w:val="Normaali"/>
+    <w:next w:val="Normaali"/>
+    <w:link w:val="Otsikko3Char"/>
+    <w:uiPriority w:val="9"/>
+    <w:unhideWhenUsed/>
+    <w:qFormat/>
+    <w:rsid w:val="00372B63"/>
+    <w:pPr>
+      <w:keepNext/>
+      <w:keepLines/>
+      <w:spacing w:before="40" w:after="0"/>
+      <w:outlineLvl w:val="2"/>
+    </w:pPr>
+    <w:rPr>
+      <w:rFonts w:asciiTheme="majorHAnsi" w:eastAsiaTheme="majorEastAsia" w:hAnsiTheme="majorHAnsi" w:cstheme="majorBidi"/>
+      <w:color w:val="1F3763" w:themeColor="accent1" w:themeShade="7F"/>
+      <w:sz w:val="24"/>
+      <w:szCs w:val="24"/>
+    </w:rPr>
+  </w:style>
   <w:style w:type="character" w:default="1" w:styleId="Kappaleenoletusfontti">
     <w:name w:val="Default Paragraph Font"/>
     <w:uiPriority w:val="1"/>
@@ -2943,6 +7121,85 @@
       <w:ind w:left="720"/>
       <w:contextualSpacing/>
     </w:pPr>
+  </w:style>
+  <w:style w:type="character" w:customStyle="1" w:styleId="Otsikko3Char">
+    <w:name w:val="Otsikko 3 Char"/>
+    <w:basedOn w:val="Kappaleenoletusfontti"/>
+    <w:link w:val="Otsikko3"/>
+    <w:uiPriority w:val="9"/>
+    <w:rsid w:val="00372B63"/>
+    <w:rPr>
+      <w:rFonts w:asciiTheme="majorHAnsi" w:eastAsiaTheme="majorEastAsia" w:hAnsiTheme="majorHAnsi" w:cstheme="majorBidi"/>
+      <w:color w:val="1F3763" w:themeColor="accent1" w:themeShade="7F"/>
+      <w:sz w:val="24"/>
+      <w:szCs w:val="24"/>
+    </w:rPr>
+  </w:style>
+  <w:style w:type="paragraph" w:styleId="Sisllysluettelonotsikko">
+    <w:name w:val="TOC Heading"/>
+    <w:basedOn w:val="Otsikko1"/>
+    <w:next w:val="Normaali"/>
+    <w:uiPriority w:val="39"/>
+    <w:unhideWhenUsed/>
+    <w:qFormat/>
+    <w:rsid w:val="009E22FA"/>
+    <w:pPr>
+      <w:outlineLvl w:val="9"/>
+    </w:pPr>
+    <w:rPr>
+      <w:kern w:val="0"/>
+      <w:lang w:val="en-FI"/>
+      <w14:ligatures w14:val="none"/>
+    </w:rPr>
+  </w:style>
+  <w:style w:type="paragraph" w:styleId="Sisluet1">
+    <w:name w:val="toc 1"/>
+    <w:basedOn w:val="Normaali"/>
+    <w:next w:val="Normaali"/>
+    <w:autoRedefine/>
+    <w:uiPriority w:val="39"/>
+    <w:unhideWhenUsed/>
+    <w:rsid w:val="009E22FA"/>
+    <w:pPr>
+      <w:spacing w:after="100"/>
+    </w:pPr>
+  </w:style>
+  <w:style w:type="paragraph" w:styleId="Sisluet2">
+    <w:name w:val="toc 2"/>
+    <w:basedOn w:val="Normaali"/>
+    <w:next w:val="Normaali"/>
+    <w:autoRedefine/>
+    <w:uiPriority w:val="39"/>
+    <w:unhideWhenUsed/>
+    <w:rsid w:val="009E22FA"/>
+    <w:pPr>
+      <w:spacing w:after="100"/>
+      <w:ind w:left="220"/>
+    </w:pPr>
+  </w:style>
+  <w:style w:type="paragraph" w:styleId="Sisluet3">
+    <w:name w:val="toc 3"/>
+    <w:basedOn w:val="Normaali"/>
+    <w:next w:val="Normaali"/>
+    <w:autoRedefine/>
+    <w:uiPriority w:val="39"/>
+    <w:unhideWhenUsed/>
+    <w:rsid w:val="009E22FA"/>
+    <w:pPr>
+      <w:spacing w:after="100"/>
+      <w:ind w:left="440"/>
+    </w:pPr>
+  </w:style>
+  <w:style w:type="character" w:styleId="Hyperlinkki">
+    <w:name w:val="Hyperlink"/>
+    <w:basedOn w:val="Kappaleenoletusfontti"/>
+    <w:uiPriority w:val="99"/>
+    <w:unhideWhenUsed/>
+    <w:rsid w:val="009E22FA"/>
+    <w:rPr>
+      <w:color w:val="0563C1" w:themeColor="hyperlink"/>
+      <w:u w:val="single"/>
+    </w:rPr>
   </w:style>
 </w:styles>
 </file>

</xml_diff>

<commit_message>
Table of contents added, page numbering, fixes
</commit_message>
<xml_diff>
--- a/Painting of metal products.docx
+++ b/Painting of metal products.docx
@@ -73,7 +73,7 @@
           <w:r>
             <w:fldChar w:fldCharType="separate"/>
           </w:r>
-          <w:hyperlink w:anchor="_Toc142913551" w:history="1">
+          <w:hyperlink w:anchor="_Toc142915395" w:history="1">
             <w:r>
               <w:rPr>
                 <w:rStyle w:val="Hyperlinkki"/>
@@ -101,7 +101,7 @@
                 <w:noProof/>
                 <w:webHidden/>
               </w:rPr>
-              <w:instrText xml:space="preserve"> PAGEREF _Toc142913551 \h </w:instrText>
+              <w:instrText xml:space="preserve"> PAGEREF _Toc142915395 \h </w:instrText>
             </w:r>
             <w:r>
               <w:rPr>
@@ -136,6 +136,7 @@
           <w:pPr>
             <w:pStyle w:val="Sisluet2"/>
             <w:tabs>
+              <w:tab w:val="left" w:pos="660"/>
               <w:tab w:val="right" w:leader="dot" w:pos="9016"/>
             </w:tabs>
             <w:rPr>
@@ -143,13 +144,28 @@
               <w:lang w:val="en-FI"/>
             </w:rPr>
           </w:pPr>
-          <w:hyperlink w:anchor="_Toc142913552" w:history="1">
+          <w:hyperlink w:anchor="_Toc142915396" w:history="1">
             <w:r>
               <w:rPr>
                 <w:rStyle w:val="Hyperlinkki"/>
                 <w:noProof/>
                 <w:lang w:val="en-US"/>
               </w:rPr>
+              <w:t>1.</w:t>
+            </w:r>
+            <w:r>
+              <w:rPr>
+                <w:noProof/>
+                <w:lang w:val="en-FI"/>
+              </w:rPr>
+              <w:tab/>
+            </w:r>
+            <w:r>
+              <w:rPr>
+                <w:rStyle w:val="Hyperlinkki"/>
+                <w:noProof/>
+                <w:lang w:val="en-US"/>
+              </w:rPr>
               <w:t>Why are products painted?</w:t>
             </w:r>
             <w:r>
@@ -171,7 +187,7 @@
                 <w:noProof/>
                 <w:webHidden/>
               </w:rPr>
-              <w:instrText xml:space="preserve"> PAGEREF _Toc142913552 \h </w:instrText>
+              <w:instrText xml:space="preserve"> PAGEREF _Toc142915396 \h </w:instrText>
             </w:r>
             <w:r>
               <w:rPr>
@@ -206,6 +222,7 @@
           <w:pPr>
             <w:pStyle w:val="Sisluet2"/>
             <w:tabs>
+              <w:tab w:val="left" w:pos="660"/>
               <w:tab w:val="right" w:leader="dot" w:pos="9016"/>
             </w:tabs>
             <w:rPr>
@@ -213,13 +230,28 @@
               <w:lang w:val="en-FI"/>
             </w:rPr>
           </w:pPr>
-          <w:hyperlink w:anchor="_Toc142913553" w:history="1">
+          <w:hyperlink w:anchor="_Toc142915397" w:history="1">
             <w:r>
               <w:rPr>
                 <w:rStyle w:val="Hyperlinkki"/>
                 <w:noProof/>
                 <w:lang w:val="en-US"/>
               </w:rPr>
+              <w:t>2.</w:t>
+            </w:r>
+            <w:r>
+              <w:rPr>
+                <w:noProof/>
+                <w:lang w:val="en-FI"/>
+              </w:rPr>
+              <w:tab/>
+            </w:r>
+            <w:r>
+              <w:rPr>
+                <w:rStyle w:val="Hyperlinkki"/>
+                <w:noProof/>
+                <w:lang w:val="en-US"/>
+              </w:rPr>
               <w:t>Chemical pretreatment of products</w:t>
             </w:r>
             <w:r>
@@ -241,7 +273,7 @@
                 <w:noProof/>
                 <w:webHidden/>
               </w:rPr>
-              <w:instrText xml:space="preserve"> PAGEREF _Toc142913553 \h </w:instrText>
+              <w:instrText xml:space="preserve"> PAGEREF _Toc142915397 \h </w:instrText>
             </w:r>
             <w:r>
               <w:rPr>
@@ -276,6 +308,7 @@
           <w:pPr>
             <w:pStyle w:val="Sisluet2"/>
             <w:tabs>
+              <w:tab w:val="left" w:pos="660"/>
               <w:tab w:val="right" w:leader="dot" w:pos="9016"/>
             </w:tabs>
             <w:rPr>
@@ -283,13 +316,28 @@
               <w:lang w:val="en-FI"/>
             </w:rPr>
           </w:pPr>
-          <w:hyperlink w:anchor="_Toc142913554" w:history="1">
+          <w:hyperlink w:anchor="_Toc142915398" w:history="1">
             <w:r>
               <w:rPr>
                 <w:rStyle w:val="Hyperlinkki"/>
                 <w:noProof/>
                 <w:lang w:val="en-GB"/>
               </w:rPr>
+              <w:t>3.</w:t>
+            </w:r>
+            <w:r>
+              <w:rPr>
+                <w:noProof/>
+                <w:lang w:val="en-FI"/>
+              </w:rPr>
+              <w:tab/>
+            </w:r>
+            <w:r>
+              <w:rPr>
+                <w:rStyle w:val="Hyperlinkki"/>
+                <w:noProof/>
+                <w:lang w:val="en-GB"/>
+              </w:rPr>
               <w:t>Choosing the correct chemical pretreatment method</w:t>
             </w:r>
             <w:r>
@@ -311,7 +359,7 @@
                 <w:noProof/>
                 <w:webHidden/>
               </w:rPr>
-              <w:instrText xml:space="preserve"> PAGEREF _Toc142913554 \h </w:instrText>
+              <w:instrText xml:space="preserve"> PAGEREF _Toc142915398 \h </w:instrText>
             </w:r>
             <w:r>
               <w:rPr>
@@ -346,6 +394,7 @@
           <w:pPr>
             <w:pStyle w:val="Sisluet2"/>
             <w:tabs>
+              <w:tab w:val="left" w:pos="660"/>
               <w:tab w:val="right" w:leader="dot" w:pos="9016"/>
             </w:tabs>
             <w:rPr>
@@ -353,13 +402,28 @@
               <w:lang w:val="en-FI"/>
             </w:rPr>
           </w:pPr>
-          <w:hyperlink w:anchor="_Toc142913555" w:history="1">
+          <w:hyperlink w:anchor="_Toc142915399" w:history="1">
             <w:r>
               <w:rPr>
                 <w:rStyle w:val="Hyperlinkki"/>
                 <w:noProof/>
                 <w:lang w:val="en-GB"/>
               </w:rPr>
+              <w:t>4.</w:t>
+            </w:r>
+            <w:r>
+              <w:rPr>
+                <w:noProof/>
+                <w:lang w:val="en-FI"/>
+              </w:rPr>
+              <w:tab/>
+            </w:r>
+            <w:r>
+              <w:rPr>
+                <w:rStyle w:val="Hyperlinkki"/>
+                <w:noProof/>
+                <w:lang w:val="en-GB"/>
+              </w:rPr>
               <w:t>Washing metal products</w:t>
             </w:r>
             <w:r>
@@ -381,7 +445,7 @@
                 <w:noProof/>
                 <w:webHidden/>
               </w:rPr>
-              <w:instrText xml:space="preserve"> PAGEREF _Toc142913555 \h </w:instrText>
+              <w:instrText xml:space="preserve"> PAGEREF _Toc142915399 \h </w:instrText>
             </w:r>
             <w:r>
               <w:rPr>
@@ -423,14 +487,14 @@
               <w:lang w:val="en-FI"/>
             </w:rPr>
           </w:pPr>
-          <w:hyperlink w:anchor="_Toc142913556" w:history="1">
+          <w:hyperlink w:anchor="_Toc142915400" w:history="1">
             <w:r>
               <w:rPr>
                 <w:rStyle w:val="Hyperlinkki"/>
                 <w:noProof/>
                 <w:lang w:val="en-GB"/>
               </w:rPr>
-              <w:t>Alkaline washing</w:t>
+              <w:t>4.1 Alkaline washing</w:t>
             </w:r>
             <w:r>
               <w:rPr>
@@ -451,7 +515,7 @@
                 <w:noProof/>
                 <w:webHidden/>
               </w:rPr>
-              <w:instrText xml:space="preserve"> PAGEREF _Toc142913556 \h </w:instrText>
+              <w:instrText xml:space="preserve"> PAGEREF _Toc142915400 \h </w:instrText>
             </w:r>
             <w:r>
               <w:rPr>
@@ -493,14 +557,14 @@
               <w:lang w:val="en-FI"/>
             </w:rPr>
           </w:pPr>
-          <w:hyperlink w:anchor="_Toc142913557" w:history="1">
+          <w:hyperlink w:anchor="_Toc142915401" w:history="1">
             <w:r>
               <w:rPr>
                 <w:rStyle w:val="Hyperlinkki"/>
                 <w:noProof/>
                 <w:lang w:val="en-GB"/>
               </w:rPr>
-              <w:t>Emulsion washing</w:t>
+              <w:t>4.2 Emulsion washing</w:t>
             </w:r>
             <w:r>
               <w:rPr>
@@ -521,7 +585,7 @@
                 <w:noProof/>
                 <w:webHidden/>
               </w:rPr>
-              <w:instrText xml:space="preserve"> PAGEREF _Toc142913557 \h </w:instrText>
+              <w:instrText xml:space="preserve"> PAGEREF _Toc142915401 \h </w:instrText>
             </w:r>
             <w:r>
               <w:rPr>
@@ -563,14 +627,14 @@
               <w:lang w:val="en-FI"/>
             </w:rPr>
           </w:pPr>
-          <w:hyperlink w:anchor="_Toc142913558" w:history="1">
+          <w:hyperlink w:anchor="_Toc142915402" w:history="1">
             <w:r>
               <w:rPr>
                 <w:rStyle w:val="Hyperlinkki"/>
                 <w:noProof/>
                 <w:lang w:val="en-GB"/>
               </w:rPr>
-              <w:t>Acid washing</w:t>
+              <w:t>4.3 Acid washing</w:t>
             </w:r>
             <w:r>
               <w:rPr>
@@ -591,7 +655,7 @@
                 <w:noProof/>
                 <w:webHidden/>
               </w:rPr>
-              <w:instrText xml:space="preserve"> PAGEREF _Toc142913558 \h </w:instrText>
+              <w:instrText xml:space="preserve"> PAGEREF _Toc142915402 \h </w:instrText>
             </w:r>
             <w:r>
               <w:rPr>
@@ -633,14 +697,14 @@
               <w:lang w:val="en-FI"/>
             </w:rPr>
           </w:pPr>
-          <w:hyperlink w:anchor="_Toc142913559" w:history="1">
+          <w:hyperlink w:anchor="_Toc142915403" w:history="1">
             <w:r>
               <w:rPr>
                 <w:rStyle w:val="Hyperlinkki"/>
                 <w:noProof/>
                 <w:lang w:val="en-GB"/>
               </w:rPr>
-              <w:t>Iron phosphate coating</w:t>
+              <w:t>4.4 Iron phosphate coating</w:t>
             </w:r>
             <w:r>
               <w:rPr>
@@ -661,7 +725,7 @@
                 <w:noProof/>
                 <w:webHidden/>
               </w:rPr>
-              <w:instrText xml:space="preserve"> PAGEREF _Toc142913559 \h </w:instrText>
+              <w:instrText xml:space="preserve"> PAGEREF _Toc142915403 \h </w:instrText>
             </w:r>
             <w:r>
               <w:rPr>
@@ -703,14 +767,14 @@
               <w:lang w:val="en-FI"/>
             </w:rPr>
           </w:pPr>
-          <w:hyperlink w:anchor="_Toc142913560" w:history="1">
+          <w:hyperlink w:anchor="_Toc142915404" w:history="1">
             <w:r>
               <w:rPr>
                 <w:rStyle w:val="Hyperlinkki"/>
                 <w:noProof/>
                 <w:lang w:val="en-GB"/>
               </w:rPr>
-              <w:t>Zinc phosphating</w:t>
+              <w:t>4.5 Zinc phosphating</w:t>
             </w:r>
             <w:r>
               <w:rPr>
@@ -731,7 +795,7 @@
                 <w:noProof/>
                 <w:webHidden/>
               </w:rPr>
-              <w:instrText xml:space="preserve"> PAGEREF _Toc142913560 \h </w:instrText>
+              <w:instrText xml:space="preserve"> PAGEREF _Toc142915404 \h </w:instrText>
             </w:r>
             <w:r>
               <w:rPr>
@@ -766,6 +830,7 @@
           <w:pPr>
             <w:pStyle w:val="Sisluet2"/>
             <w:tabs>
+              <w:tab w:val="left" w:pos="660"/>
               <w:tab w:val="right" w:leader="dot" w:pos="9016"/>
             </w:tabs>
             <w:rPr>
@@ -773,13 +838,28 @@
               <w:lang w:val="en-FI"/>
             </w:rPr>
           </w:pPr>
-          <w:hyperlink w:anchor="_Toc142913561" w:history="1">
+          <w:hyperlink w:anchor="_Toc142915405" w:history="1">
             <w:r>
               <w:rPr>
                 <w:rStyle w:val="Hyperlinkki"/>
                 <w:noProof/>
                 <w:lang w:val="en-GB"/>
               </w:rPr>
+              <w:t>5.</w:t>
+            </w:r>
+            <w:r>
+              <w:rPr>
+                <w:noProof/>
+                <w:lang w:val="en-FI"/>
+              </w:rPr>
+              <w:tab/>
+            </w:r>
+            <w:r>
+              <w:rPr>
+                <w:rStyle w:val="Hyperlinkki"/>
+                <w:noProof/>
+                <w:lang w:val="en-GB"/>
+              </w:rPr>
               <w:t>Problems in washing and phosphating.</w:t>
             </w:r>
             <w:r>
@@ -801,7 +881,7 @@
                 <w:noProof/>
                 <w:webHidden/>
               </w:rPr>
-              <w:instrText xml:space="preserve"> PAGEREF _Toc142913561 \h </w:instrText>
+              <w:instrText xml:space="preserve"> PAGEREF _Toc142915405 \h </w:instrText>
             </w:r>
             <w:r>
               <w:rPr>
@@ -836,6 +916,7 @@
           <w:pPr>
             <w:pStyle w:val="Sisluet2"/>
             <w:tabs>
+              <w:tab w:val="left" w:pos="660"/>
               <w:tab w:val="right" w:leader="dot" w:pos="9016"/>
             </w:tabs>
             <w:rPr>
@@ -843,13 +924,28 @@
               <w:lang w:val="en-FI"/>
             </w:rPr>
           </w:pPr>
-          <w:hyperlink w:anchor="_Toc142913562" w:history="1">
+          <w:hyperlink w:anchor="_Toc142915406" w:history="1">
             <w:r>
               <w:rPr>
                 <w:rStyle w:val="Hyperlinkki"/>
                 <w:noProof/>
                 <w:lang w:val="en-GB"/>
               </w:rPr>
+              <w:t>6.</w:t>
+            </w:r>
+            <w:r>
+              <w:rPr>
+                <w:noProof/>
+                <w:lang w:val="en-FI"/>
+              </w:rPr>
+              <w:tab/>
+            </w:r>
+            <w:r>
+              <w:rPr>
+                <w:rStyle w:val="Hyperlinkki"/>
+                <w:noProof/>
+                <w:lang w:val="en-GB"/>
+              </w:rPr>
               <w:t>Mechanical pretreatment of metal surfaces</w:t>
             </w:r>
             <w:r>
@@ -871,7 +967,7 @@
                 <w:noProof/>
                 <w:webHidden/>
               </w:rPr>
-              <w:instrText xml:space="preserve"> PAGEREF _Toc142913562 \h </w:instrText>
+              <w:instrText xml:space="preserve"> PAGEREF _Toc142915406 \h </w:instrText>
             </w:r>
             <w:r>
               <w:rPr>
@@ -906,6 +1002,7 @@
           <w:pPr>
             <w:pStyle w:val="Sisluet2"/>
             <w:tabs>
+              <w:tab w:val="left" w:pos="660"/>
               <w:tab w:val="right" w:leader="dot" w:pos="9016"/>
             </w:tabs>
             <w:rPr>
@@ -913,13 +1010,28 @@
               <w:lang w:val="en-FI"/>
             </w:rPr>
           </w:pPr>
-          <w:hyperlink w:anchor="_Toc142913563" w:history="1">
+          <w:hyperlink w:anchor="_Toc142915407" w:history="1">
             <w:r>
               <w:rPr>
                 <w:rStyle w:val="Hyperlinkki"/>
                 <w:noProof/>
                 <w:lang w:val="en-GB"/>
               </w:rPr>
+              <w:t>7.</w:t>
+            </w:r>
+            <w:r>
+              <w:rPr>
+                <w:noProof/>
+                <w:lang w:val="en-FI"/>
+              </w:rPr>
+              <w:tab/>
+            </w:r>
+            <w:r>
+              <w:rPr>
+                <w:rStyle w:val="Hyperlinkki"/>
+                <w:noProof/>
+                <w:lang w:val="en-GB"/>
+              </w:rPr>
               <w:t>Spray painting</w:t>
             </w:r>
             <w:r>
@@ -941,7 +1053,7 @@
                 <w:noProof/>
                 <w:webHidden/>
               </w:rPr>
-              <w:instrText xml:space="preserve"> PAGEREF _Toc142913563 \h </w:instrText>
+              <w:instrText xml:space="preserve"> PAGEREF _Toc142915407 \h </w:instrText>
             </w:r>
             <w:r>
               <w:rPr>
@@ -976,6 +1088,7 @@
           <w:pPr>
             <w:pStyle w:val="Sisluet2"/>
             <w:tabs>
+              <w:tab w:val="left" w:pos="660"/>
               <w:tab w:val="right" w:leader="dot" w:pos="9016"/>
             </w:tabs>
             <w:rPr>
@@ -983,13 +1096,28 @@
               <w:lang w:val="en-FI"/>
             </w:rPr>
           </w:pPr>
-          <w:hyperlink w:anchor="_Toc142913564" w:history="1">
+          <w:hyperlink w:anchor="_Toc142915408" w:history="1">
             <w:r>
               <w:rPr>
                 <w:rStyle w:val="Hyperlinkki"/>
                 <w:noProof/>
                 <w:lang w:val="en-GB"/>
               </w:rPr>
+              <w:t>8.</w:t>
+            </w:r>
+            <w:r>
+              <w:rPr>
+                <w:noProof/>
+                <w:lang w:val="en-FI"/>
+              </w:rPr>
+              <w:tab/>
+            </w:r>
+            <w:r>
+              <w:rPr>
+                <w:rStyle w:val="Hyperlinkki"/>
+                <w:noProof/>
+                <w:lang w:val="en-GB"/>
+              </w:rPr>
               <w:t>Powder coating</w:t>
             </w:r>
             <w:r>
@@ -1011,7 +1139,7 @@
                 <w:noProof/>
                 <w:webHidden/>
               </w:rPr>
-              <w:instrText xml:space="preserve"> PAGEREF _Toc142913564 \h </w:instrText>
+              <w:instrText xml:space="preserve"> PAGEREF _Toc142915408 \h </w:instrText>
             </w:r>
             <w:r>
               <w:rPr>
@@ -1170,31 +1298,18 @@
     </w:p>
     <w:p>
       <w:pPr>
-        <w:rPr>
-          <w:lang w:val="en-US"/>
-        </w:rPr>
-      </w:pPr>
-    </w:p>
-    <w:p>
-      <w:pPr>
-        <w:rPr>
-          <w:lang w:val="en-US"/>
-        </w:rPr>
-      </w:pPr>
-    </w:p>
-    <w:p>
-      <w:pPr>
         <w:pStyle w:val="Otsikko1"/>
         <w:jc w:val="center"/>
         <w:rPr>
           <w:lang w:val="en-US"/>
         </w:rPr>
       </w:pPr>
-      <w:bookmarkStart w:id="0" w:name="_Toc142913551"/>
+      <w:bookmarkStart w:id="0" w:name="_Toc142915395"/>
       <w:r>
         <w:rPr>
           <w:lang w:val="en-US"/>
         </w:rPr>
+        <w:lastRenderedPageBreak/>
         <w:t>Painting of metal products</w:t>
       </w:r>
       <w:bookmarkEnd w:id="0"/>
@@ -1209,11 +1324,15 @@
     <w:p>
       <w:pPr>
         <w:pStyle w:val="Otsikko2"/>
+        <w:numPr>
+          <w:ilvl w:val="0"/>
+          <w:numId w:val="2"/>
+        </w:numPr>
         <w:rPr>
           <w:lang w:val="en-US"/>
         </w:rPr>
       </w:pPr>
-      <w:bookmarkStart w:id="1" w:name="_Toc142913552"/>
+      <w:bookmarkStart w:id="1" w:name="_Toc142915396"/>
       <w:r>
         <w:rPr>
           <w:lang w:val="en-US"/>
@@ -1336,11 +1455,15 @@
     <w:p>
       <w:pPr>
         <w:pStyle w:val="Otsikko2"/>
+        <w:numPr>
+          <w:ilvl w:val="0"/>
+          <w:numId w:val="2"/>
+        </w:numPr>
         <w:rPr>
           <w:lang w:val="en-US"/>
         </w:rPr>
       </w:pPr>
-      <w:bookmarkStart w:id="2" w:name="_Toc142913553"/>
+      <w:bookmarkStart w:id="2" w:name="_Toc142915397"/>
       <w:r>
         <w:rPr>
           <w:lang w:val="en-US"/>
@@ -1855,14 +1978,7 @@
               <w:rPr>
                 <w:lang w:val="en-US"/>
               </w:rPr>
-              <w:t xml:space="preserve">Acid pickling required or </w:t>
-            </w:r>
-            <w:r>
-              <w:rPr>
-                <w:lang w:val="en-US"/>
-              </w:rPr>
-              <w:lastRenderedPageBreak/>
-              <w:t>mechanical processing. Surface rust removable by chemical procedures</w:t>
+              <w:t>Acid pickling required or mechanical processing. Surface rust removable by chemical procedures</w:t>
             </w:r>
           </w:p>
         </w:tc>
@@ -1879,20 +1995,20 @@
         <w:rPr>
           <w:lang w:val="en-US"/>
         </w:rPr>
+        <w:t>Table 1: Impurities on metal surfaces</w:t>
+      </w:r>
+    </w:p>
+    <w:p>
+      <w:pPr>
+        <w:rPr>
+          <w:lang w:val="en-GB"/>
+        </w:rPr>
+      </w:pPr>
+      <w:r>
+        <w:rPr>
+          <w:lang w:val="en-GB"/>
+        </w:rPr>
         <w:lastRenderedPageBreak/>
-        <w:t>Table 1: Impurities on metal surfaces</w:t>
-      </w:r>
-    </w:p>
-    <w:p>
-      <w:pPr>
-        <w:rPr>
-          <w:lang w:val="en-GB"/>
-        </w:rPr>
-      </w:pPr>
-      <w:r>
-        <w:rPr>
-          <w:lang w:val="en-GB"/>
-        </w:rPr>
         <w:t xml:space="preserve">Results of chemical pretreatment are affected by four different factors. Them being used </w:t>
       </w:r>
       <w:r>
@@ -2118,14 +2234,7 @@
         <w:rPr>
           <w:lang w:val="en-GB"/>
         </w:rPr>
-        <w:t xml:space="preserve">Blowing air into solution is a simple way to create movement that improves results. Downside being it creates fumes which means that it isn’t preferrable when using chemicals that have solvents. It creates fumes even when the solution is fully </w:t>
-      </w:r>
-      <w:r>
-        <w:rPr>
-          <w:lang w:val="en-GB"/>
-        </w:rPr>
-        <w:lastRenderedPageBreak/>
-        <w:t>water based and lowers the temperature of the solution bath which decreases the results of wash. It’s better used for rinsing the parts than in active cleaning. Used air in also needs to clean and free of oils.</w:t>
+        <w:t>Blowing air into solution is a simple way to create movement that improves results. Downside being it creates fumes which means that it isn’t preferrable when using chemicals that have solvents. It creates fumes even when the solution is fully water based and lowers the temperature of the solution bath which decreases the results of wash. It’s better used for rinsing the parts than in active cleaning. Used air in also needs to clean and free of oils.</w:t>
       </w:r>
       <w:r>
         <w:rPr>
@@ -2155,6 +2264,7 @@
         <w:rPr>
           <w:lang w:val="en-GB"/>
         </w:rPr>
+        <w:lastRenderedPageBreak/>
         <w:t>Time: Time is an important part for the results of washing. By increasing the time work piece spends in solution bath the better results can be expected. But too long time can damage washed work piece and can create deposits that are hard to remove. Long time will also increase the cost of pretreatment.</w:t>
       </w:r>
     </w:p>
@@ -2203,11 +2313,15 @@
     <w:p>
       <w:pPr>
         <w:pStyle w:val="Otsikko2"/>
-        <w:rPr>
-          <w:lang w:val="en-GB"/>
-        </w:rPr>
-      </w:pPr>
-      <w:bookmarkStart w:id="3" w:name="_Toc142913554"/>
+        <w:numPr>
+          <w:ilvl w:val="0"/>
+          <w:numId w:val="2"/>
+        </w:numPr>
+        <w:rPr>
+          <w:lang w:val="en-GB"/>
+        </w:rPr>
+      </w:pPr>
+      <w:bookmarkStart w:id="3" w:name="_Toc142915398"/>
       <w:r>
         <w:rPr>
           <w:lang w:val="en-GB"/>
@@ -3119,33 +3233,33 @@
         <w:rPr>
           <w:lang w:val="en-GB"/>
         </w:rPr>
+        <w:t>Table 2: Pretretment methods before powder coating for different products</w:t>
+      </w:r>
+    </w:p>
+    <w:p>
+      <w:pPr>
+        <w:rPr>
+          <w:lang w:val="en-GB"/>
+        </w:rPr>
+      </w:pPr>
+      <w:r>
+        <w:rPr>
+          <w:lang w:val="en-GB"/>
+        </w:rPr>
+        <w:t>Pretreatment methods capability to remove impurities needs to be considered so that the desired quality requirements can be met.</w:t>
+      </w:r>
+    </w:p>
+    <w:p>
+      <w:pPr>
+        <w:rPr>
+          <w:lang w:val="en-GB"/>
+        </w:rPr>
+      </w:pPr>
+      <w:r>
+        <w:rPr>
+          <w:lang w:val="en-GB"/>
+        </w:rPr>
         <w:lastRenderedPageBreak/>
-        <w:t>Table 2: Pretretment methods before powder coating for different products</w:t>
-      </w:r>
-    </w:p>
-    <w:p>
-      <w:pPr>
-        <w:rPr>
-          <w:lang w:val="en-GB"/>
-        </w:rPr>
-      </w:pPr>
-      <w:r>
-        <w:rPr>
-          <w:lang w:val="en-GB"/>
-        </w:rPr>
-        <w:t>Pretreatment methods capability to remove impurities needs to be considered so that the desired quality requirements can be met.</w:t>
-      </w:r>
-    </w:p>
-    <w:p>
-      <w:pPr>
-        <w:rPr>
-          <w:lang w:val="en-GB"/>
-        </w:rPr>
-      </w:pPr>
-      <w:r>
-        <w:rPr>
-          <w:lang w:val="en-GB"/>
-        </w:rPr>
         <w:t xml:space="preserve">By washing the product can be cleaned so that it can be painted. Phosphating can be used to increase the total surface treatments capability to prevent rusting. Pretreatment and painting </w:t>
       </w:r>
       <w:proofErr w:type="gramStart"/>
@@ -3332,47 +3446,51 @@
         <w:rPr>
           <w:lang w:val="en-GB"/>
         </w:rPr>
+        <w:t>Figure 2: Factors for choosing chemical pretreatment.</w:t>
+      </w:r>
+    </w:p>
+    <w:p>
+      <w:pPr>
+        <w:rPr>
+          <w:lang w:val="en-GB"/>
+        </w:rPr>
+      </w:pPr>
+      <w:r>
+        <w:rPr>
+          <w:lang w:val="en-GB"/>
+        </w:rPr>
+        <w:t xml:space="preserve">Ideally you want to maximize the corrosion resistance properties and feasibility while minimizing costs, post-processing, </w:t>
+      </w:r>
+      <w:r>
+        <w:rPr>
+          <w:lang w:val="en-GB"/>
+        </w:rPr>
+        <w:t>material,</w:t>
+      </w:r>
+      <w:r>
+        <w:rPr>
+          <w:lang w:val="en-GB"/>
+        </w:rPr>
+        <w:t xml:space="preserve"> and impurities.</w:t>
+      </w:r>
+    </w:p>
+    <w:p>
+      <w:pPr>
+        <w:pStyle w:val="Otsikko2"/>
+        <w:numPr>
+          <w:ilvl w:val="0"/>
+          <w:numId w:val="2"/>
+        </w:numPr>
+        <w:rPr>
+          <w:lang w:val="en-GB"/>
+        </w:rPr>
+      </w:pPr>
+      <w:bookmarkStart w:id="4" w:name="_Toc142915399"/>
+      <w:r>
+        <w:rPr>
+          <w:lang w:val="en-GB"/>
+        </w:rPr>
         <w:lastRenderedPageBreak/>
-        <w:t>Figure 2: Factors for choosing chemical pretreatment.</w:t>
-      </w:r>
-    </w:p>
-    <w:p>
-      <w:pPr>
-        <w:rPr>
-          <w:lang w:val="en-GB"/>
-        </w:rPr>
-      </w:pPr>
-      <w:r>
-        <w:rPr>
-          <w:lang w:val="en-GB"/>
-        </w:rPr>
-        <w:t xml:space="preserve">Ideally you want to maximize the corrosion resistance properties and feasibility while minimizing costs, post-processing, </w:t>
-      </w:r>
-      <w:r>
-        <w:rPr>
-          <w:lang w:val="en-GB"/>
-        </w:rPr>
-        <w:t>material,</w:t>
-      </w:r>
-      <w:r>
-        <w:rPr>
-          <w:lang w:val="en-GB"/>
-        </w:rPr>
-        <w:t xml:space="preserve"> and impurities.</w:t>
-      </w:r>
-    </w:p>
-    <w:p>
-      <w:pPr>
-        <w:pStyle w:val="Otsikko2"/>
-        <w:rPr>
-          <w:lang w:val="en-GB"/>
-        </w:rPr>
-      </w:pPr>
-      <w:bookmarkStart w:id="4" w:name="_Toc142913555"/>
-      <w:r>
-        <w:rPr>
-          <w:lang w:val="en-GB"/>
-        </w:rPr>
         <w:t>Washing metal products</w:t>
       </w:r>
       <w:bookmarkEnd w:id="4"/>
@@ -3422,7 +3540,13 @@
           <w:lang w:val="en-GB"/>
         </w:rPr>
       </w:pPr>
-      <w:bookmarkStart w:id="5" w:name="_Toc142913556"/>
+      <w:bookmarkStart w:id="5" w:name="_Toc142915400"/>
+      <w:r>
+        <w:rPr>
+          <w:lang w:val="en-GB"/>
+        </w:rPr>
+        <w:t xml:space="preserve">4.1 </w:t>
+      </w:r>
       <w:r>
         <w:rPr>
           <w:lang w:val="en-GB"/>
@@ -3430,6 +3554,93 @@
         <w:t>Alkaline washing</w:t>
       </w:r>
       <w:bookmarkEnd w:id="5"/>
+    </w:p>
+    <w:p>
+      <w:pPr>
+        <w:rPr>
+          <w:lang w:val="en-GB"/>
+        </w:rPr>
+      </w:pPr>
+    </w:p>
+    <w:p>
+      <w:pPr>
+        <w:rPr>
+          <w:lang w:val="en-GB"/>
+        </w:rPr>
+      </w:pPr>
+      <w:r>
+        <w:rPr>
+          <w:lang w:val="en-GB"/>
+        </w:rPr>
+        <w:t>Alkaline washing procedure removes almost all possible impurities from the product. For efficient alkaline was</w:t>
+      </w:r>
+      <w:r>
+        <w:rPr>
+          <w:lang w:val="en-GB"/>
+        </w:rPr>
+        <w:t>h</w:t>
+      </w:r>
+      <w:r>
+        <w:rPr>
+          <w:lang w:val="en-GB"/>
+        </w:rPr>
+        <w:t xml:space="preserve"> washing solution needs to</w:t>
+      </w:r>
+      <w:r>
+        <w:rPr>
+          <w:lang w:val="en-GB"/>
+        </w:rPr>
+        <w:t xml:space="preserve"> be</w:t>
+      </w:r>
+      <w:r>
+        <w:rPr>
+          <w:lang w:val="en-GB"/>
+        </w:rPr>
+        <w:t xml:space="preserve"> heated to around 40-80</w:t>
+      </w:r>
+      <w:r>
+        <w:rPr>
+          <w:rFonts w:cstheme="minorHAnsi"/>
+          <w:lang w:val="en-GB"/>
+        </w:rPr>
+        <w:t>°</w:t>
+      </w:r>
+      <w:r>
+        <w:rPr>
+          <w:lang w:val="en-GB"/>
+        </w:rPr>
+        <w:t>C</w:t>
+      </w:r>
+      <w:r>
+        <w:rPr>
+          <w:lang w:val="en-GB"/>
+        </w:rPr>
+        <w:t>. Temperature depends on the removed impurities and how badly contaminated product is. Washing agents needs to be vigorously stirred in immersion washing or sprayed right into surface to get a good result.</w:t>
+      </w:r>
+      <w:r>
+        <w:rPr>
+          <w:lang w:val="en-GB"/>
+        </w:rPr>
+        <w:t xml:space="preserve"> After washing the product needs to be immediately rinsed because washing agent residues hinder paint from sticking to surface.</w:t>
+      </w:r>
+      <w:r>
+        <w:rPr>
+          <w:lang w:val="en-GB"/>
+        </w:rPr>
+        <w:t xml:space="preserve"> </w:t>
+      </w:r>
+      <w:r>
+        <w:rPr>
+          <w:lang w:val="en-GB"/>
+        </w:rPr>
+        <w:t>After rinsing product needs to be immediately dried to prevent rusting. Alkaline washing is used as is for grease removal and as a pretreatment before zinc phosphating.</w:t>
+      </w:r>
+      <w:r>
+        <w:rPr>
+          <w:lang w:val="en-GB"/>
+        </w:rPr>
+        <w:t xml:space="preserve"> Alkaline washing agents are either strongly alkaline or mildly. Strong alkaline agents are used when washing steel products, mild agents are used for aluminium or zinc coated products.</w:t>
+      </w:r>
     </w:p>
     <w:p>
       <w:pPr>
@@ -3490,6 +3701,7 @@
         <w:rPr>
           <w:lang w:val="en-GB"/>
         </w:rPr>
+        <w:lastRenderedPageBreak/>
         <w:t xml:space="preserve">Figure 3: Alkine wash </w:t>
       </w:r>
       <w:r>
@@ -3602,7 +3814,6 @@
               <w:rPr>
                 <w:lang w:val="en-GB"/>
               </w:rPr>
-              <w:lastRenderedPageBreak/>
               <w:t>Sodium Polyphosphate</w:t>
             </w:r>
           </w:p>
@@ -3749,7 +3960,19 @@
               <w:rPr>
                 <w:lang w:val="en-GB"/>
               </w:rPr>
-              <w:t>Good properties of alkali washing</w:t>
+              <w:t>Good properties of alkali</w:t>
+            </w:r>
+            <w:r>
+              <w:rPr>
+                <w:lang w:val="en-GB"/>
+              </w:rPr>
+              <w:t>ne</w:t>
+            </w:r>
+            <w:r>
+              <w:rPr>
+                <w:lang w:val="en-GB"/>
+              </w:rPr>
+              <w:t xml:space="preserve"> washing</w:t>
             </w:r>
           </w:p>
         </w:tc>
@@ -4030,7 +4253,13 @@
           <w:lang w:val="en-GB"/>
         </w:rPr>
       </w:pPr>
-      <w:bookmarkStart w:id="6" w:name="_Toc142913557"/>
+      <w:bookmarkStart w:id="6" w:name="_Toc142915401"/>
+      <w:r>
+        <w:rPr>
+          <w:lang w:val="en-GB"/>
+        </w:rPr>
+        <w:t xml:space="preserve">4.2 </w:t>
+      </w:r>
       <w:r>
         <w:rPr>
           <w:lang w:val="en-GB"/>
@@ -4333,12 +4562,18 @@
           <w:lang w:val="en-GB"/>
         </w:rPr>
       </w:pPr>
-      <w:bookmarkStart w:id="7" w:name="_Toc142913558"/>
+      <w:bookmarkStart w:id="7" w:name="_Toc142915402"/>
       <w:r>
         <w:rPr>
           <w:lang w:val="en-GB"/>
         </w:rPr>
         <w:lastRenderedPageBreak/>
+        <w:t xml:space="preserve">4.3 </w:t>
+      </w:r>
+      <w:r>
+        <w:rPr>
+          <w:lang w:val="en-GB"/>
+        </w:rPr>
         <w:t>Acid washing</w:t>
       </w:r>
       <w:bookmarkEnd w:id="7"/>
@@ -4412,12 +4647,18 @@
           <w:lang w:val="en-GB"/>
         </w:rPr>
       </w:pPr>
-      <w:bookmarkStart w:id="8" w:name="_Toc142913559"/>
+      <w:bookmarkStart w:id="8" w:name="_Toc142915403"/>
       <w:r>
         <w:rPr>
           <w:lang w:val="en-GB"/>
         </w:rPr>
         <w:lastRenderedPageBreak/>
+        <w:t xml:space="preserve">4.4 </w:t>
+      </w:r>
+      <w:r>
+        <w:rPr>
+          <w:lang w:val="en-GB"/>
+        </w:rPr>
         <w:t>Iron phosphate coating</w:t>
       </w:r>
       <w:bookmarkEnd w:id="8"/>
@@ -4566,12 +4807,18 @@
           <w:lang w:val="en-GB"/>
         </w:rPr>
       </w:pPr>
-      <w:bookmarkStart w:id="9" w:name="_Toc142913560"/>
+      <w:bookmarkStart w:id="9" w:name="_Toc142915404"/>
       <w:r>
         <w:rPr>
           <w:lang w:val="en-GB"/>
         </w:rPr>
         <w:lastRenderedPageBreak/>
+        <w:t xml:space="preserve">4.5 </w:t>
+      </w:r>
+      <w:r>
+        <w:rPr>
+          <w:lang w:val="en-GB"/>
+        </w:rPr>
         <w:t>Zinc phosphating</w:t>
       </w:r>
       <w:bookmarkEnd w:id="9"/>
@@ -4705,11 +4952,15 @@
     <w:p>
       <w:pPr>
         <w:pStyle w:val="Otsikko2"/>
-        <w:rPr>
-          <w:lang w:val="en-GB"/>
-        </w:rPr>
-      </w:pPr>
-      <w:bookmarkStart w:id="10" w:name="_Toc142913561"/>
+        <w:numPr>
+          <w:ilvl w:val="0"/>
+          <w:numId w:val="2"/>
+        </w:numPr>
+        <w:rPr>
+          <w:lang w:val="en-GB"/>
+        </w:rPr>
+      </w:pPr>
+      <w:bookmarkStart w:id="10" w:name="_Toc142915405"/>
       <w:r>
         <w:rPr>
           <w:lang w:val="en-GB"/>
@@ -6260,11 +6511,15 @@
     <w:p>
       <w:pPr>
         <w:pStyle w:val="Otsikko2"/>
-        <w:rPr>
-          <w:lang w:val="en-GB"/>
-        </w:rPr>
-      </w:pPr>
-      <w:bookmarkStart w:id="11" w:name="_Toc142913562"/>
+        <w:numPr>
+          <w:ilvl w:val="0"/>
+          <w:numId w:val="2"/>
+        </w:numPr>
+        <w:rPr>
+          <w:lang w:val="en-GB"/>
+        </w:rPr>
+      </w:pPr>
+      <w:bookmarkStart w:id="11" w:name="_Toc142915406"/>
       <w:r>
         <w:rPr>
           <w:lang w:val="en-GB"/>
@@ -6296,11 +6551,15 @@
     <w:p>
       <w:pPr>
         <w:pStyle w:val="Otsikko2"/>
-        <w:rPr>
-          <w:lang w:val="en-GB"/>
-        </w:rPr>
-      </w:pPr>
-      <w:bookmarkStart w:id="12" w:name="_Toc142913563"/>
+        <w:numPr>
+          <w:ilvl w:val="0"/>
+          <w:numId w:val="2"/>
+        </w:numPr>
+        <w:rPr>
+          <w:lang w:val="en-GB"/>
+        </w:rPr>
+      </w:pPr>
+      <w:bookmarkStart w:id="12" w:name="_Toc142915407"/>
       <w:r>
         <w:rPr>
           <w:lang w:val="en-GB"/>
@@ -6332,11 +6591,15 @@
     <w:p>
       <w:pPr>
         <w:pStyle w:val="Otsikko2"/>
-        <w:rPr>
-          <w:lang w:val="en-GB"/>
-        </w:rPr>
-      </w:pPr>
-      <w:bookmarkStart w:id="13" w:name="_Toc142913564"/>
+        <w:numPr>
+          <w:ilvl w:val="0"/>
+          <w:numId w:val="2"/>
+        </w:numPr>
+        <w:rPr>
+          <w:lang w:val="en-GB"/>
+        </w:rPr>
+      </w:pPr>
+      <w:bookmarkStart w:id="13" w:name="_Toc142915408"/>
       <w:r>
         <w:rPr>
           <w:lang w:val="en-GB"/>
@@ -6415,6 +6678,41 @@
 
 <file path=word/header1.xml><?xml version="1.0" encoding="utf-8"?>
 <w:hdr xmlns:wpc="http://schemas.microsoft.com/office/word/2010/wordprocessingCanvas" xmlns:cx="http://schemas.microsoft.com/office/drawing/2014/chartex" xmlns:cx1="http://schemas.microsoft.com/office/drawing/2015/9/8/chartex" xmlns:cx2="http://schemas.microsoft.com/office/drawing/2015/10/21/chartex" xmlns:cx3="http://schemas.microsoft.com/office/drawing/2016/5/9/chartex" xmlns:cx4="http://schemas.microsoft.com/office/drawing/2016/5/10/chartex" xmlns:cx5="http://schemas.microsoft.com/office/drawing/2016/5/11/chartex" xmlns:cx6="http://schemas.microsoft.com/office/drawing/2016/5/12/chartex" xmlns:cx7="http://schemas.microsoft.com/office/drawing/2016/5/13/chartex" xmlns:cx8="http://schemas.microsoft.com/office/drawing/2016/5/14/chartex" xmlns:mc="http://schemas.openxmlformats.org/markup-compatibility/2006" xmlns:aink="http://schemas.microsoft.com/office/drawing/2016/ink" xmlns:am3d="http://schemas.microsoft.com/office/drawing/2017/model3d" xmlns:o="urn:schemas-microsoft-com:office:office" xmlns:oel="http://schemas.microsoft.com/office/2019/extlst" xmlns:r="http://schemas.openxmlformats.org/officeDocument/2006/relationships" xmlns:m="http://schemas.openxmlformats.org/officeDocument/2006/math" xmlns:v="urn:schemas-microsoft-com:vml" xmlns:wp14="http://schemas.microsoft.com/office/word/2010/wordprocessingDrawing" xmlns:wp="http://schemas.openxmlformats.org/drawingml/2006/wordprocessingDrawing" xmlns:w10="urn:schemas-microsoft-com:office:word" xmlns:w="http://schemas.openxmlformats.org/wordprocessingml/2006/main" xmlns:w14="http://schemas.microsoft.com/office/word/2010/wordml" xmlns:w15="http://schemas.microsoft.com/office/word/2012/wordml" xmlns:w16cex="http://schemas.microsoft.com/office/word/2018/wordml/cex" xmlns:w16cid="http://schemas.microsoft.com/office/word/2016/wordml/cid" xmlns:w16="http://schemas.microsoft.com/office/word/2018/wordml" xmlns:w16sdtdh="http://schemas.microsoft.com/office/word/2020/wordml/sdtdatahash" xmlns:w16se="http://schemas.microsoft.com/office/word/2015/wordml/symex" xmlns:wpg="http://schemas.microsoft.com/office/word/2010/wordprocessingGroup" xmlns:wpi="http://schemas.microsoft.com/office/word/2010/wordprocessingInk" xmlns:wne="http://schemas.microsoft.com/office/word/2006/wordml" xmlns:wps="http://schemas.microsoft.com/office/word/2010/wordprocessingShape" mc:Ignorable="w14 w15 w16se w16cid w16 w16cex w16sdtdh wp14">
+  <w:sdt>
+    <w:sdtPr>
+      <w:id w:val="69553746"/>
+      <w:docPartObj>
+        <w:docPartGallery w:val="Page Numbers (Top of Page)"/>
+        <w:docPartUnique/>
+      </w:docPartObj>
+    </w:sdtPr>
+    <w:sdtContent>
+      <w:p>
+        <w:pPr>
+          <w:pStyle w:val="Yltunniste"/>
+          <w:jc w:val="right"/>
+        </w:pPr>
+        <w:r>
+          <w:fldChar w:fldCharType="begin"/>
+        </w:r>
+        <w:r>
+          <w:instrText>PAGE   \* MERGEFORMAT</w:instrText>
+        </w:r>
+        <w:r>
+          <w:fldChar w:fldCharType="separate"/>
+        </w:r>
+        <w:r>
+          <w:rPr>
+            <w:lang w:val="fi-FI"/>
+          </w:rPr>
+          <w:t>2</w:t>
+        </w:r>
+        <w:r>
+          <w:fldChar w:fldCharType="end"/>
+        </w:r>
+      </w:p>
+    </w:sdtContent>
+  </w:sdt>
   <w:p>
     <w:pPr>
       <w:pStyle w:val="Yltunniste"/>
@@ -6422,12 +6720,6 @@
         <w:lang w:val="en-US"/>
       </w:rPr>
     </w:pPr>
-    <w:r>
-      <w:rPr>
-        <w:lang w:val="en-US"/>
-      </w:rPr>
-      <w:t>Joni Leskelä</w:t>
-    </w:r>
   </w:p>
 </w:hdr>
 </file>
@@ -6435,9 +6727,9 @@
 <file path=word/numbering.xml><?xml version="1.0" encoding="utf-8"?>
 <w:numbering xmlns:wpc="http://schemas.microsoft.com/office/word/2010/wordprocessingCanvas" xmlns:cx="http://schemas.microsoft.com/office/drawing/2014/chartex" xmlns:cx1="http://schemas.microsoft.com/office/drawing/2015/9/8/chartex" xmlns:cx2="http://schemas.microsoft.com/office/drawing/2015/10/21/chartex" xmlns:cx3="http://schemas.microsoft.com/office/drawing/2016/5/9/chartex" xmlns:cx4="http://schemas.microsoft.com/office/drawing/2016/5/10/chartex" xmlns:cx5="http://schemas.microsoft.com/office/drawing/2016/5/11/chartex" xmlns:cx6="http://schemas.microsoft.com/office/drawing/2016/5/12/chartex" xmlns:cx7="http://schemas.microsoft.com/office/drawing/2016/5/13/chartex" xmlns:cx8="http://schemas.microsoft.com/office/drawing/2016/5/14/chartex" xmlns:mc="http://schemas.openxmlformats.org/markup-compatibility/2006" xmlns:aink="http://schemas.microsoft.com/office/drawing/2016/ink" xmlns:am3d="http://schemas.microsoft.com/office/drawing/2017/model3d" xmlns:o="urn:schemas-microsoft-com:office:office" xmlns:oel="http://schemas.microsoft.com/office/2019/extlst" xmlns:r="http://schemas.openxmlformats.org/officeDocument/2006/relationships" xmlns:m="http://schemas.openxmlformats.org/officeDocument/2006/math" xmlns:v="urn:schemas-microsoft-com:vml" xmlns:wp14="http://schemas.microsoft.com/office/word/2010/wordprocessingDrawing" xmlns:wp="http://schemas.openxmlformats.org/drawingml/2006/wordprocessingDrawing" xmlns:w10="urn:schemas-microsoft-com:office:word" xmlns:w="http://schemas.openxmlformats.org/wordprocessingml/2006/main" xmlns:w14="http://schemas.microsoft.com/office/word/2010/wordml" xmlns:w15="http://schemas.microsoft.com/office/word/2012/wordml" xmlns:w16cex="http://schemas.microsoft.com/office/word/2018/wordml/cex" xmlns:w16cid="http://schemas.microsoft.com/office/word/2016/wordml/cid" xmlns:w16="http://schemas.microsoft.com/office/word/2018/wordml" xmlns:w16sdtdh="http://schemas.microsoft.com/office/word/2020/wordml/sdtdatahash" xmlns:w16se="http://schemas.microsoft.com/office/word/2015/wordml/symex" xmlns:wpg="http://schemas.microsoft.com/office/word/2010/wordprocessingGroup" xmlns:wpi="http://schemas.microsoft.com/office/word/2010/wordprocessingInk" xmlns:wne="http://schemas.microsoft.com/office/word/2006/wordml" xmlns:wps="http://schemas.microsoft.com/office/word/2010/wordprocessingShape" mc:Ignorable="w14 w15 w16se w16cid w16 w16cex w16sdtdh wp14">
   <w:abstractNum w:abstractNumId="0" w15:restartNumberingAfterBreak="0">
-    <w:nsid w:val="36174B0E"/>
+    <w:nsid w:val="17E02508"/>
     <w:multiLevelType w:val="hybridMultilevel"/>
-    <w:tmpl w:val="9FF4D93A"/>
+    <w:tmpl w:val="0A604740"/>
     <w:lvl w:ilvl="0" w:tplc="2000000F">
       <w:start w:val="1"/>
       <w:numFmt w:val="decimal"/>
@@ -6523,7 +6815,99 @@
       </w:pPr>
     </w:lvl>
   </w:abstractNum>
+  <w:abstractNum w:abstractNumId="1" w15:restartNumberingAfterBreak="0">
+    <w:nsid w:val="36174B0E"/>
+    <w:multiLevelType w:val="hybridMultilevel"/>
+    <w:tmpl w:val="9FF4D93A"/>
+    <w:lvl w:ilvl="0" w:tplc="2000000F">
+      <w:start w:val="1"/>
+      <w:numFmt w:val="decimal"/>
+      <w:lvlText w:val="%1."/>
+      <w:lvlJc w:val="left"/>
+      <w:pPr>
+        <w:ind w:left="720" w:hanging="360"/>
+      </w:pPr>
+      <w:rPr>
+        <w:rFonts w:hint="default"/>
+      </w:rPr>
+    </w:lvl>
+    <w:lvl w:ilvl="1" w:tplc="20000019" w:tentative="1">
+      <w:start w:val="1"/>
+      <w:numFmt w:val="lowerLetter"/>
+      <w:lvlText w:val="%2."/>
+      <w:lvlJc w:val="left"/>
+      <w:pPr>
+        <w:ind w:left="1440" w:hanging="360"/>
+      </w:pPr>
+    </w:lvl>
+    <w:lvl w:ilvl="2" w:tplc="2000001B" w:tentative="1">
+      <w:start w:val="1"/>
+      <w:numFmt w:val="lowerRoman"/>
+      <w:lvlText w:val="%3."/>
+      <w:lvlJc w:val="right"/>
+      <w:pPr>
+        <w:ind w:left="2160" w:hanging="180"/>
+      </w:pPr>
+    </w:lvl>
+    <w:lvl w:ilvl="3" w:tplc="2000000F" w:tentative="1">
+      <w:start w:val="1"/>
+      <w:numFmt w:val="decimal"/>
+      <w:lvlText w:val="%4."/>
+      <w:lvlJc w:val="left"/>
+      <w:pPr>
+        <w:ind w:left="2880" w:hanging="360"/>
+      </w:pPr>
+    </w:lvl>
+    <w:lvl w:ilvl="4" w:tplc="20000019" w:tentative="1">
+      <w:start w:val="1"/>
+      <w:numFmt w:val="lowerLetter"/>
+      <w:lvlText w:val="%5."/>
+      <w:lvlJc w:val="left"/>
+      <w:pPr>
+        <w:ind w:left="3600" w:hanging="360"/>
+      </w:pPr>
+    </w:lvl>
+    <w:lvl w:ilvl="5" w:tplc="2000001B" w:tentative="1">
+      <w:start w:val="1"/>
+      <w:numFmt w:val="lowerRoman"/>
+      <w:lvlText w:val="%6."/>
+      <w:lvlJc w:val="right"/>
+      <w:pPr>
+        <w:ind w:left="4320" w:hanging="180"/>
+      </w:pPr>
+    </w:lvl>
+    <w:lvl w:ilvl="6" w:tplc="2000000F" w:tentative="1">
+      <w:start w:val="1"/>
+      <w:numFmt w:val="decimal"/>
+      <w:lvlText w:val="%7."/>
+      <w:lvlJc w:val="left"/>
+      <w:pPr>
+        <w:ind w:left="5040" w:hanging="360"/>
+      </w:pPr>
+    </w:lvl>
+    <w:lvl w:ilvl="7" w:tplc="20000019" w:tentative="1">
+      <w:start w:val="1"/>
+      <w:numFmt w:val="lowerLetter"/>
+      <w:lvlText w:val="%8."/>
+      <w:lvlJc w:val="left"/>
+      <w:pPr>
+        <w:ind w:left="5760" w:hanging="360"/>
+      </w:pPr>
+    </w:lvl>
+    <w:lvl w:ilvl="8" w:tplc="2000001B" w:tentative="1">
+      <w:start w:val="1"/>
+      <w:numFmt w:val="lowerRoman"/>
+      <w:lvlText w:val="%9."/>
+      <w:lvlJc w:val="right"/>
+      <w:pPr>
+        <w:ind w:left="6480" w:hanging="180"/>
+      </w:pPr>
+    </w:lvl>
+  </w:abstractNum>
   <w:num w:numId="1" w16cid:durableId="1340035779">
+    <w:abstractNumId w:val="1"/>
+  </w:num>
+  <w:num w:numId="2" w16cid:durableId="674265886">
     <w:abstractNumId w:val="0"/>
   </w:num>
 </w:numbering>

</xml_diff>